<commit_message>
Updating documentation, repeatable harvests, working on defoliation
</commit_message>
<xml_diff>
--- a/deploy/installer/docs/Land Use vX.Y - User Guide.docx
+++ b/deploy/installer/docs/Land Use vX.Y - User Guide.docx
@@ -264,23 +264,7 @@
       </w:pPr>
       <w:r>
         <w:rPr/>
-        <w:t xml:space="preserve">Last Revised:  </w:t>
-      </w:r>
-      <w:r>
-        <w:rPr/>
-        <w:t>May</w:t>
-      </w:r>
-      <w:r>
-        <w:rPr/>
-        <w:t xml:space="preserve"> </w:t>
-      </w:r>
-      <w:r>
-        <w:rPr/>
-        <w:t>1</w:t>
-      </w:r>
-      <w:r>
-        <w:rPr/>
-        <w:t>8, 2017</w:t>
+        <w:t>Last Revised:  May 18, 2017</w:t>
       </w:r>
     </w:p>
     <w:p>
@@ -887,10 +871,10 @@
         </w:numPr>
         <w:rPr/>
       </w:pPr>
-      <w:bookmarkStart w:id="2" w:name="__RefHeading___Toc1092_2519970942"/>
-      <w:bookmarkStart w:id="3" w:name="_Ref75418953"/>
-      <w:bookmarkStart w:id="4" w:name="_Toc445447570"/>
-      <w:bookmarkStart w:id="5" w:name="_Toc102232953"/>
+      <w:bookmarkStart w:id="2" w:name="_Toc102232953"/>
+      <w:bookmarkStart w:id="3" w:name="_Toc445447570"/>
+      <w:bookmarkStart w:id="4" w:name="_Ref75418953"/>
+      <w:bookmarkStart w:id="5" w:name="__RefHeading___Toc1092_2519970942"/>
       <w:bookmarkEnd w:id="2"/>
       <w:bookmarkEnd w:id="3"/>
       <w:bookmarkEnd w:id="4"/>
@@ -988,21 +972,7 @@
           <w:sz w:val="24"/>
           <w:szCs w:val="24"/>
         </w:rPr>
-        <w:t>Additional routines can be executed at the end of each timestep by specifying external scripting tools for performing additional transformations on landscape data. This can be accomplished two ways: by specifying a console command or providing PATHs to a scripting engine (.exe) and an eligible script file.</w:t>
-      </w:r>
-      <w:r>
-        <w:rPr>
-          <w:sz w:val="24"/>
-          <w:szCs w:val="24"/>
-        </w:rPr>
-        <w:t xml:space="preserve"> These parameters are documented in section (2). Land-Use will ignore pause functionality if none of the pause parameters are specified.</w:t>
-      </w:r>
-      <w:r>
-        <w:rPr>
-          <w:sz w:val="24"/>
-          <w:szCs w:val="24"/>
-        </w:rPr>
-        <w:t xml:space="preserve">  </w:t>
+        <w:t xml:space="preserve">Additional routines can be executed at the end of each timestep by specifying external scripting tools for performing additional transformations on landscape data. This can be accomplished two ways: by specifying a console command or providing PATHs to a scripting engine (.exe) and an eligible script file. These parameters are documented in section (2). Land-Use will ignore pause functionality if none of the pause parameters are specified.  </w:t>
       </w:r>
     </w:p>
     <w:p>
@@ -1014,8 +984,8 @@
         </w:numPr>
         <w:rPr/>
       </w:pPr>
-      <w:bookmarkStart w:id="8" w:name="__RefHeading___Toc1094_2519970942"/>
-      <w:bookmarkStart w:id="9" w:name="_Toc445447571"/>
+      <w:bookmarkStart w:id="8" w:name="_Toc445447571"/>
+      <w:bookmarkStart w:id="9" w:name="__RefHeading___Toc1094_2519970942"/>
       <w:bookmarkEnd w:id="8"/>
       <w:bookmarkEnd w:id="9"/>
       <w:r>
@@ -1055,8 +1025,8 @@
         </w:numPr>
         <w:rPr/>
       </w:pPr>
-      <w:bookmarkStart w:id="10" w:name="__RefHeading___Toc743_1060218858"/>
-      <w:bookmarkStart w:id="11" w:name="_Toc445447572"/>
+      <w:bookmarkStart w:id="10" w:name="_Toc445447572"/>
+      <w:bookmarkStart w:id="11" w:name="__RefHeading___Toc743_1060218858"/>
       <w:bookmarkEnd w:id="10"/>
       <w:bookmarkEnd w:id="11"/>
       <w:r>
@@ -1130,8 +1100,8 @@
         <w:ind w:left="864" w:hanging="864"/>
         <w:rPr/>
       </w:pPr>
-      <w:bookmarkStart w:id="13" w:name="__RefHeading___Toc1098_2519970942"/>
-      <w:bookmarkStart w:id="14" w:name="_Toc445447573"/>
+      <w:bookmarkStart w:id="13" w:name="_Toc445447573"/>
+      <w:bookmarkStart w:id="14" w:name="__RefHeading___Toc1098_2519970942"/>
       <w:bookmarkEnd w:id="13"/>
       <w:bookmarkEnd w:id="14"/>
       <w:r>
@@ -1179,8 +1149,8 @@
         <w:ind w:left="864" w:hanging="864"/>
         <w:rPr/>
       </w:pPr>
-      <w:bookmarkStart w:id="15" w:name="__RefHeading___Toc1100_2519970942"/>
-      <w:bookmarkStart w:id="16" w:name="_Toc445447574"/>
+      <w:bookmarkStart w:id="15" w:name="_Toc445447574"/>
+      <w:bookmarkStart w:id="16" w:name="__RefHeading___Toc1100_2519970942"/>
       <w:bookmarkEnd w:id="15"/>
       <w:bookmarkEnd w:id="16"/>
       <w:r>
@@ -1268,10 +1238,10 @@
         </w:numPr>
         <w:rPr/>
       </w:pPr>
-      <w:bookmarkStart w:id="17" w:name="__RefHeading___Toc1102_2519970942"/>
-      <w:bookmarkStart w:id="18" w:name="_Toc445447575"/>
-      <w:bookmarkStart w:id="19" w:name="_Toc113770926"/>
-      <w:bookmarkStart w:id="20" w:name="_Toc113769710"/>
+      <w:bookmarkStart w:id="17" w:name="_Toc113769710"/>
+      <w:bookmarkStart w:id="18" w:name="_Toc113770926"/>
+      <w:bookmarkStart w:id="19" w:name="_Toc445447575"/>
+      <w:bookmarkStart w:id="20" w:name="__RefHeading___Toc1102_2519970942"/>
       <w:bookmarkEnd w:id="17"/>
       <w:bookmarkEnd w:id="18"/>
       <w:bookmarkEnd w:id="19"/>
@@ -1300,9 +1270,9 @@
         </w:numPr>
         <w:rPr/>
       </w:pPr>
-      <w:bookmarkStart w:id="21" w:name="_Toc133934414"/>
+      <w:bookmarkStart w:id="21" w:name="_Toc445447576"/>
       <w:bookmarkStart w:id="22" w:name="_Toc102232959"/>
-      <w:bookmarkStart w:id="23" w:name="_Toc445447576"/>
+      <w:bookmarkStart w:id="23" w:name="_Toc133934414"/>
       <w:bookmarkStart w:id="24" w:name="__RefHeading___Toc1104_2519970942"/>
       <w:bookmarkEnd w:id="24"/>
       <w:r>
@@ -1376,9 +1346,9 @@
         </w:numPr>
         <w:rPr/>
       </w:pPr>
-      <w:bookmarkStart w:id="25" w:name="__RefHeading___Toc1106_2519970942"/>
+      <w:bookmarkStart w:id="25" w:name="_Ref297133449"/>
       <w:bookmarkStart w:id="26" w:name="_Toc445447577"/>
-      <w:bookmarkStart w:id="27" w:name="_Ref297133449"/>
+      <w:bookmarkStart w:id="27" w:name="__RefHeading___Toc1106_2519970942"/>
       <w:bookmarkEnd w:id="25"/>
       <w:bookmarkEnd w:id="26"/>
       <w:bookmarkEnd w:id="27"/>
@@ -1487,8 +1457,8 @@
         <w:ind w:left="864" w:hanging="864"/>
         <w:rPr/>
       </w:pPr>
-      <w:bookmarkStart w:id="28" w:name="__RefHeading___Toc1108_2519970942"/>
-      <w:bookmarkStart w:id="29" w:name="_Toc445447578"/>
+      <w:bookmarkStart w:id="28" w:name="_Toc445447578"/>
+      <w:bookmarkStart w:id="29" w:name="__RefHeading___Toc1108_2519970942"/>
       <w:bookmarkEnd w:id="28"/>
       <w:bookmarkEnd w:id="29"/>
       <w:r>
@@ -1643,9 +1613,9 @@
         </w:numPr>
         <w:rPr/>
       </w:pPr>
-      <w:bookmarkStart w:id="30" w:name="__RefHeading___Toc1110_2519970942"/>
+      <w:bookmarkStart w:id="30" w:name="_Ref297133549"/>
       <w:bookmarkStart w:id="31" w:name="_Toc445447579"/>
-      <w:bookmarkStart w:id="32" w:name="_Ref297133549"/>
+      <w:bookmarkStart w:id="32" w:name="__RefHeading___Toc1110_2519970942"/>
       <w:bookmarkEnd w:id="30"/>
       <w:bookmarkEnd w:id="31"/>
       <w:bookmarkEnd w:id="32"/>
@@ -1694,12 +1664,12 @@
         <w:ind w:left="864" w:hanging="864"/>
         <w:rPr/>
       </w:pPr>
-      <w:bookmarkStart w:id="33" w:name="__RefHeading___Toc1112_2519970942"/>
-      <w:bookmarkStart w:id="34" w:name="_Toc133934416"/>
-      <w:bookmarkStart w:id="35" w:name="_Toc133907148"/>
-      <w:bookmarkStart w:id="36" w:name="_Toc133386213"/>
-      <w:bookmarkStart w:id="37" w:name="_Toc112235332"/>
-      <w:bookmarkStart w:id="38" w:name="_Toc445447580"/>
+      <w:bookmarkStart w:id="33" w:name="_Toc445447580"/>
+      <w:bookmarkStart w:id="34" w:name="_Toc112235332"/>
+      <w:bookmarkStart w:id="35" w:name="_Toc133386213"/>
+      <w:bookmarkStart w:id="36" w:name="_Toc133907148"/>
+      <w:bookmarkStart w:id="37" w:name="_Toc133934416"/>
+      <w:bookmarkStart w:id="38" w:name="__RefHeading___Toc1112_2519970942"/>
       <w:bookmarkEnd w:id="33"/>
       <w:bookmarkEnd w:id="34"/>
       <w:bookmarkEnd w:id="35"/>
@@ -1742,8 +1712,8 @@
         <w:ind w:left="864" w:hanging="864"/>
         <w:rPr/>
       </w:pPr>
-      <w:bookmarkStart w:id="39" w:name="__RefHeading___Toc1114_2519970942"/>
-      <w:bookmarkStart w:id="40" w:name="_Toc445447581"/>
+      <w:bookmarkStart w:id="39" w:name="_Toc445447581"/>
+      <w:bookmarkStart w:id="40" w:name="__RefHeading___Toc1114_2519970942"/>
       <w:bookmarkEnd w:id="39"/>
       <w:bookmarkEnd w:id="40"/>
       <w:r>
@@ -1791,9 +1761,9 @@
         <w:ind w:left="864" w:hanging="864"/>
         <w:rPr/>
       </w:pPr>
-      <w:bookmarkStart w:id="41" w:name="__RefHeading___Toc1116_2519970942"/>
+      <w:bookmarkStart w:id="41" w:name="_Ref297139255"/>
       <w:bookmarkStart w:id="42" w:name="_Toc445447582"/>
-      <w:bookmarkStart w:id="43" w:name="_Ref297139255"/>
+      <w:bookmarkStart w:id="43" w:name="__RefHeading___Toc1116_2519970942"/>
       <w:bookmarkEnd w:id="41"/>
       <w:bookmarkEnd w:id="42"/>
       <w:bookmarkEnd w:id="43"/>
@@ -1885,8 +1855,8 @@
         </w:numPr>
         <w:rPr/>
       </w:pPr>
-      <w:bookmarkStart w:id="44" w:name="__RefHeading___Toc1027_3159600073"/>
-      <w:bookmarkStart w:id="45" w:name="_Toc445447583"/>
+      <w:bookmarkStart w:id="44" w:name="_Toc445447583"/>
+      <w:bookmarkStart w:id="45" w:name="__RefHeading___Toc1027_3159600073"/>
       <w:bookmarkEnd w:id="44"/>
       <w:bookmarkEnd w:id="45"/>
       <w:r>
@@ -1973,8 +1943,8 @@
         <w:ind w:left="720" w:hanging="0"/>
         <w:rPr/>
       </w:pPr>
-      <w:bookmarkStart w:id="47" w:name="__RefHeading___Toc1393_2519970942"/>
-      <w:bookmarkStart w:id="48" w:name="_Toc445447584"/>
+      <w:bookmarkStart w:id="47" w:name="_Toc445447584"/>
+      <w:bookmarkStart w:id="48" w:name="__RefHeading___Toc1393_2519970942"/>
       <w:bookmarkEnd w:id="47"/>
       <w:bookmarkEnd w:id="48"/>
       <w:r>
@@ -2109,8 +2079,8 @@
         </w:numPr>
         <w:rPr/>
       </w:pPr>
-      <w:bookmarkStart w:id="52" w:name="__RefHeading___Toc1122_2519970942"/>
-      <w:bookmarkStart w:id="53" w:name="_Toc445447585"/>
+      <w:bookmarkStart w:id="52" w:name="_Toc445447585"/>
+      <w:bookmarkStart w:id="53" w:name="__RefHeading___Toc1122_2519970942"/>
       <w:bookmarkEnd w:id="52"/>
       <w:bookmarkEnd w:id="53"/>
       <w:r>
@@ -2157,8 +2127,8 @@
         </w:numPr>
         <w:rPr/>
       </w:pPr>
-      <w:bookmarkStart w:id="54" w:name="__RefHeading___Toc1124_2519970942"/>
-      <w:bookmarkStart w:id="55" w:name="_Toc445447586"/>
+      <w:bookmarkStart w:id="54" w:name="_Toc445447586"/>
+      <w:bookmarkStart w:id="55" w:name="__RefHeading___Toc1124_2519970942"/>
       <w:bookmarkEnd w:id="54"/>
       <w:bookmarkEnd w:id="55"/>
       <w:r>
@@ -2207,8 +2177,8 @@
         </w:numPr>
         <w:rPr/>
       </w:pPr>
-      <w:bookmarkStart w:id="56" w:name="_Toc445447587"/>
-      <w:bookmarkStart w:id="57" w:name="_Ref297139209"/>
+      <w:bookmarkStart w:id="56" w:name="_Ref297139209"/>
+      <w:bookmarkStart w:id="57" w:name="_Toc445447587"/>
       <w:bookmarkStart w:id="58" w:name="__RefHeading___Toc1126_2519970942"/>
       <w:bookmarkEnd w:id="58"/>
       <w:r>
@@ -2263,8 +2233,8 @@
         </w:numPr>
         <w:rPr/>
       </w:pPr>
-      <w:bookmarkStart w:id="59" w:name="__RefHeading___Toc1128_2519970942"/>
-      <w:bookmarkStart w:id="60" w:name="_Toc445447588"/>
+      <w:bookmarkStart w:id="59" w:name="_Toc445447588"/>
+      <w:bookmarkStart w:id="60" w:name="__RefHeading___Toc1128_2519970942"/>
       <w:bookmarkEnd w:id="59"/>
       <w:bookmarkEnd w:id="60"/>
       <w:r>
@@ -2378,9 +2348,9 @@
         </w:numPr>
         <w:rPr/>
       </w:pPr>
-      <w:bookmarkStart w:id="61" w:name="__RefHeading___Toc1130_2519970942"/>
+      <w:bookmarkStart w:id="61" w:name="_Ref297139308"/>
       <w:bookmarkStart w:id="62" w:name="_Toc445447589"/>
-      <w:bookmarkStart w:id="63" w:name="_Ref297139308"/>
+      <w:bookmarkStart w:id="63" w:name="__RefHeading___Toc1130_2519970942"/>
       <w:bookmarkEnd w:id="61"/>
       <w:bookmarkEnd w:id="62"/>
       <w:bookmarkEnd w:id="63"/>
@@ -2485,8 +2455,8 @@
         </w:numPr>
         <w:rPr/>
       </w:pPr>
-      <w:bookmarkStart w:id="64" w:name="__RefHeading___Toc1132_2519970942"/>
-      <w:bookmarkStart w:id="65" w:name="_Toc445447590"/>
+      <w:bookmarkStart w:id="64" w:name="_Toc445447590"/>
+      <w:bookmarkStart w:id="65" w:name="__RefHeading___Toc1132_2519970942"/>
       <w:bookmarkEnd w:id="64"/>
       <w:bookmarkEnd w:id="65"/>
       <w:r>
@@ -2526,8 +2496,8 @@
         <w:ind w:left="864" w:hanging="864"/>
         <w:rPr/>
       </w:pPr>
-      <w:bookmarkStart w:id="66" w:name="__RefHeading___Toc1134_2519970942"/>
-      <w:bookmarkStart w:id="67" w:name="_Toc445447591"/>
+      <w:bookmarkStart w:id="66" w:name="_Toc445447591"/>
+      <w:bookmarkStart w:id="67" w:name="__RefHeading___Toc1134_2519970942"/>
       <w:bookmarkEnd w:id="66"/>
       <w:bookmarkEnd w:id="67"/>
       <w:r>
@@ -2604,8 +2574,8 @@
         <w:ind w:left="864" w:hanging="864"/>
         <w:rPr/>
       </w:pPr>
-      <w:bookmarkStart w:id="68" w:name="__RefHeading___Toc1136_2519970942"/>
-      <w:bookmarkStart w:id="69" w:name="_Toc445447592"/>
+      <w:bookmarkStart w:id="68" w:name="_Toc445447592"/>
+      <w:bookmarkStart w:id="69" w:name="__RefHeading___Toc1136_2519970942"/>
       <w:bookmarkEnd w:id="68"/>
       <w:bookmarkEnd w:id="69"/>
       <w:r>
@@ -2653,8 +2623,8 @@
         <w:ind w:left="864" w:hanging="864"/>
         <w:rPr/>
       </w:pPr>
-      <w:bookmarkStart w:id="70" w:name="__RefHeading___Toc1138_2519970942"/>
-      <w:bookmarkStart w:id="71" w:name="_Toc445447593"/>
+      <w:bookmarkStart w:id="70" w:name="_Toc445447593"/>
+      <w:bookmarkStart w:id="71" w:name="__RefHeading___Toc1138_2519970942"/>
       <w:bookmarkEnd w:id="70"/>
       <w:bookmarkEnd w:id="71"/>
       <w:r>
@@ -2697,8 +2667,8 @@
         </w:numPr>
         <w:rPr/>
       </w:pPr>
-      <w:bookmarkStart w:id="72" w:name="__RefHeading___Toc1140_2519970942"/>
-      <w:bookmarkStart w:id="73" w:name="_Toc445447594"/>
+      <w:bookmarkStart w:id="72" w:name="_Toc445447594"/>
+      <w:bookmarkStart w:id="73" w:name="__RefHeading___Toc1140_2519970942"/>
       <w:bookmarkEnd w:id="72"/>
       <w:bookmarkEnd w:id="73"/>
       <w:r>
@@ -2788,6 +2758,10 @@
         <w:pStyle w:val="Textfilewide"/>
         <w:rPr/>
       </w:pPr>
+      <w:r>
+        <w:rPr/>
+        <w:t>External</w:t>
+      </w:r>
       <w:r>
         <w:rPr/>
         <w:t>Executable C:/Python27/ArcGIS10.4/python.exe</w:t>
@@ -5625,6 +5599,195 @@
       <w:rFonts w:cs="OpenSymbol"/>
     </w:rPr>
   </w:style>
+  <w:style w:type="character" w:styleId="ListLabel94">
+    <w:name w:val="ListLabel 94"/>
+    <w:qFormat/>
+    <w:rPr>
+      <w:rFonts w:cs="Symbol"/>
+    </w:rPr>
+  </w:style>
+  <w:style w:type="character" w:styleId="ListLabel95">
+    <w:name w:val="ListLabel 95"/>
+    <w:qFormat/>
+    <w:rPr>
+      <w:rFonts w:cs="Courier New"/>
+    </w:rPr>
+  </w:style>
+  <w:style w:type="character" w:styleId="ListLabel96">
+    <w:name w:val="ListLabel 96"/>
+    <w:qFormat/>
+    <w:rPr>
+      <w:rFonts w:cs="Wingdings"/>
+    </w:rPr>
+  </w:style>
+  <w:style w:type="character" w:styleId="ListLabel97">
+    <w:name w:val="ListLabel 97"/>
+    <w:qFormat/>
+    <w:rPr>
+      <w:rFonts w:cs="Symbol"/>
+    </w:rPr>
+  </w:style>
+  <w:style w:type="character" w:styleId="ListLabel98">
+    <w:name w:val="ListLabel 98"/>
+    <w:qFormat/>
+    <w:rPr>
+      <w:rFonts w:cs="Courier New"/>
+    </w:rPr>
+  </w:style>
+  <w:style w:type="character" w:styleId="ListLabel99">
+    <w:name w:val="ListLabel 99"/>
+    <w:qFormat/>
+    <w:rPr>
+      <w:rFonts w:cs="Wingdings"/>
+    </w:rPr>
+  </w:style>
+  <w:style w:type="character" w:styleId="ListLabel100">
+    <w:name w:val="ListLabel 100"/>
+    <w:qFormat/>
+    <w:rPr>
+      <w:rFonts w:cs="Symbol"/>
+    </w:rPr>
+  </w:style>
+  <w:style w:type="character" w:styleId="ListLabel101">
+    <w:name w:val="ListLabel 101"/>
+    <w:qFormat/>
+    <w:rPr>
+      <w:rFonts w:cs="Courier New"/>
+    </w:rPr>
+  </w:style>
+  <w:style w:type="character" w:styleId="ListLabel102">
+    <w:name w:val="ListLabel 102"/>
+    <w:qFormat/>
+    <w:rPr>
+      <w:rFonts w:cs="Wingdings"/>
+    </w:rPr>
+  </w:style>
+  <w:style w:type="character" w:styleId="ListLabel103">
+    <w:name w:val="ListLabel 103"/>
+    <w:qFormat/>
+    <w:rPr>
+      <w:rFonts w:cs="Symbol"/>
+    </w:rPr>
+  </w:style>
+  <w:style w:type="character" w:styleId="ListLabel104">
+    <w:name w:val="ListLabel 104"/>
+    <w:qFormat/>
+    <w:rPr>
+      <w:rFonts w:cs="Courier New"/>
+    </w:rPr>
+  </w:style>
+  <w:style w:type="character" w:styleId="ListLabel105">
+    <w:name w:val="ListLabel 105"/>
+    <w:qFormat/>
+    <w:rPr>
+      <w:rFonts w:cs="Wingdings"/>
+    </w:rPr>
+  </w:style>
+  <w:style w:type="character" w:styleId="ListLabel106">
+    <w:name w:val="ListLabel 106"/>
+    <w:qFormat/>
+    <w:rPr>
+      <w:rFonts w:cs="Symbol"/>
+    </w:rPr>
+  </w:style>
+  <w:style w:type="character" w:styleId="ListLabel107">
+    <w:name w:val="ListLabel 107"/>
+    <w:qFormat/>
+    <w:rPr>
+      <w:rFonts w:cs="Courier New"/>
+    </w:rPr>
+  </w:style>
+  <w:style w:type="character" w:styleId="ListLabel108">
+    <w:name w:val="ListLabel 108"/>
+    <w:qFormat/>
+    <w:rPr>
+      <w:rFonts w:cs="Wingdings"/>
+    </w:rPr>
+  </w:style>
+  <w:style w:type="character" w:styleId="ListLabel109">
+    <w:name w:val="ListLabel 109"/>
+    <w:qFormat/>
+    <w:rPr>
+      <w:rFonts w:cs="Symbol"/>
+    </w:rPr>
+  </w:style>
+  <w:style w:type="character" w:styleId="ListLabel110">
+    <w:name w:val="ListLabel 110"/>
+    <w:qFormat/>
+    <w:rPr>
+      <w:rFonts w:cs="Courier New"/>
+    </w:rPr>
+  </w:style>
+  <w:style w:type="character" w:styleId="ListLabel111">
+    <w:name w:val="ListLabel 111"/>
+    <w:qFormat/>
+    <w:rPr>
+      <w:rFonts w:cs="Wingdings"/>
+    </w:rPr>
+  </w:style>
+  <w:style w:type="character" w:styleId="ListLabel112">
+    <w:name w:val="ListLabel 112"/>
+    <w:qFormat/>
+    <w:rPr>
+      <w:rFonts w:cs="OpenSymbol"/>
+    </w:rPr>
+  </w:style>
+  <w:style w:type="character" w:styleId="ListLabel113">
+    <w:name w:val="ListLabel 113"/>
+    <w:qFormat/>
+    <w:rPr>
+      <w:rFonts w:cs="OpenSymbol"/>
+    </w:rPr>
+  </w:style>
+  <w:style w:type="character" w:styleId="ListLabel114">
+    <w:name w:val="ListLabel 114"/>
+    <w:qFormat/>
+    <w:rPr>
+      <w:rFonts w:cs="OpenSymbol"/>
+    </w:rPr>
+  </w:style>
+  <w:style w:type="character" w:styleId="ListLabel115">
+    <w:name w:val="ListLabel 115"/>
+    <w:qFormat/>
+    <w:rPr>
+      <w:rFonts w:cs="OpenSymbol"/>
+    </w:rPr>
+  </w:style>
+  <w:style w:type="character" w:styleId="ListLabel116">
+    <w:name w:val="ListLabel 116"/>
+    <w:qFormat/>
+    <w:rPr>
+      <w:rFonts w:cs="OpenSymbol"/>
+    </w:rPr>
+  </w:style>
+  <w:style w:type="character" w:styleId="ListLabel117">
+    <w:name w:val="ListLabel 117"/>
+    <w:qFormat/>
+    <w:rPr>
+      <w:rFonts w:cs="OpenSymbol"/>
+    </w:rPr>
+  </w:style>
+  <w:style w:type="character" w:styleId="ListLabel118">
+    <w:name w:val="ListLabel 118"/>
+    <w:qFormat/>
+    <w:rPr>
+      <w:rFonts w:cs="OpenSymbol"/>
+    </w:rPr>
+  </w:style>
+  <w:style w:type="character" w:styleId="ListLabel119">
+    <w:name w:val="ListLabel 119"/>
+    <w:qFormat/>
+    <w:rPr>
+      <w:rFonts w:cs="OpenSymbol"/>
+    </w:rPr>
+  </w:style>
+  <w:style w:type="character" w:styleId="ListLabel120">
+    <w:name w:val="ListLabel 120"/>
+    <w:qFormat/>
+    <w:rPr>
+      <w:rFonts w:cs="OpenSymbol"/>
+    </w:rPr>
+  </w:style>
   <w:style w:type="paragraph" w:styleId="Heading">
     <w:name w:val="Heading"/>
     <w:basedOn w:val="Normal"/>

</xml_diff>

<commit_message>
Resolving issues with 1.3, updating documentation
</commit_message>
<xml_diff>
--- a/deploy/installer/docs/Land Use vX.Y - User Guide.docx
+++ b/deploy/installer/docs/Land Use vX.Y - User Guide.docx
@@ -32,7 +32,7 @@
       </w:r>
       <w:r>
         <w:rPr/>
-        <w:t>v1.2</w:t>
+        <w:t>v1.3</w:t>
       </w:r>
     </w:p>
     <w:p>
@@ -264,7 +264,7 @@
       </w:pPr>
       <w:r>
         <w:rPr/>
-        <w:t>Last Revised:  May 18, 2017</w:t>
+        <w:t>Last Revised:  September 8, 2017</w:t>
       </w:r>
     </w:p>
     <w:p>
@@ -302,7 +302,7 @@
           <w:rPr>
             <w:rStyle w:val="IndexLink"/>
           </w:rPr>
-          <w:t>1 Introduction</w:t>
+          <w:t>1Introduction</w:t>
           <w:tab/>
           <w:t>2</w:t>
         </w:r>
@@ -321,7 +321,7 @@
           <w:rPr>
             <w:rStyle w:val="IndexLink"/>
           </w:rPr>
-          <w:t>1.1 Pause Functionality</w:t>
+          <w:t>1.1Pause Functionality</w:t>
           <w:tab/>
           <w:t>2</w:t>
         </w:r>
@@ -340,7 +340,7 @@
           <w:rPr>
             <w:rStyle w:val="IndexLink"/>
           </w:rPr>
-          <w:t>1.2 Requirements</w:t>
+          <w:t>1.2Requirements</w:t>
           <w:tab/>
           <w:t>2</w:t>
         </w:r>
@@ -354,14 +354,33 @@
         </w:tabs>
         <w:rPr/>
       </w:pPr>
-      <w:hyperlink w:anchor="__RefHeading___Toc743_1060218858">
+      <w:hyperlink w:anchor="__RefHeading___Toc956_1133946149">
         <w:r>
           <w:rPr>
             <w:rStyle w:val="IndexLink"/>
           </w:rPr>
-          <w:t>1.3 Revision History</w:t>
+          <w:t>1.3Revision History</w:t>
           <w:tab/>
-          <w:t>3</w:t>
+          <w:t>4</w:t>
+        </w:r>
+      </w:hyperlink>
+    </w:p>
+    <w:p>
+      <w:pPr>
+        <w:pStyle w:val="Contents3"/>
+        <w:tabs>
+          <w:tab w:val="right" w:pos="8986" w:leader="dot"/>
+        </w:tabs>
+        <w:rPr/>
+      </w:pPr>
+      <w:hyperlink w:anchor="__RefHeading___Toc958_1133946149">
+        <w:r>
+          <w:rPr>
+            <w:rStyle w:val="IndexLink"/>
+          </w:rPr>
+          <w:t>1.3.1Version 1.3</w:t>
+          <w:tab/>
+          <w:t>4</w:t>
         </w:r>
       </w:hyperlink>
     </w:p>
@@ -378,9 +397,9 @@
           <w:rPr>
             <w:rStyle w:val="IndexLink"/>
           </w:rPr>
-          <w:t>1.3.1 Version 1.2</w:t>
+          <w:t>1.3.2Version 1.2</w:t>
           <w:tab/>
-          <w:t>3</w:t>
+          <w:t>4</w:t>
         </w:r>
       </w:hyperlink>
     </w:p>
@@ -397,9 +416,9 @@
           <w:rPr>
             <w:rStyle w:val="IndexLink"/>
           </w:rPr>
-          <w:t>1.3.2 Version 1.1</w:t>
+          <w:t>1.3.3Version 1.1</w:t>
           <w:tab/>
-          <w:t>3</w:t>
+          <w:t>4</w:t>
         </w:r>
       </w:hyperlink>
     </w:p>
@@ -416,9 +435,9 @@
           <w:rPr>
             <w:rStyle w:val="IndexLink"/>
           </w:rPr>
-          <w:t>1.3.3 Version 1</w:t>
+          <w:t>1.3.4Version 1</w:t>
           <w:tab/>
-          <w:t>3</w:t>
+          <w:t>4</w:t>
         </w:r>
       </w:hyperlink>
     </w:p>
@@ -435,9 +454,9 @@
           <w:rPr>
             <w:rStyle w:val="IndexLink"/>
           </w:rPr>
-          <w:t>1.4 Acknowledgements</w:t>
+          <w:t>1.4Acknowledgements</w:t>
           <w:tab/>
-          <w:t>3</w:t>
+          <w:t>4</w:t>
         </w:r>
       </w:hyperlink>
     </w:p>
@@ -454,9 +473,9 @@
           <w:rPr>
             <w:rStyle w:val="IndexLink"/>
           </w:rPr>
-          <w:t>2 Input Files</w:t>
+          <w:t>2Input Files</w:t>
           <w:tab/>
-          <w:t>4</w:t>
+          <w:t>5</w:t>
         </w:r>
       </w:hyperlink>
     </w:p>
@@ -473,9 +492,9 @@
           <w:rPr>
             <w:rStyle w:val="IndexLink"/>
           </w:rPr>
-          <w:t>1.1 Land Use Maps</w:t>
+          <w:t>1.1Land Use Maps</w:t>
           <w:tab/>
-          <w:t>4</w:t>
+          <w:t>5</w:t>
         </w:r>
       </w:hyperlink>
     </w:p>
@@ -492,9 +511,9 @@
           <w:rPr>
             <w:rStyle w:val="IndexLink"/>
           </w:rPr>
-          <w:t>1.1.1 Land Use Change Events</w:t>
+          <w:t>1.1.1Land Use Change Events</w:t>
           <w:tab/>
-          <w:t>4</w:t>
+          <w:t>5</w:t>
         </w:r>
       </w:hyperlink>
     </w:p>
@@ -511,9 +530,9 @@
           <w:rPr>
             <w:rStyle w:val="IndexLink"/>
           </w:rPr>
-          <w:t>1.2 Input Parameters</w:t>
+          <w:t>1.2Input Parameters</w:t>
           <w:tab/>
-          <w:t>4</w:t>
+          <w:t>5</w:t>
         </w:r>
       </w:hyperlink>
     </w:p>
@@ -530,9 +549,9 @@
           <w:rPr>
             <w:rStyle w:val="IndexLink"/>
           </w:rPr>
-          <w:t>1.2.1 LandisData</w:t>
+          <w:t>1.2.1LandisData</w:t>
           <w:tab/>
-          <w:t>4</w:t>
+          <w:t>5</w:t>
         </w:r>
       </w:hyperlink>
     </w:p>
@@ -549,9 +568,9 @@
           <w:rPr>
             <w:rStyle w:val="IndexLink"/>
           </w:rPr>
-          <w:t>1.2.2 Timestep</w:t>
+          <w:t>1.2.2Timestep</w:t>
           <w:tab/>
-          <w:t>4</w:t>
+          <w:t>5</w:t>
         </w:r>
       </w:hyperlink>
     </w:p>
@@ -568,9 +587,9 @@
           <w:rPr>
             <w:rStyle w:val="IndexLink"/>
           </w:rPr>
-          <w:t>1.2.3 InputMaps</w:t>
+          <w:t>1.2.3InputMaps</w:t>
           <w:tab/>
-          <w:t>4</w:t>
+          <w:t>5</w:t>
         </w:r>
       </w:hyperlink>
     </w:p>
@@ -587,9 +606,9 @@
           <w:rPr>
             <w:rStyle w:val="IndexLink"/>
           </w:rPr>
-          <w:t>1.2.4  SiteLog</w:t>
+          <w:t>1.2.4 SiteLog</w:t>
           <w:tab/>
-          <w:t>5</w:t>
+          <w:t>6</w:t>
         </w:r>
       </w:hyperlink>
     </w:p>
@@ -606,9 +625,9 @@
           <w:rPr>
             <w:rStyle w:val="IndexLink"/>
           </w:rPr>
-          <w:t>1.2.5 ExternalExecutable</w:t>
+          <w:t>1.2.5ExternalExecutable</w:t>
           <w:tab/>
-          <w:t>5</w:t>
+          <w:t>6</w:t>
         </w:r>
       </w:hyperlink>
     </w:p>
@@ -625,9 +644,9 @@
           <w:rPr>
             <w:rStyle w:val="IndexLink"/>
           </w:rPr>
-          <w:t>1.2.6 ExternalScript</w:t>
+          <w:t>1.2.6ExternalScript</w:t>
           <w:tab/>
-          <w:t>5</w:t>
+          <w:t>6</w:t>
         </w:r>
       </w:hyperlink>
     </w:p>
@@ -644,9 +663,9 @@
           <w:rPr>
             <w:rStyle w:val="IndexLink"/>
           </w:rPr>
-          <w:t>1.2.7 ExternalCommand</w:t>
+          <w:t>1.2.7ExternalCommand</w:t>
           <w:tab/>
-          <w:t>5</w:t>
+          <w:t>6</w:t>
         </w:r>
       </w:hyperlink>
     </w:p>
@@ -663,9 +682,9 @@
           <w:rPr>
             <w:rStyle w:val="IndexLink"/>
           </w:rPr>
-          <w:t>1.2.8 Land Uses</w:t>
+          <w:t>1.2.8Land Uses</w:t>
           <w:tab/>
-          <w:t>5</w:t>
+          <w:t>6</w:t>
         </w:r>
       </w:hyperlink>
     </w:p>
@@ -682,9 +701,9 @@
           <w:rPr>
             <w:rStyle w:val="IndexLink"/>
           </w:rPr>
-          <w:t>2 Land Use Definitions</w:t>
+          <w:t>2Land Use Definitions</w:t>
           <w:tab/>
-          <w:t>6</w:t>
+          <w:t>8</w:t>
         </w:r>
       </w:hyperlink>
     </w:p>
@@ -701,9 +720,9 @@
           <w:rPr>
             <w:rStyle w:val="IndexLink"/>
           </w:rPr>
-          <w:t>2.1 LandUse</w:t>
+          <w:t>2.1LandUse</w:t>
           <w:tab/>
-          <w:t>6</w:t>
+          <w:t>8</w:t>
         </w:r>
       </w:hyperlink>
     </w:p>
@@ -720,9 +739,28 @@
           <w:rPr>
             <w:rStyle w:val="IndexLink"/>
           </w:rPr>
-          <w:t>2.2 MapCode</w:t>
+          <w:t>2.2MapCode</w:t>
           <w:tab/>
-          <w:t>6</w:t>
+          <w:t>8</w:t>
+        </w:r>
+      </w:hyperlink>
+    </w:p>
+    <w:p>
+      <w:pPr>
+        <w:pStyle w:val="Contents2"/>
+        <w:tabs>
+          <w:tab w:val="right" w:pos="8986" w:leader="dot"/>
+        </w:tabs>
+        <w:rPr/>
+      </w:pPr>
+      <w:hyperlink w:anchor="__RefHeading___Toc2381_2042586617">
+        <w:r>
+          <w:rPr>
+            <w:rStyle w:val="IndexLink"/>
+          </w:rPr>
+          <w:t>2.3PreventEstablishment</w:t>
+          <w:tab/>
+          <w:t>8</w:t>
         </w:r>
       </w:hyperlink>
     </w:p>
@@ -739,9 +777,9 @@
           <w:rPr>
             <w:rStyle w:val="IndexLink"/>
           </w:rPr>
-          <w:t>2.3 AllowHarvest?</w:t>
+          <w:t>2.4AllowHarvest?</w:t>
           <w:tab/>
-          <w:t>6</w:t>
+          <w:t>8</w:t>
         </w:r>
       </w:hyperlink>
     </w:p>
@@ -758,9 +796,9 @@
           <w:rPr>
             <w:rStyle w:val="IndexLink"/>
           </w:rPr>
-          <w:t>2.4 LandCoverChange</w:t>
+          <w:t>2.5LandCoverChange</w:t>
           <w:tab/>
-          <w:t>6</w:t>
+          <w:t>9</w:t>
         </w:r>
       </w:hyperlink>
     </w:p>
@@ -777,9 +815,9 @@
           <w:rPr>
             <w:rStyle w:val="IndexLink"/>
           </w:rPr>
-          <w:t>2.5 Parameters When Removing Trees</w:t>
+          <w:t>2.6Parameters When Removing Trees</w:t>
           <w:tab/>
-          <w:t>7</w:t>
+          <w:t>10</w:t>
         </w:r>
       </w:hyperlink>
     </w:p>
@@ -796,9 +834,9 @@
           <w:rPr>
             <w:rStyle w:val="IndexLink"/>
           </w:rPr>
-          <w:t>2.5.1 Species List</w:t>
+          <w:t>2.6.1Species List</w:t>
           <w:tab/>
-          <w:t>7</w:t>
+          <w:t>10</w:t>
         </w:r>
       </w:hyperlink>
     </w:p>
@@ -815,28 +853,28 @@
           <w:rPr>
             <w:rStyle w:val="IndexLink"/>
           </w:rPr>
-          <w:t>2.5.2 Plant</w:t>
+          <w:t>2.6.2Plant</w:t>
           <w:tab/>
-          <w:t>7</w:t>
+          <w:t>10</w:t>
         </w:r>
       </w:hyperlink>
     </w:p>
     <w:p>
       <w:pPr>
-        <w:pStyle w:val="Contents3"/>
+        <w:pStyle w:val="Contents2"/>
         <w:tabs>
           <w:tab w:val="right" w:pos="8986" w:leader="dot"/>
         </w:tabs>
         <w:rPr/>
       </w:pPr>
-      <w:hyperlink w:anchor="__RefHeading___Toc1138_2519970942">
+      <w:hyperlink w:anchor="__RefHeading___Toc782_1133946149">
         <w:r>
           <w:rPr>
             <w:rStyle w:val="IndexLink"/>
           </w:rPr>
-          <w:t>2.5.3 PreventEstabilshment</w:t>
+          <w:t>2.7Parameters for InsectDefoliation</w:t>
           <w:tab/>
-          <w:t>7</w:t>
+          <w:t>10</w:t>
         </w:r>
       </w:hyperlink>
     </w:p>
@@ -853,9 +891,9 @@
           <w:rPr>
             <w:rStyle w:val="IndexLink"/>
           </w:rPr>
-          <w:t>3 Example Input File</w:t>
+          <w:t>3Example Input File</w:t>
           <w:tab/>
-          <w:t>9</w:t>
+          <w:t>12</w:t>
         </w:r>
       </w:hyperlink>
       <w:r>
@@ -871,10 +909,10 @@
         </w:numPr>
         <w:rPr/>
       </w:pPr>
-      <w:bookmarkStart w:id="2" w:name="_Toc102232953"/>
-      <w:bookmarkStart w:id="3" w:name="_Toc445447570"/>
-      <w:bookmarkStart w:id="4" w:name="_Ref75418953"/>
-      <w:bookmarkStart w:id="5" w:name="__RefHeading___Toc1092_2519970942"/>
+      <w:bookmarkStart w:id="2" w:name="__RefHeading___Toc1092_2519970942"/>
+      <w:bookmarkStart w:id="3" w:name="_Ref75418953"/>
+      <w:bookmarkStart w:id="4" w:name="_Toc445447570"/>
+      <w:bookmarkStart w:id="5" w:name="_Toc102232953"/>
       <w:bookmarkEnd w:id="2"/>
       <w:bookmarkEnd w:id="3"/>
       <w:bookmarkEnd w:id="4"/>
@@ -984,8 +1022,8 @@
         </w:numPr>
         <w:rPr/>
       </w:pPr>
-      <w:bookmarkStart w:id="8" w:name="_Toc445447571"/>
-      <w:bookmarkStart w:id="9" w:name="__RefHeading___Toc1094_2519970942"/>
+      <w:bookmarkStart w:id="8" w:name="__RefHeading___Toc1094_2519970942"/>
+      <w:bookmarkStart w:id="9" w:name="_Toc445447571"/>
       <w:bookmarkEnd w:id="8"/>
       <w:bookmarkEnd w:id="9"/>
       <w:r>
@@ -1025,8 +1063,8 @@
         </w:numPr>
         <w:rPr/>
       </w:pPr>
-      <w:bookmarkStart w:id="10" w:name="_Toc445447572"/>
-      <w:bookmarkStart w:id="11" w:name="__RefHeading___Toc743_1060218858"/>
+      <w:bookmarkStart w:id="10" w:name="__RefHeading___Toc956_1133946149"/>
+      <w:bookmarkStart w:id="11" w:name="_Toc445447572"/>
       <w:bookmarkEnd w:id="10"/>
       <w:bookmarkEnd w:id="11"/>
       <w:r>
@@ -1043,8 +1081,84 @@
         </w:numPr>
         <w:rPr/>
       </w:pPr>
-      <w:bookmarkStart w:id="12" w:name="__RefHeading___Toc745_1060218858"/>
+      <w:bookmarkStart w:id="12" w:name="__RefHeading___Toc958_1133946149"/>
       <w:bookmarkEnd w:id="12"/>
+      <w:r>
+        <w:rPr/>
+        <w:t xml:space="preserve">Version 1.3 </w:t>
+        <w:tab/>
+      </w:r>
+    </w:p>
+    <w:p>
+      <w:pPr>
+        <w:pStyle w:val="Normal"/>
+        <w:rPr/>
+      </w:pPr>
+      <w:r>
+        <w:rPr>
+          <w:u w:val="single"/>
+        </w:rPr>
+        <w:t>v1.3</w:t>
+      </w:r>
+      <w:r>
+        <w:rPr>
+          <w:u w:val="none"/>
+        </w:rPr>
+        <w:t xml:space="preserve"> - official release (August 2017) </w:t>
+        <w:tab/>
+        <w:tab/>
+        <w:tab/>
+        <w:tab/>
+        <w:tab/>
+        <w:tab/>
+        <w:tab/>
+        <w:tab/>
+        <w:t>Support for repeat harvesting in LandCoverChanges on LandUses</w:t>
+        <w:tab/>
+        <w:tab/>
+      </w:r>
+    </w:p>
+    <w:p>
+      <w:pPr>
+        <w:pStyle w:val="Normal"/>
+        <w:rPr/>
+      </w:pPr>
+      <w:r>
+        <w:rPr>
+          <w:u w:val="none"/>
+        </w:rPr>
+        <w:tab/>
+        <w:t xml:space="preserve">Multiple LandCoverChange types on LandUses </w:t>
+        <w:tab/>
+        <w:tab/>
+        <w:tab/>
+        <w:tab/>
+      </w:r>
+    </w:p>
+    <w:p>
+      <w:pPr>
+        <w:pStyle w:val="Normal"/>
+        <w:rPr/>
+      </w:pPr>
+      <w:r>
+        <w:rPr>
+          <w:u w:val="none"/>
+        </w:rPr>
+        <w:tab/>
+        <w:t>Added InsectDefoliation as a new type of LandCoverChange type.</w:t>
+      </w:r>
+    </w:p>
+    <w:p>
+      <w:pPr>
+        <w:pStyle w:val="Heading3"/>
+        <w:numPr>
+          <w:ilvl w:val="2"/>
+          <w:numId w:val="2"/>
+        </w:numPr>
+        <w:rPr/>
+      </w:pPr>
+      <w:bookmarkStart w:id="13" w:name="__RefHeading___Toc745_1060218858"/>
+      <w:bookmarkEnd w:id="13"/>
       <w:r>
         <w:rPr/>
         <w:t xml:space="preserve">Version 1.2 </w:t>
@@ -1100,10 +1214,10 @@
         <w:ind w:left="864" w:hanging="864"/>
         <w:rPr/>
       </w:pPr>
-      <w:bookmarkStart w:id="13" w:name="_Toc445447573"/>
       <w:bookmarkStart w:id="14" w:name="__RefHeading___Toc1098_2519970942"/>
-      <w:bookmarkEnd w:id="13"/>
+      <w:bookmarkStart w:id="15" w:name="_Toc445447573"/>
       <w:bookmarkEnd w:id="14"/>
+      <w:bookmarkEnd w:id="15"/>
       <w:r>
         <w:rPr/>
         <w:t>Version 1.1</w:t>
@@ -1149,10 +1263,10 @@
         <w:ind w:left="864" w:hanging="864"/>
         <w:rPr/>
       </w:pPr>
-      <w:bookmarkStart w:id="15" w:name="_Toc445447574"/>
       <w:bookmarkStart w:id="16" w:name="__RefHeading___Toc1100_2519970942"/>
-      <w:bookmarkEnd w:id="15"/>
+      <w:bookmarkStart w:id="17" w:name="_Toc445447574"/>
       <w:bookmarkEnd w:id="16"/>
+      <w:bookmarkEnd w:id="17"/>
       <w:r>
         <w:rPr/>
         <w:t>Version 1</w:t>
@@ -1238,14 +1352,14 @@
         </w:numPr>
         <w:rPr/>
       </w:pPr>
-      <w:bookmarkStart w:id="17" w:name="_Toc113769710"/>
-      <w:bookmarkStart w:id="18" w:name="_Toc113770926"/>
+      <w:bookmarkStart w:id="18" w:name="__RefHeading___Toc1102_2519970942"/>
       <w:bookmarkStart w:id="19" w:name="_Toc445447575"/>
-      <w:bookmarkStart w:id="20" w:name="__RefHeading___Toc1102_2519970942"/>
-      <w:bookmarkEnd w:id="17"/>
+      <w:bookmarkStart w:id="20" w:name="_Toc113770926"/>
+      <w:bookmarkStart w:id="21" w:name="_Toc113769710"/>
       <w:bookmarkEnd w:id="18"/>
       <w:bookmarkEnd w:id="19"/>
       <w:bookmarkEnd w:id="20"/>
+      <w:bookmarkEnd w:id="21"/>
       <w:r>
         <w:rPr/>
         <w:t>Acknowledgements</w:t>
@@ -1270,18 +1384,18 @@
         </w:numPr>
         <w:rPr/>
       </w:pPr>
-      <w:bookmarkStart w:id="21" w:name="_Toc445447576"/>
-      <w:bookmarkStart w:id="22" w:name="_Toc102232959"/>
-      <w:bookmarkStart w:id="23" w:name="_Toc133934414"/>
-      <w:bookmarkStart w:id="24" w:name="__RefHeading___Toc1104_2519970942"/>
-      <w:bookmarkEnd w:id="24"/>
+      <w:bookmarkStart w:id="22" w:name="_Toc133934414"/>
+      <w:bookmarkStart w:id="23" w:name="_Toc102232959"/>
+      <w:bookmarkStart w:id="24" w:name="_Toc445447576"/>
+      <w:bookmarkStart w:id="25" w:name="__RefHeading___Toc1104_2519970942"/>
+      <w:bookmarkEnd w:id="25"/>
       <w:r>
         <w:rPr/>
         <w:t>Input File</w:t>
       </w:r>
-      <w:bookmarkEnd w:id="21"/>
       <w:bookmarkEnd w:id="22"/>
       <w:bookmarkEnd w:id="23"/>
+      <w:bookmarkEnd w:id="24"/>
       <w:r>
         <w:rPr/>
         <w:t>s</w:t>
@@ -1346,12 +1460,12 @@
         </w:numPr>
         <w:rPr/>
       </w:pPr>
-      <w:bookmarkStart w:id="25" w:name="_Ref297133449"/>
-      <w:bookmarkStart w:id="26" w:name="_Toc445447577"/>
-      <w:bookmarkStart w:id="27" w:name="__RefHeading___Toc1106_2519970942"/>
-      <w:bookmarkEnd w:id="25"/>
+      <w:bookmarkStart w:id="26" w:name="__RefHeading___Toc1106_2519970942"/>
+      <w:bookmarkStart w:id="27" w:name="_Toc445447577"/>
+      <w:bookmarkStart w:id="28" w:name="_Ref297133449"/>
       <w:bookmarkEnd w:id="26"/>
       <w:bookmarkEnd w:id="27"/>
+      <w:bookmarkEnd w:id="28"/>
       <w:r>
         <w:rPr/>
         <w:t>Land Use Maps</w:t>
@@ -1457,10 +1571,10 @@
         <w:ind w:left="864" w:hanging="864"/>
         <w:rPr/>
       </w:pPr>
-      <w:bookmarkStart w:id="28" w:name="_Toc445447578"/>
       <w:bookmarkStart w:id="29" w:name="__RefHeading___Toc1108_2519970942"/>
-      <w:bookmarkEnd w:id="28"/>
+      <w:bookmarkStart w:id="30" w:name="_Toc445447578"/>
       <w:bookmarkEnd w:id="29"/>
+      <w:bookmarkEnd w:id="30"/>
       <w:r>
         <w:rPr/>
         <w:t>Land Use Change Events</w:t>
@@ -1584,7 +1698,7 @@
         <w:fldChar w:fldCharType="separate"/>
       </w:r>
       <w:r>
-        <w:t>2.4</w:t>
+        <w:t>2.5</w:t>
       </w:r>
       <w:r>
         <w:fldChar w:fldCharType="end"/>
@@ -1613,12 +1727,12 @@
         </w:numPr>
         <w:rPr/>
       </w:pPr>
-      <w:bookmarkStart w:id="30" w:name="_Ref297133549"/>
-      <w:bookmarkStart w:id="31" w:name="_Toc445447579"/>
-      <w:bookmarkStart w:id="32" w:name="__RefHeading___Toc1110_2519970942"/>
-      <w:bookmarkEnd w:id="30"/>
+      <w:bookmarkStart w:id="31" w:name="__RefHeading___Toc1110_2519970942"/>
+      <w:bookmarkStart w:id="32" w:name="_Toc445447579"/>
+      <w:bookmarkStart w:id="33" w:name="_Ref297133549"/>
       <w:bookmarkEnd w:id="31"/>
       <w:bookmarkEnd w:id="32"/>
+      <w:bookmarkEnd w:id="33"/>
       <w:r>
         <w:rPr/>
         <w:t>Input Parameters</w:t>
@@ -1664,18 +1778,18 @@
         <w:ind w:left="864" w:hanging="864"/>
         <w:rPr/>
       </w:pPr>
-      <w:bookmarkStart w:id="33" w:name="_Toc445447580"/>
-      <w:bookmarkStart w:id="34" w:name="_Toc112235332"/>
-      <w:bookmarkStart w:id="35" w:name="_Toc133386213"/>
+      <w:bookmarkStart w:id="34" w:name="__RefHeading___Toc1112_2519970942"/>
+      <w:bookmarkStart w:id="35" w:name="_Toc133934416"/>
       <w:bookmarkStart w:id="36" w:name="_Toc133907148"/>
-      <w:bookmarkStart w:id="37" w:name="_Toc133934416"/>
-      <w:bookmarkStart w:id="38" w:name="__RefHeading___Toc1112_2519970942"/>
-      <w:bookmarkEnd w:id="33"/>
+      <w:bookmarkStart w:id="37" w:name="_Toc133386213"/>
+      <w:bookmarkStart w:id="38" w:name="_Toc112235332"/>
+      <w:bookmarkStart w:id="39" w:name="_Toc445447580"/>
       <w:bookmarkEnd w:id="34"/>
       <w:bookmarkEnd w:id="35"/>
       <w:bookmarkEnd w:id="36"/>
       <w:bookmarkEnd w:id="37"/>
       <w:bookmarkEnd w:id="38"/>
+      <w:bookmarkEnd w:id="39"/>
       <w:r>
         <w:rPr/>
         <w:t>LandisData</w:t>
@@ -1712,10 +1826,10 @@
         <w:ind w:left="864" w:hanging="864"/>
         <w:rPr/>
       </w:pPr>
-      <w:bookmarkStart w:id="39" w:name="_Toc445447581"/>
       <w:bookmarkStart w:id="40" w:name="__RefHeading___Toc1114_2519970942"/>
-      <w:bookmarkEnd w:id="39"/>
+      <w:bookmarkStart w:id="41" w:name="_Toc445447581"/>
       <w:bookmarkEnd w:id="40"/>
+      <w:bookmarkEnd w:id="41"/>
       <w:r>
         <w:rPr/>
         <w:t>Timestep</w:t>
@@ -1761,12 +1875,12 @@
         <w:ind w:left="864" w:hanging="864"/>
         <w:rPr/>
       </w:pPr>
-      <w:bookmarkStart w:id="41" w:name="_Ref297139255"/>
-      <w:bookmarkStart w:id="42" w:name="_Toc445447582"/>
-      <w:bookmarkStart w:id="43" w:name="__RefHeading___Toc1116_2519970942"/>
-      <w:bookmarkEnd w:id="41"/>
+      <w:bookmarkStart w:id="42" w:name="__RefHeading___Toc1116_2519970942"/>
+      <w:bookmarkStart w:id="43" w:name="_Toc445447582"/>
+      <w:bookmarkStart w:id="44" w:name="_Ref297139255"/>
       <w:bookmarkEnd w:id="42"/>
       <w:bookmarkEnd w:id="43"/>
+      <w:bookmarkEnd w:id="44"/>
       <w:r>
         <w:rPr/>
         <w:t>InputMaps</w:t>
@@ -1855,10 +1969,10 @@
         </w:numPr>
         <w:rPr/>
       </w:pPr>
-      <w:bookmarkStart w:id="44" w:name="_Toc445447583"/>
       <w:bookmarkStart w:id="45" w:name="__RefHeading___Toc1027_3159600073"/>
-      <w:bookmarkEnd w:id="44"/>
+      <w:bookmarkStart w:id="46" w:name="_Toc445447583"/>
       <w:bookmarkEnd w:id="45"/>
+      <w:bookmarkEnd w:id="46"/>
       <w:r>
         <w:rPr/>
         <w:tab/>
@@ -1926,8 +2040,8 @@
         </w:numPr>
         <w:rPr/>
       </w:pPr>
-      <w:bookmarkStart w:id="46" w:name="__RefHeading___Toc1029_3159600073"/>
-      <w:bookmarkEnd w:id="46"/>
+      <w:bookmarkStart w:id="47" w:name="__RefHeading___Toc1029_3159600073"/>
+      <w:bookmarkEnd w:id="47"/>
       <w:r>
         <w:rPr/>
         <w:t>ExternalExecutable</w:t>
@@ -1943,10 +2057,10 @@
         <w:ind w:left="720" w:hanging="0"/>
         <w:rPr/>
       </w:pPr>
-      <w:bookmarkStart w:id="47" w:name="_Toc445447584"/>
       <w:bookmarkStart w:id="48" w:name="__RefHeading___Toc1393_2519970942"/>
-      <w:bookmarkEnd w:id="47"/>
+      <w:bookmarkStart w:id="49" w:name="_Toc445447584"/>
       <w:bookmarkEnd w:id="48"/>
+      <w:bookmarkEnd w:id="49"/>
       <w:r>
         <w:rPr/>
         <w:tab/>
@@ -1978,8 +2092,8 @@
         </w:numPr>
         <w:rPr/>
       </w:pPr>
-      <w:bookmarkStart w:id="49" w:name="__RefHeading___Toc1031_3159600073"/>
-      <w:bookmarkEnd w:id="49"/>
+      <w:bookmarkStart w:id="50" w:name="__RefHeading___Toc1031_3159600073"/>
+      <w:bookmarkEnd w:id="50"/>
       <w:r>
         <w:rPr/>
         <w:t>ExternalScript</w:t>
@@ -2014,8 +2128,8 @@
         </w:numPr>
         <w:rPr/>
       </w:pPr>
-      <w:bookmarkStart w:id="50" w:name="__RefHeading___Toc1063_3159600073"/>
-      <w:bookmarkEnd w:id="50"/>
+      <w:bookmarkStart w:id="51" w:name="__RefHeading___Toc1063_3159600073"/>
+      <w:bookmarkEnd w:id="51"/>
       <w:r>
         <w:rPr/>
         <w:t>ExternalCommand</w:t>
@@ -2048,8 +2162,8 @@
         </w:numPr>
         <w:rPr/>
       </w:pPr>
-      <w:bookmarkStart w:id="51" w:name="__RefHeading___Toc1098_3159600073"/>
-      <w:bookmarkEnd w:id="51"/>
+      <w:bookmarkStart w:id="52" w:name="__RefHeading___Toc1098_3159600073"/>
+      <w:bookmarkEnd w:id="52"/>
       <w:r>
         <w:rPr/>
         <w:t>Land Uses</w:t>
@@ -2079,10 +2193,10 @@
         </w:numPr>
         <w:rPr/>
       </w:pPr>
-      <w:bookmarkStart w:id="52" w:name="_Toc445447585"/>
       <w:bookmarkStart w:id="53" w:name="__RefHeading___Toc1122_2519970942"/>
-      <w:bookmarkEnd w:id="52"/>
+      <w:bookmarkStart w:id="54" w:name="_Toc445447585"/>
       <w:bookmarkEnd w:id="53"/>
+      <w:bookmarkEnd w:id="54"/>
       <w:r>
         <w:rPr/>
         <w:t>Land Use Definitions</w:t>
@@ -2127,10 +2241,10 @@
         </w:numPr>
         <w:rPr/>
       </w:pPr>
-      <w:bookmarkStart w:id="54" w:name="_Toc445447586"/>
       <w:bookmarkStart w:id="55" w:name="__RefHeading___Toc1124_2519970942"/>
-      <w:bookmarkEnd w:id="54"/>
+      <w:bookmarkStart w:id="56" w:name="_Toc445447586"/>
       <w:bookmarkEnd w:id="55"/>
+      <w:bookmarkEnd w:id="56"/>
       <w:r>
         <w:rPr/>
         <w:t>LandUse</w:t>
@@ -2177,16 +2291,16 @@
         </w:numPr>
         <w:rPr/>
       </w:pPr>
-      <w:bookmarkStart w:id="56" w:name="_Ref297139209"/>
       <w:bookmarkStart w:id="57" w:name="_Toc445447587"/>
-      <w:bookmarkStart w:id="58" w:name="__RefHeading___Toc1126_2519970942"/>
+      <w:bookmarkStart w:id="58" w:name="_Ref297139209"/>
+      <w:bookmarkStart w:id="59" w:name="__RefHeading___Toc1126_2519970942"/>
+      <w:bookmarkEnd w:id="59"/>
+      <w:r>
+        <w:rPr/>
+        <w:t>MapCode</w:t>
+      </w:r>
+      <w:bookmarkEnd w:id="57"/>
       <w:bookmarkEnd w:id="58"/>
-      <w:r>
-        <w:rPr/>
-        <w:t>MapCode</w:t>
-      </w:r>
-      <w:bookmarkEnd w:id="56"/>
-      <w:bookmarkEnd w:id="57"/>
       <w:r>
         <w:rPr/>
         <w:t xml:space="preserve"> </w:t>
@@ -2233,89 +2347,44 @@
         </w:numPr>
         <w:rPr/>
       </w:pPr>
-      <w:bookmarkStart w:id="59" w:name="_Toc445447588"/>
-      <w:bookmarkStart w:id="60" w:name="__RefHeading___Toc1128_2519970942"/>
-      <w:bookmarkEnd w:id="59"/>
+      <w:bookmarkStart w:id="60" w:name="__RefHeading___Toc2381_2042586617"/>
       <w:bookmarkEnd w:id="60"/>
       <w:r>
         <w:rPr/>
-        <w:t>AllowHarvest?</w:t>
+        <w:t>PreventEstablishment</w:t>
       </w:r>
     </w:p>
     <w:p>
       <w:pPr>
         <w:pStyle w:val="Textbody1"/>
-        <w:rPr/>
-      </w:pPr>
-      <w:r>
-        <w:rPr/>
-        <w:t xml:space="preserve">This parameter indicates whether or not the land use allows timber harvesting.  Valid values are </w:t>
-      </w:r>
-      <w:r>
-        <w:rPr>
-          <w:i/>
-        </w:rPr>
-        <w:t>yes</w:t>
-      </w:r>
-      <w:r>
-        <w:rPr/>
-        <w:t xml:space="preserve"> or </w:t>
-      </w:r>
-      <w:r>
-        <w:rPr>
-          <w:i/>
-        </w:rPr>
-        <w:t>no</w:t>
-      </w:r>
-      <w:r>
-        <w:rPr/>
-        <w:t xml:space="preserve">, as described in section 3.1.6 of the </w:t>
-      </w:r>
-      <w:r>
-        <w:rPr>
-          <w:i/>
-        </w:rPr>
-        <w:t>LANDIS-II Model v6.0 User Guide</w:t>
-      </w:r>
-      <w:r>
-        <w:rPr/>
-        <w:t>.</w:t>
+        <w:numPr>
+          <w:ilvl w:val="0"/>
+          <w:numId w:val="0"/>
+        </w:numPr>
+        <w:ind w:left="432" w:right="1008" w:hanging="0"/>
+        <w:rPr/>
+      </w:pPr>
+      <w:r>
+        <w:rPr/>
+        <w:t xml:space="preserve">This optional keyword will prevent establishment within all sites </w:t>
+      </w:r>
+      <w:r>
+        <w:rPr/>
+        <w:t>implementing this particular LandUse</w:t>
+      </w:r>
+      <w:r>
+        <w:rPr/>
+        <w:t>, designed for use with the RemoveTrees LandCoverChange.  However, any remaining cohorts on the site will continue to grow.  The concept is designed to mimic the effects of housing development when sites are fully or partially harvested and do not regenerate back to forest.</w:t>
       </w:r>
     </w:p>
     <w:p>
       <w:pPr>
         <w:pStyle w:val="Textbody1"/>
-        <w:rPr/>
-      </w:pPr>
-      <w:r>
-        <w:rPr/>
-        <w:t>Example:</w:t>
-      </w:r>
-    </w:p>
-    <w:p>
-      <w:pPr>
-        <w:pStyle w:val="Textinputfile"/>
-        <w:rPr/>
-      </w:pPr>
-      <w:r>
-        <w:rPr/>
-        <w:t>AllowHarvest?</w:t>
-        <w:tab/>
-        <w:t>no</w:t>
-      </w:r>
-    </w:p>
-    <w:p>
-      <w:pPr>
-        <w:pStyle w:val="Textinputfile"/>
-        <w:rPr/>
-      </w:pPr>
-      <w:r>
-        <w:rPr/>
-      </w:r>
-    </w:p>
-    <w:p>
-      <w:pPr>
-        <w:pStyle w:val="Textbody1"/>
+        <w:numPr>
+          <w:ilvl w:val="0"/>
+          <w:numId w:val="0"/>
+        </w:numPr>
+        <w:ind w:left="1728" w:right="1008" w:hanging="0"/>
         <w:rPr/>
       </w:pPr>
       <w:r>
@@ -2326,17 +2395,7 @@
       </w:r>
       <w:r>
         <w:rPr/>
-        <w:t xml:space="preserve"> If given a value of </w:t>
-      </w:r>
-      <w:r>
-        <w:rPr>
-          <w:i/>
-        </w:rPr>
-        <w:t>no</w:t>
-      </w:r>
-      <w:r>
-        <w:rPr/>
-        <w:t xml:space="preserve">, those sites with this land use will be excluded from the calculation of StandSiteCount by the Base or Biomass Harvest extensions in later time steps.  This will have the effect of reducing the calculated size of a stand, which may impact stand ranking within a management unit or achievement of size targets for individual harvests. </w:t>
+        <w:t xml:space="preserve"> once a land use with PreventEstablishment is assigned to a site, establishment can be re-enabled using the most recent version of the LANDIS Succession library, which contains a method EnableEstablishment in the Reproduction class, which takes an ActiveSite as an argument for enabling establishment.</w:t>
       </w:r>
     </w:p>
     <w:p>
@@ -2348,12 +2407,127 @@
         </w:numPr>
         <w:rPr/>
       </w:pPr>
-      <w:bookmarkStart w:id="61" w:name="_Ref297139308"/>
-      <w:bookmarkStart w:id="62" w:name="_Toc445447589"/>
-      <w:bookmarkStart w:id="63" w:name="__RefHeading___Toc1130_2519970942"/>
+      <w:bookmarkStart w:id="61" w:name="__RefHeading___Toc1128_2519970942"/>
+      <w:bookmarkStart w:id="62" w:name="_Toc445447588"/>
       <w:bookmarkEnd w:id="61"/>
       <w:bookmarkEnd w:id="62"/>
+      <w:r>
+        <w:rPr/>
+        <w:t>AllowHarvest?</w:t>
+      </w:r>
+    </w:p>
+    <w:p>
+      <w:pPr>
+        <w:pStyle w:val="Textbody1"/>
+        <w:rPr/>
+      </w:pPr>
+      <w:r>
+        <w:rPr/>
+        <w:t xml:space="preserve">This parameter indicates whether or not the land use allows timber harvesting.  Valid values are </w:t>
+      </w:r>
+      <w:r>
+        <w:rPr>
+          <w:i/>
+        </w:rPr>
+        <w:t>yes</w:t>
+      </w:r>
+      <w:r>
+        <w:rPr/>
+        <w:t xml:space="preserve"> or </w:t>
+      </w:r>
+      <w:r>
+        <w:rPr>
+          <w:i/>
+        </w:rPr>
+        <w:t>no</w:t>
+      </w:r>
+      <w:r>
+        <w:rPr/>
+        <w:t xml:space="preserve">, as described in section 3.1.6 of the </w:t>
+      </w:r>
+      <w:r>
+        <w:rPr>
+          <w:i/>
+        </w:rPr>
+        <w:t>LANDIS-II Model v6.0 User Guide</w:t>
+      </w:r>
+      <w:r>
+        <w:rPr/>
+        <w:t>.</w:t>
+      </w:r>
+    </w:p>
+    <w:p>
+      <w:pPr>
+        <w:pStyle w:val="Textbody1"/>
+        <w:rPr/>
+      </w:pPr>
+      <w:r>
+        <w:rPr/>
+        <w:t>Example:</w:t>
+      </w:r>
+    </w:p>
+    <w:p>
+      <w:pPr>
+        <w:pStyle w:val="Textinputfile"/>
+        <w:rPr/>
+      </w:pPr>
+      <w:r>
+        <w:rPr/>
+        <w:t>AllowHarvest?</w:t>
+        <w:tab/>
+        <w:t>no</w:t>
+      </w:r>
+    </w:p>
+    <w:p>
+      <w:pPr>
+        <w:pStyle w:val="Textinputfile"/>
+        <w:rPr/>
+      </w:pPr>
+      <w:r>
+        <w:rPr/>
+      </w:r>
+    </w:p>
+    <w:p>
+      <w:pPr>
+        <w:pStyle w:val="Textbody1"/>
+        <w:rPr/>
+      </w:pPr>
+      <w:r>
+        <w:rPr>
+          <w:b/>
+        </w:rPr>
+        <w:t>Note:</w:t>
+      </w:r>
+      <w:r>
+        <w:rPr/>
+        <w:t xml:space="preserve"> If given a value of </w:t>
+      </w:r>
+      <w:r>
+        <w:rPr>
+          <w:i/>
+        </w:rPr>
+        <w:t>no</w:t>
+      </w:r>
+      <w:r>
+        <w:rPr/>
+        <w:t xml:space="preserve">, those sites with this land use will be excluded from the calculation of StandSiteCount by the Base or Biomass Harvest extensions in later time steps.  This will have the effect of reducing the calculated size of a stand, which may impact stand ranking within a management unit or achievement of size targets for individual harvests. </w:t>
+      </w:r>
+    </w:p>
+    <w:p>
+      <w:pPr>
+        <w:pStyle w:val="Heading2"/>
+        <w:numPr>
+          <w:ilvl w:val="1"/>
+          <w:numId w:val="5"/>
+        </w:numPr>
+        <w:rPr/>
+      </w:pPr>
+      <w:bookmarkStart w:id="63" w:name="_Toc445447589"/>
+      <w:bookmarkStart w:id="64" w:name="_Ref297139308"/>
+      <w:bookmarkStart w:id="65" w:name="__RefHeading___Toc1130_2519970942"/>
       <w:bookmarkEnd w:id="63"/>
+      <w:bookmarkEnd w:id="64"/>
+      <w:bookmarkEnd w:id="65"/>
       <w:r>
         <w:rPr/>
         <w:t>LandCoverChange</w:t>
@@ -2366,7 +2540,74 @@
       </w:pPr>
       <w:r>
         <w:rPr/>
-        <w:t xml:space="preserve">This parameter specifies the land cover change associated with the land use.  The parameter indicates whether trees are removed from a site when the land use is applied to the site.  Valid values are: </w:t>
+        <w:t xml:space="preserve">These parameters specify the land cover changes associated with the land use.  The parameters indicate changes to trees over time as a site whether trees are removed from a site when the land use is applied to the site.  Current valid values are: </w:t>
+      </w:r>
+      <w:r>
+        <w:rPr>
+          <w:rFonts w:cs="Courier New" w:ascii="Courier New" w:hAnsi="Courier New"/>
+          <w:sz w:val="20"/>
+          <w:szCs w:val="20"/>
+        </w:rPr>
+        <w:t>NoChange,</w:t>
+      </w:r>
+      <w:r>
+        <w:rPr/>
+        <w:t xml:space="preserve"> </w:t>
+      </w:r>
+      <w:r>
+        <w:rPr>
+          <w:rFonts w:cs="Courier New" w:ascii="Courier New" w:hAnsi="Courier New"/>
+          <w:sz w:val="20"/>
+          <w:szCs w:val="20"/>
+        </w:rPr>
+        <w:t>RemoveTrees, InsectDefoliation</w:t>
+      </w:r>
+      <w:r>
+        <w:rPr/>
+        <w:t xml:space="preserve">. </w:t>
+      </w:r>
+    </w:p>
+    <w:p>
+      <w:pPr>
+        <w:pStyle w:val="Textbody1"/>
+        <w:rPr/>
+      </w:pPr>
+      <w:r>
+        <w:rPr/>
+        <w:t>Example:</w:t>
+      </w:r>
+    </w:p>
+    <w:p>
+      <w:pPr>
+        <w:pStyle w:val="Textinputfile"/>
+        <w:rPr/>
+      </w:pPr>
+      <w:r>
+        <w:rPr/>
+        <w:tab/>
+        <w:tab/>
+        <w:t>LandCoverChange</w:t>
+        <w:tab/>
+        <w:t>NoChange</w:t>
+      </w:r>
+    </w:p>
+    <w:p>
+      <w:pPr>
+        <w:pStyle w:val="Textinputfile"/>
+        <w:rPr/>
+      </w:pPr>
+      <w:r>
+        <w:rPr/>
+      </w:r>
+    </w:p>
+    <w:p>
+      <w:pPr>
+        <w:pStyle w:val="Textbody1"/>
+        <w:rPr/>
+      </w:pPr>
+      <w:r>
+        <w:rPr/>
+        <w:t xml:space="preserve">If the value </w:t>
       </w:r>
       <w:r>
         <w:rPr>
@@ -2378,7 +2619,168 @@
       </w:r>
       <w:r>
         <w:rPr/>
-        <w:t xml:space="preserve"> or </w:t>
+        <w:t xml:space="preserve"> is specified, the land use definition requires no additional parameters. Note that it is possible to have multiple LandCoverChanges applied to a single LandUse</w:t>
+      </w:r>
+    </w:p>
+    <w:p>
+      <w:pPr>
+        <w:pStyle w:val="Textbody1"/>
+        <w:rPr/>
+      </w:pPr>
+      <w:r>
+        <w:rPr/>
+        <w:t>Example:</w:t>
+      </w:r>
+    </w:p>
+    <w:p>
+      <w:pPr>
+        <w:pStyle w:val="Textbody1"/>
+        <w:rPr/>
+      </w:pPr>
+      <w:r>
+        <w:rPr/>
+        <w:t>LandCoverChange RemoveTrees</w:t>
+      </w:r>
+    </w:p>
+    <w:p>
+      <w:pPr>
+        <w:pStyle w:val="Textbody1"/>
+        <w:rPr/>
+      </w:pPr>
+      <w:r>
+        <w:rPr/>
+        <w:t>…</w:t>
+      </w:r>
+    </w:p>
+    <w:p>
+      <w:pPr>
+        <w:pStyle w:val="Textbody1"/>
+        <w:rPr/>
+      </w:pPr>
+      <w:r>
+        <w:rPr/>
+        <w:t>LandCoverChange InsectDefoliation</w:t>
+      </w:r>
+    </w:p>
+    <w:p>
+      <w:pPr>
+        <w:pStyle w:val="Textbody1"/>
+        <w:rPr/>
+      </w:pPr>
+      <w:r>
+        <w:rPr/>
+        <w:t>Note: due to the way RemoveTrees is implemented with Harvesting modules in the background, tree removal will happen instantaneously in the first timestep of the landscape, whereas InsectDefoliation will be delayed until the end of the time step size until after succession occurs.</w:t>
+      </w:r>
+    </w:p>
+    <w:p>
+      <w:pPr>
+        <w:pStyle w:val="Textbody1"/>
+        <w:ind w:left="1152" w:right="1008" w:hanging="0"/>
+        <w:rPr/>
+      </w:pPr>
+      <w:r>
+        <w:rPr/>
+        <w:t>2.4.1</w:t>
+        <w:tab/>
+        <w:t>Repeat Harvests</w:t>
+      </w:r>
+    </w:p>
+    <w:p>
+      <w:pPr>
+        <w:pStyle w:val="Textbody1"/>
+        <w:rPr/>
+      </w:pPr>
+      <w:r>
+        <w:rPr/>
+        <w:t>Normally changes to a site associated with LandCoverChanges are only applied when a site transitions to a LandUse associated with a set of LandCoverChanges from a different LandUse (for example, LandCoverChanges associated with an agricultural LandUse are applied immediately following change from a forested LandUse).</w:t>
+      </w:r>
+    </w:p>
+    <w:p>
+      <w:pPr>
+        <w:pStyle w:val="Textbody1"/>
+        <w:rPr/>
+      </w:pPr>
+      <w:r>
+        <w:rPr/>
+        <w:t xml:space="preserve">LandCoverChanges can be applied each timestep to the same site repeatedly through the optional RepeatHarvest parameter. The default behavior is not to repeat harvests across timesteps. </w:t>
+      </w:r>
+      <w:r>
+        <w:rPr>
+          <w:b/>
+          <w:bCs/>
+        </w:rPr>
+        <w:t>For each LandCoverChange on a LandUse</w:t>
+      </w:r>
+      <w:r>
+        <w:rPr/>
+        <w:t>, users can invoke repeat harvests in the following way:</w:t>
+      </w:r>
+    </w:p>
+    <w:p>
+      <w:pPr>
+        <w:pStyle w:val="Textbody1"/>
+        <w:ind w:left="1152" w:right="1008" w:hanging="0"/>
+        <w:rPr/>
+      </w:pPr>
+      <w:r>
+        <w:rPr/>
+        <w:tab/>
+        <w:tab/>
+        <w:t>LandCoverChange RemoveTrees</w:t>
+      </w:r>
+    </w:p>
+    <w:p>
+      <w:pPr>
+        <w:pStyle w:val="Textbody1"/>
+        <w:ind w:left="1152" w:right="1008" w:hanging="0"/>
+        <w:rPr/>
+      </w:pPr>
+      <w:r>
+        <w:rPr/>
+        <w:tab/>
+        <w:tab/>
+        <w:t>RepeatHarvest? Yes</w:t>
+      </w:r>
+    </w:p>
+    <w:p>
+      <w:pPr>
+        <w:pStyle w:val="Textbody1"/>
+        <w:ind w:left="1152" w:right="1008" w:hanging="0"/>
+        <w:rPr>
+          <w:strike/>
+        </w:rPr>
+      </w:pPr>
+      <w:r>
+        <w:rPr/>
+        <w:t>Examples: if RepeatHarvest is not enabled for RemoveTrees, tree removal will only occur once. If it is not enabled for InsectDefoliation, only one round of defoliation will occur.</w:t>
+      </w:r>
+    </w:p>
+    <w:p>
+      <w:pPr>
+        <w:pStyle w:val="Heading2"/>
+        <w:numPr>
+          <w:ilvl w:val="1"/>
+          <w:numId w:val="5"/>
+        </w:numPr>
+        <w:rPr/>
+      </w:pPr>
+      <w:bookmarkStart w:id="66" w:name="__RefHeading___Toc1132_2519970942"/>
+      <w:bookmarkStart w:id="67" w:name="_Toc445447590"/>
+      <w:bookmarkEnd w:id="66"/>
+      <w:bookmarkEnd w:id="67"/>
+      <w:r>
+        <w:rPr/>
+        <w:t>Parameters When Removing Trees</w:t>
+      </w:r>
+    </w:p>
+    <w:p>
+      <w:pPr>
+        <w:pStyle w:val="Textbody1"/>
+        <w:rPr/>
+      </w:pPr>
+      <w:r>
+        <w:rPr/>
+        <w:t xml:space="preserve">If the LandCoverChange parameter is </w:t>
       </w:r>
       <w:r>
         <w:rPr>
@@ -2390,99 +2792,6 @@
       </w:r>
       <w:r>
         <w:rPr/>
-        <w:t xml:space="preserve">. </w:t>
-      </w:r>
-    </w:p>
-    <w:p>
-      <w:pPr>
-        <w:pStyle w:val="Textbody1"/>
-        <w:rPr/>
-      </w:pPr>
-      <w:r>
-        <w:rPr/>
-        <w:t>Example:</w:t>
-      </w:r>
-    </w:p>
-    <w:p>
-      <w:pPr>
-        <w:pStyle w:val="Textinputfile"/>
-        <w:rPr/>
-      </w:pPr>
-      <w:r>
-        <w:rPr/>
-        <w:t>LandCoverChange</w:t>
-        <w:tab/>
-        <w:t>NoChange</w:t>
-      </w:r>
-    </w:p>
-    <w:p>
-      <w:pPr>
-        <w:pStyle w:val="Textinputfile"/>
-        <w:rPr/>
-      </w:pPr>
-      <w:r>
-        <w:rPr/>
-      </w:r>
-    </w:p>
-    <w:p>
-      <w:pPr>
-        <w:pStyle w:val="Textbody1"/>
-        <w:rPr/>
-      </w:pPr>
-      <w:r>
-        <w:rPr/>
-        <w:t xml:space="preserve">If the value </w:t>
-      </w:r>
-      <w:r>
-        <w:rPr>
-          <w:rFonts w:cs="Courier New" w:ascii="Courier New" w:hAnsi="Courier New"/>
-          <w:sz w:val="20"/>
-          <w:szCs w:val="20"/>
-        </w:rPr>
-        <w:t>NoChange</w:t>
-      </w:r>
-      <w:r>
-        <w:rPr/>
-        <w:t xml:space="preserve"> is specified, the land use definition requires no additional parameters.</w:t>
-      </w:r>
-    </w:p>
-    <w:p>
-      <w:pPr>
-        <w:pStyle w:val="Heading2"/>
-        <w:numPr>
-          <w:ilvl w:val="1"/>
-          <w:numId w:val="5"/>
-        </w:numPr>
-        <w:rPr/>
-      </w:pPr>
-      <w:bookmarkStart w:id="64" w:name="_Toc445447590"/>
-      <w:bookmarkStart w:id="65" w:name="__RefHeading___Toc1132_2519970942"/>
-      <w:bookmarkEnd w:id="64"/>
-      <w:bookmarkEnd w:id="65"/>
-      <w:r>
-        <w:rPr/>
-        <w:t>Parameters When Removing Trees</w:t>
-      </w:r>
-    </w:p>
-    <w:p>
-      <w:pPr>
-        <w:pStyle w:val="Textbody1"/>
-        <w:rPr/>
-      </w:pPr>
-      <w:r>
-        <w:rPr/>
-        <w:t xml:space="preserve">If the LandCoverChange parameter is </w:t>
-      </w:r>
-      <w:r>
-        <w:rPr>
-          <w:rFonts w:cs="Courier New" w:ascii="Courier New" w:hAnsi="Courier New"/>
-          <w:sz w:val="20"/>
-          <w:szCs w:val="20"/>
-        </w:rPr>
-        <w:t>RemoveTrees</w:t>
-      </w:r>
-      <w:r>
-        <w:rPr/>
         <w:t>, then the land use definition requires additional parameters.</w:t>
       </w:r>
     </w:p>
@@ -2496,10 +2805,10 @@
         <w:ind w:left="864" w:hanging="864"/>
         <w:rPr/>
       </w:pPr>
-      <w:bookmarkStart w:id="66" w:name="_Toc445447591"/>
-      <w:bookmarkStart w:id="67" w:name="__RefHeading___Toc1134_2519970942"/>
-      <w:bookmarkEnd w:id="66"/>
-      <w:bookmarkEnd w:id="67"/>
+      <w:bookmarkStart w:id="68" w:name="__RefHeading___Toc1134_2519970942"/>
+      <w:bookmarkStart w:id="69" w:name="_Toc445447591"/>
+      <w:bookmarkEnd w:id="68"/>
+      <w:bookmarkEnd w:id="69"/>
       <w:r>
         <w:rPr/>
         <w:t>Species List</w:t>
@@ -2574,10 +2883,10 @@
         <w:ind w:left="864" w:hanging="864"/>
         <w:rPr/>
       </w:pPr>
-      <w:bookmarkStart w:id="68" w:name="_Toc445447592"/>
-      <w:bookmarkStart w:id="69" w:name="__RefHeading___Toc1136_2519970942"/>
-      <w:bookmarkEnd w:id="68"/>
-      <w:bookmarkEnd w:id="69"/>
+      <w:bookmarkStart w:id="70" w:name="__RefHeading___Toc1136_2519970942"/>
+      <w:bookmarkStart w:id="71" w:name="_Toc445447592"/>
+      <w:bookmarkEnd w:id="70"/>
+      <w:bookmarkEnd w:id="71"/>
       <w:r>
         <w:rPr/>
         <w:t>Plant</w:t>
@@ -2610,52 +2919,87 @@
       </w:pPr>
       <w:r>
         <w:rPr/>
+        <w:tab/>
+        <w:tab/>
         <w:t>Plant  pinustro</w:t>
       </w:r>
     </w:p>
     <w:p>
       <w:pPr>
-        <w:pStyle w:val="Heading3"/>
+        <w:pStyle w:val="Heading2"/>
         <w:numPr>
-          <w:ilvl w:val="2"/>
+          <w:ilvl w:val="1"/>
           <w:numId w:val="5"/>
         </w:numPr>
-        <w:ind w:left="864" w:hanging="864"/>
-        <w:rPr/>
-      </w:pPr>
-      <w:bookmarkStart w:id="70" w:name="_Toc445447593"/>
-      <w:bookmarkStart w:id="71" w:name="__RefHeading___Toc1138_2519970942"/>
-      <w:bookmarkEnd w:id="70"/>
-      <w:bookmarkEnd w:id="71"/>
-      <w:r>
-        <w:rPr/>
-        <w:t>PreventEstabilshment</w:t>
+        <w:ind w:left="576" w:right="1008" w:hanging="0"/>
+        <w:rPr/>
+      </w:pPr>
+      <w:bookmarkStart w:id="72" w:name="__RefHeading___Toc782_1133946149"/>
+      <w:bookmarkEnd w:id="72"/>
+      <w:r>
+        <w:rPr/>
+        <w:t>Parameters for InsectDefoliation</w:t>
       </w:r>
     </w:p>
     <w:p>
       <w:pPr>
         <w:pStyle w:val="Textbody1"/>
-        <w:rPr/>
-      </w:pPr>
-      <w:r>
-        <w:rPr/>
-        <w:t>This optional keyword will prevent establishment within all sites selected for tree removal.  However, any remaining cohorts on the site will continue to grow.  The concept is designed to mimic the effects of housing development when sites are fully or partially harvested and do not regenerate back to forest.</w:t>
+        <w:ind w:left="1152" w:right="1008" w:hanging="0"/>
+        <w:rPr/>
+      </w:pPr>
+      <w:r>
+        <w:rPr/>
+        <w:tab/>
+        <w:t xml:space="preserve">When users specify insect defoliation as a LandCoverChange a few </w:t>
+        <w:tab/>
+        <w:t>parameters are required:</w:t>
       </w:r>
     </w:p>
     <w:p>
       <w:pPr>
         <w:pStyle w:val="Textbody1"/>
-        <w:rPr/>
-      </w:pPr>
-      <w:r>
-        <w:rPr>
-          <w:b/>
-        </w:rPr>
-        <w:t>Note:</w:t>
-      </w:r>
-      <w:r>
-        <w:rPr/>
-        <w:t xml:space="preserve"> once a land use with PreventEstablishment is assigned to a site, that site cannot revert back, in a later time step, to another land use that allows establishment.  For example, a user cannot currently simulate conversion to agriculture then back to forest.</w:t>
+        <w:ind w:left="1152" w:right="1008" w:hanging="0"/>
+        <w:rPr/>
+      </w:pPr>
+      <w:r>
+        <w:rPr/>
+        <w:tab/>
+        <w:t>LandCoverChange InsectDefoliation</w:t>
+      </w:r>
+    </w:p>
+    <w:p>
+      <w:pPr>
+        <w:pStyle w:val="Textbody1"/>
+        <w:ind w:left="1152" w:right="1008" w:hanging="0"/>
+        <w:rPr/>
+      </w:pPr>
+      <w:r>
+        <w:rPr/>
+        <w:tab/>
+        <w:t>PIST</w:t>
+        <w:tab/>
+        <w:t>1(25%)</w:t>
+      </w:r>
+    </w:p>
+    <w:p>
+      <w:pPr>
+        <w:pStyle w:val="Textbody1"/>
+        <w:ind w:left="1152" w:right="1008" w:hanging="0"/>
+        <w:rPr/>
+      </w:pPr>
+      <w:r>
+        <w:rPr/>
+        <w:tab/>
+        <w:t>Specifying a list of species with an age or age-range and a percentage defoliation rate, where 100% is the default. The structure is identical to that of RemoveTrees, see above for examples and explanation. There is one caveat: while specifying an age or age-range is required, InsectDefoliation does not currently support different defoliation percentages for different cohorts within a species. The last percentage specified will be applied to all members of a species on a site.</w:t>
+      </w:r>
+    </w:p>
+    <w:p>
+      <w:pPr>
+        <w:pStyle w:val="Textbody1"/>
+        <w:rPr/>
+      </w:pPr>
+      <w:r>
+        <w:rPr/>
       </w:r>
     </w:p>
     <w:p>
@@ -2667,10 +3011,10 @@
         </w:numPr>
         <w:rPr/>
       </w:pPr>
-      <w:bookmarkStart w:id="72" w:name="_Toc445447594"/>
       <w:bookmarkStart w:id="73" w:name="__RefHeading___Toc1140_2519970942"/>
-      <w:bookmarkEnd w:id="72"/>
+      <w:bookmarkStart w:id="74" w:name="_Toc445447594"/>
       <w:bookmarkEnd w:id="73"/>
+      <w:bookmarkEnd w:id="74"/>
       <w:r>
         <w:rPr/>
         <w:t>Example Input File</w:t>
@@ -2760,11 +3104,7 @@
       </w:pPr>
       <w:r>
         <w:rPr/>
-        <w:t>External</w:t>
-      </w:r>
-      <w:r>
-        <w:rPr/>
-        <w:t>Executable C:/Python27/ArcGIS10.4/python.exe</w:t>
+        <w:t>ExternalExecutable C:/Python27/ArcGIS10.4/python.exe</w:t>
       </w:r>
     </w:p>
     <w:p>
@@ -2902,7 +3242,7 @@
       </w:pPr>
       <w:r>
         <w:rPr/>
-        <w:t>AllowHarvest?    no</w:t>
+        <w:t>AllowHarvest?    No</w:t>
       </w:r>
     </w:p>
     <w:p>
@@ -2912,6 +3252,18 @@
       </w:pPr>
       <w:r>
         <w:rPr/>
+        <w:t>PreventEstablishment</w:t>
+      </w:r>
+    </w:p>
+    <w:p>
+      <w:pPr>
+        <w:pStyle w:val="Textfilewide"/>
+        <w:rPr/>
+      </w:pPr>
+      <w:bookmarkStart w:id="75" w:name="__DdeLink__959_1133946149"/>
+      <w:bookmarkEnd w:id="75"/>
+      <w:r>
+        <w:rPr/>
         <w:t>LandCoverChange  RemoveTrees</w:t>
       </w:r>
     </w:p>
@@ -2952,6 +3304,8 @@
         <w:rPr/>
         <w:t xml:space="preserve">                   </w:t>
       </w:r>
+      <w:bookmarkStart w:id="76" w:name="__DdeLink__959_11339461491"/>
+      <w:bookmarkEnd w:id="76"/>
       <w:r>
         <w:rPr/>
         <w:t>FAGR 1-300(100%)</w:t>
@@ -2964,11 +3318,82 @@
       </w:pPr>
       <w:r>
         <w:rPr/>
+        <w:tab/>
+        <w:tab/>
+        <w:t>RepeatHarvest? Yes</w:t>
+      </w:r>
+    </w:p>
+    <w:p>
+      <w:pPr>
+        <w:pStyle w:val="Textfilewide"/>
+        <w:rPr/>
+      </w:pPr>
+      <w:r>
+        <w:rPr/>
+        <w:t>LandCoverChange  InsectDefoliation</w:t>
+      </w:r>
+    </w:p>
+    <w:p>
+      <w:pPr>
+        <w:pStyle w:val="Textfilewide"/>
+        <w:rPr/>
+      </w:pPr>
+      <w:r>
+        <w:rPr/>
         <w:t xml:space="preserve">                   </w:t>
       </w:r>
       <w:r>
         <w:rPr/>
-        <w:t>PreventEstablishment</w:t>
+        <w:t>PIST 1-300(10%)</w:t>
+      </w:r>
+    </w:p>
+    <w:p>
+      <w:pPr>
+        <w:pStyle w:val="Textfilewide"/>
+        <w:rPr/>
+      </w:pPr>
+      <w:r>
+        <w:rPr/>
+        <w:t xml:space="preserve">                   </w:t>
+      </w:r>
+      <w:r>
+        <w:rPr/>
+        <w:t>TSCA 1-300(10%)</w:t>
+      </w:r>
+    </w:p>
+    <w:p>
+      <w:pPr>
+        <w:pStyle w:val="Textfilewide"/>
+        <w:rPr/>
+      </w:pPr>
+      <w:r>
+        <w:rPr/>
+        <w:t xml:space="preserve">                   </w:t>
+      </w:r>
+      <w:r>
+        <w:rPr/>
+        <w:t>FAGR 1-300(10%)</w:t>
+      </w:r>
+    </w:p>
+    <w:p>
+      <w:pPr>
+        <w:pStyle w:val="Textfilewide"/>
+        <w:rPr/>
+      </w:pPr>
+      <w:r>
+        <w:rPr/>
+        <w:tab/>
+        <w:tab/>
+        <w:t>RepeatHarvest? Yes</w:t>
+      </w:r>
+    </w:p>
+    <w:p>
+      <w:pPr>
+        <w:pStyle w:val="Textfilewide"/>
+        <w:rPr/>
+      </w:pPr>
+      <w:r>
+        <w:rPr/>
       </w:r>
     </w:p>
     <w:p>
@@ -3063,6 +3488,52 @@
         <w:rPr/>
         <w:tab/>
         <w:t xml:space="preserve">                Plant PIST</w:t>
+      </w:r>
+    </w:p>
+    <w:p>
+      <w:pPr>
+        <w:pStyle w:val="Textfilewide"/>
+        <w:rPr/>
+      </w:pPr>
+      <w:r>
+        <w:rPr/>
+        <w:tab/>
+        <w:tab/>
+        <w:t>RepeatHarvest? Yes</w:t>
+      </w:r>
+    </w:p>
+    <w:p>
+      <w:pPr>
+        <w:pStyle w:val="Textfilewide"/>
+        <w:rPr/>
+      </w:pPr>
+      <w:r>
+        <w:rPr/>
+        <w:t>LandCoverChange InsectDefoliation</w:t>
+      </w:r>
+    </w:p>
+    <w:p>
+      <w:pPr>
+        <w:pStyle w:val="Textfilewide"/>
+        <w:rPr/>
+      </w:pPr>
+      <w:r>
+        <w:rPr/>
+        <w:tab/>
+        <w:tab/>
+        <w:t>PIST 1 (15%)</w:t>
+      </w:r>
+    </w:p>
+    <w:p>
+      <w:pPr>
+        <w:pStyle w:val="Textfilewide"/>
+        <w:rPr/>
+      </w:pPr>
+      <w:r>
+        <w:rPr/>
+        <w:tab/>
+        <w:tab/>
+        <w:t>RepeatHarvest? No</w:t>
       </w:r>
     </w:p>
     <w:p>
@@ -3199,7 +3670,7 @@
       <w:fldChar w:fldCharType="separate"/>
     </w:r>
     <w:r>
-      <w:t>11</w:t>
+      <w:t>12</w:t>
     </w:r>
     <w:r>
       <w:fldChar w:fldCharType="end"/>
@@ -3323,7 +3794,7 @@
     </w:r>
     <w:r>
       <w:rPr/>
-      <w:t>v1.2</w:t>
+      <w:t>v1.3</w:t>
       <w:tab/>
       <w:tab/>
       <w:t xml:space="preserve">LANDIS-II Extension – User Guide </w:t>
@@ -3338,91 +3809,116 @@
     <w:lvl w:ilvl="0">
       <w:start w:val="1"/>
       <w:pStyle w:val="Heading1"/>
-      <w:numFmt w:val="decimal"/>
-      <w:lvlText w:val="%1"/>
+      <w:numFmt w:val="none"/>
+      <w:suff w:val="nothing"/>
+      <w:lvlText w:val=""/>
       <w:lvlJc w:val="left"/>
       <w:pPr>
-        <w:ind w:left="432" w:hanging="432"/>
+        <w:ind w:left="1512" w:hanging="432"/>
       </w:pPr>
     </w:lvl>
     <w:lvl w:ilvl="1">
       <w:start w:val="1"/>
       <w:pStyle w:val="Heading2"/>
       <w:numFmt w:val="decimal"/>
-      <w:lvlText w:val="%1.%2"/>
+      <w:lvlText w:val="%2"/>
       <w:lvlJc w:val="left"/>
       <w:pPr>
-        <w:ind w:left="576" w:hanging="576"/>
+        <w:tabs>
+          <w:tab w:val="num" w:pos="1080"/>
+        </w:tabs>
+        <w:ind w:left="1656" w:hanging="576"/>
       </w:pPr>
     </w:lvl>
     <w:lvl w:ilvl="2">
       <w:start w:val="1"/>
       <w:pStyle w:val="Heading3"/>
       <w:numFmt w:val="decimal"/>
-      <w:lvlText w:val="%1.%2.%3"/>
+      <w:lvlText w:val="%2.%3"/>
       <w:lvlJc w:val="left"/>
       <w:pPr>
-        <w:ind w:left="720" w:hanging="720"/>
+        <w:tabs>
+          <w:tab w:val="num" w:pos="1080"/>
+        </w:tabs>
+        <w:ind w:left="1800" w:hanging="720"/>
       </w:pPr>
     </w:lvl>
     <w:lvl w:ilvl="3">
       <w:start w:val="1"/>
       <w:pStyle w:val="Heading4"/>
       <w:numFmt w:val="decimal"/>
-      <w:lvlText w:val="%1.%2.%3.%4"/>
+      <w:lvlText w:val="%2.%3.%4"/>
       <w:lvlJc w:val="left"/>
       <w:pPr>
-        <w:ind w:left="864" w:hanging="864"/>
+        <w:tabs>
+          <w:tab w:val="num" w:pos="1080"/>
+        </w:tabs>
+        <w:ind w:left="1944" w:hanging="864"/>
       </w:pPr>
     </w:lvl>
     <w:lvl w:ilvl="4">
       <w:start w:val="1"/>
       <w:pStyle w:val="Heading5"/>
       <w:numFmt w:val="decimal"/>
-      <w:lvlText w:val="%1.%2.%3.%4.%5"/>
+      <w:lvlText w:val="%2.%3.%4.%5"/>
       <w:lvlJc w:val="left"/>
       <w:pPr>
-        <w:ind w:left="1008" w:hanging="1008"/>
+        <w:tabs>
+          <w:tab w:val="num" w:pos="1080"/>
+        </w:tabs>
+        <w:ind w:left="2088" w:hanging="1008"/>
       </w:pPr>
     </w:lvl>
     <w:lvl w:ilvl="5">
       <w:start w:val="1"/>
       <w:pStyle w:val="Heading6"/>
       <w:numFmt w:val="decimal"/>
-      <w:lvlText w:val="%1.%2.%3.%4.%5.%6"/>
+      <w:lvlText w:val="%2.%3.%4.%5.%6"/>
       <w:lvlJc w:val="left"/>
       <w:pPr>
-        <w:ind w:left="1152" w:hanging="1152"/>
+        <w:tabs>
+          <w:tab w:val="num" w:pos="1080"/>
+        </w:tabs>
+        <w:ind w:left="2232" w:hanging="1152"/>
       </w:pPr>
     </w:lvl>
     <w:lvl w:ilvl="6">
       <w:start w:val="1"/>
       <w:pStyle w:val="Heading7"/>
       <w:numFmt w:val="decimal"/>
-      <w:lvlText w:val="%1.%2.%3.%4.%5.%6.%7"/>
+      <w:lvlText w:val="%2.%3.%4.%5.%6.%7"/>
       <w:lvlJc w:val="left"/>
       <w:pPr>
-        <w:ind w:left="1296" w:hanging="1296"/>
+        <w:tabs>
+          <w:tab w:val="num" w:pos="1080"/>
+        </w:tabs>
+        <w:ind w:left="2376" w:hanging="1296"/>
       </w:pPr>
     </w:lvl>
     <w:lvl w:ilvl="7">
       <w:start w:val="1"/>
       <w:pStyle w:val="Heading8"/>
       <w:numFmt w:val="decimal"/>
-      <w:lvlText w:val="%1.%2.%3.%4.%5.%6.%7.%8"/>
+      <w:lvlText w:val="%2.%3.%4.%5.%6.%7.%8"/>
       <w:lvlJc w:val="left"/>
       <w:pPr>
-        <w:ind w:left="1440" w:hanging="1440"/>
+        <w:tabs>
+          <w:tab w:val="num" w:pos="1080"/>
+        </w:tabs>
+        <w:ind w:left="2520" w:hanging="1440"/>
       </w:pPr>
     </w:lvl>
     <w:lvl w:ilvl="8">
       <w:start w:val="1"/>
       <w:pStyle w:val="Heading9"/>
       <w:numFmt w:val="decimal"/>
-      <w:lvlText w:val="%1.%2.%3.%4.%5.%6.%7.%8.%9"/>
+      <w:lvlText w:val="%2.%3.%4.%5.%6.%7.%8.%9"/>
       <w:lvlJc w:val="left"/>
       <w:pPr>
-        <w:ind w:left="1584" w:hanging="1584"/>
+        <w:tabs>
+          <w:tab w:val="num" w:pos="1080"/>
+        </w:tabs>
+        <w:ind w:left="2664" w:hanging="1584"/>
       </w:pPr>
     </w:lvl>
   </w:abstractNum>
@@ -5788,6 +6284,951 @@
       <w:rFonts w:cs="OpenSymbol"/>
     </w:rPr>
   </w:style>
+  <w:style w:type="character" w:styleId="ListLabel121">
+    <w:name w:val="ListLabel 121"/>
+    <w:qFormat/>
+    <w:rPr>
+      <w:rFonts w:cs="Symbol"/>
+    </w:rPr>
+  </w:style>
+  <w:style w:type="character" w:styleId="ListLabel122">
+    <w:name w:val="ListLabel 122"/>
+    <w:qFormat/>
+    <w:rPr>
+      <w:rFonts w:cs="Courier New"/>
+    </w:rPr>
+  </w:style>
+  <w:style w:type="character" w:styleId="ListLabel123">
+    <w:name w:val="ListLabel 123"/>
+    <w:qFormat/>
+    <w:rPr>
+      <w:rFonts w:cs="Wingdings"/>
+    </w:rPr>
+  </w:style>
+  <w:style w:type="character" w:styleId="ListLabel124">
+    <w:name w:val="ListLabel 124"/>
+    <w:qFormat/>
+    <w:rPr>
+      <w:rFonts w:cs="Symbol"/>
+    </w:rPr>
+  </w:style>
+  <w:style w:type="character" w:styleId="ListLabel125">
+    <w:name w:val="ListLabel 125"/>
+    <w:qFormat/>
+    <w:rPr>
+      <w:rFonts w:cs="Courier New"/>
+    </w:rPr>
+  </w:style>
+  <w:style w:type="character" w:styleId="ListLabel126">
+    <w:name w:val="ListLabel 126"/>
+    <w:qFormat/>
+    <w:rPr>
+      <w:rFonts w:cs="Wingdings"/>
+    </w:rPr>
+  </w:style>
+  <w:style w:type="character" w:styleId="ListLabel127">
+    <w:name w:val="ListLabel 127"/>
+    <w:qFormat/>
+    <w:rPr>
+      <w:rFonts w:cs="Symbol"/>
+    </w:rPr>
+  </w:style>
+  <w:style w:type="character" w:styleId="ListLabel128">
+    <w:name w:val="ListLabel 128"/>
+    <w:qFormat/>
+    <w:rPr>
+      <w:rFonts w:cs="Courier New"/>
+    </w:rPr>
+  </w:style>
+  <w:style w:type="character" w:styleId="ListLabel129">
+    <w:name w:val="ListLabel 129"/>
+    <w:qFormat/>
+    <w:rPr>
+      <w:rFonts w:cs="Wingdings"/>
+    </w:rPr>
+  </w:style>
+  <w:style w:type="character" w:styleId="ListLabel130">
+    <w:name w:val="ListLabel 130"/>
+    <w:qFormat/>
+    <w:rPr>
+      <w:rFonts w:cs="Symbol"/>
+    </w:rPr>
+  </w:style>
+  <w:style w:type="character" w:styleId="ListLabel131">
+    <w:name w:val="ListLabel 131"/>
+    <w:qFormat/>
+    <w:rPr>
+      <w:rFonts w:cs="Courier New"/>
+    </w:rPr>
+  </w:style>
+  <w:style w:type="character" w:styleId="ListLabel132">
+    <w:name w:val="ListLabel 132"/>
+    <w:qFormat/>
+    <w:rPr>
+      <w:rFonts w:cs="Wingdings"/>
+    </w:rPr>
+  </w:style>
+  <w:style w:type="character" w:styleId="ListLabel133">
+    <w:name w:val="ListLabel 133"/>
+    <w:qFormat/>
+    <w:rPr>
+      <w:rFonts w:cs="Symbol"/>
+    </w:rPr>
+  </w:style>
+  <w:style w:type="character" w:styleId="ListLabel134">
+    <w:name w:val="ListLabel 134"/>
+    <w:qFormat/>
+    <w:rPr>
+      <w:rFonts w:cs="Courier New"/>
+    </w:rPr>
+  </w:style>
+  <w:style w:type="character" w:styleId="ListLabel135">
+    <w:name w:val="ListLabel 135"/>
+    <w:qFormat/>
+    <w:rPr>
+      <w:rFonts w:cs="Wingdings"/>
+    </w:rPr>
+  </w:style>
+  <w:style w:type="character" w:styleId="ListLabel136">
+    <w:name w:val="ListLabel 136"/>
+    <w:qFormat/>
+    <w:rPr>
+      <w:rFonts w:cs="Symbol"/>
+    </w:rPr>
+  </w:style>
+  <w:style w:type="character" w:styleId="ListLabel137">
+    <w:name w:val="ListLabel 137"/>
+    <w:qFormat/>
+    <w:rPr>
+      <w:rFonts w:cs="Courier New"/>
+    </w:rPr>
+  </w:style>
+  <w:style w:type="character" w:styleId="ListLabel138">
+    <w:name w:val="ListLabel 138"/>
+    <w:qFormat/>
+    <w:rPr>
+      <w:rFonts w:cs="Wingdings"/>
+    </w:rPr>
+  </w:style>
+  <w:style w:type="character" w:styleId="ListLabel139">
+    <w:name w:val="ListLabel 139"/>
+    <w:qFormat/>
+    <w:rPr>
+      <w:rFonts w:cs="OpenSymbol"/>
+    </w:rPr>
+  </w:style>
+  <w:style w:type="character" w:styleId="ListLabel140">
+    <w:name w:val="ListLabel 140"/>
+    <w:qFormat/>
+    <w:rPr>
+      <w:rFonts w:cs="OpenSymbol"/>
+    </w:rPr>
+  </w:style>
+  <w:style w:type="character" w:styleId="ListLabel141">
+    <w:name w:val="ListLabel 141"/>
+    <w:qFormat/>
+    <w:rPr>
+      <w:rFonts w:cs="OpenSymbol"/>
+    </w:rPr>
+  </w:style>
+  <w:style w:type="character" w:styleId="ListLabel142">
+    <w:name w:val="ListLabel 142"/>
+    <w:qFormat/>
+    <w:rPr>
+      <w:rFonts w:cs="OpenSymbol"/>
+    </w:rPr>
+  </w:style>
+  <w:style w:type="character" w:styleId="ListLabel143">
+    <w:name w:val="ListLabel 143"/>
+    <w:qFormat/>
+    <w:rPr>
+      <w:rFonts w:cs="OpenSymbol"/>
+    </w:rPr>
+  </w:style>
+  <w:style w:type="character" w:styleId="ListLabel144">
+    <w:name w:val="ListLabel 144"/>
+    <w:qFormat/>
+    <w:rPr>
+      <w:rFonts w:cs="OpenSymbol"/>
+    </w:rPr>
+  </w:style>
+  <w:style w:type="character" w:styleId="ListLabel145">
+    <w:name w:val="ListLabel 145"/>
+    <w:qFormat/>
+    <w:rPr>
+      <w:rFonts w:cs="OpenSymbol"/>
+    </w:rPr>
+  </w:style>
+  <w:style w:type="character" w:styleId="ListLabel146">
+    <w:name w:val="ListLabel 146"/>
+    <w:qFormat/>
+    <w:rPr>
+      <w:rFonts w:cs="OpenSymbol"/>
+    </w:rPr>
+  </w:style>
+  <w:style w:type="character" w:styleId="ListLabel147">
+    <w:name w:val="ListLabel 147"/>
+    <w:qFormat/>
+    <w:rPr>
+      <w:rFonts w:cs="OpenSymbol"/>
+    </w:rPr>
+  </w:style>
+  <w:style w:type="character" w:styleId="ListLabel148">
+    <w:name w:val="ListLabel 148"/>
+    <w:qFormat/>
+    <w:rPr>
+      <w:rFonts w:cs="Symbol"/>
+    </w:rPr>
+  </w:style>
+  <w:style w:type="character" w:styleId="ListLabel149">
+    <w:name w:val="ListLabel 149"/>
+    <w:qFormat/>
+    <w:rPr>
+      <w:rFonts w:cs="Courier New"/>
+    </w:rPr>
+  </w:style>
+  <w:style w:type="character" w:styleId="ListLabel150">
+    <w:name w:val="ListLabel 150"/>
+    <w:qFormat/>
+    <w:rPr>
+      <w:rFonts w:cs="Wingdings"/>
+    </w:rPr>
+  </w:style>
+  <w:style w:type="character" w:styleId="ListLabel151">
+    <w:name w:val="ListLabel 151"/>
+    <w:qFormat/>
+    <w:rPr>
+      <w:rFonts w:cs="Symbol"/>
+    </w:rPr>
+  </w:style>
+  <w:style w:type="character" w:styleId="ListLabel152">
+    <w:name w:val="ListLabel 152"/>
+    <w:qFormat/>
+    <w:rPr>
+      <w:rFonts w:cs="Courier New"/>
+    </w:rPr>
+  </w:style>
+  <w:style w:type="character" w:styleId="ListLabel153">
+    <w:name w:val="ListLabel 153"/>
+    <w:qFormat/>
+    <w:rPr>
+      <w:rFonts w:cs="Wingdings"/>
+    </w:rPr>
+  </w:style>
+  <w:style w:type="character" w:styleId="ListLabel154">
+    <w:name w:val="ListLabel 154"/>
+    <w:qFormat/>
+    <w:rPr>
+      <w:rFonts w:cs="Symbol"/>
+    </w:rPr>
+  </w:style>
+  <w:style w:type="character" w:styleId="ListLabel155">
+    <w:name w:val="ListLabel 155"/>
+    <w:qFormat/>
+    <w:rPr>
+      <w:rFonts w:cs="Courier New"/>
+    </w:rPr>
+  </w:style>
+  <w:style w:type="character" w:styleId="ListLabel156">
+    <w:name w:val="ListLabel 156"/>
+    <w:qFormat/>
+    <w:rPr>
+      <w:rFonts w:cs="Wingdings"/>
+    </w:rPr>
+  </w:style>
+  <w:style w:type="character" w:styleId="ListLabel157">
+    <w:name w:val="ListLabel 157"/>
+    <w:qFormat/>
+    <w:rPr>
+      <w:rFonts w:cs="Symbol"/>
+    </w:rPr>
+  </w:style>
+  <w:style w:type="character" w:styleId="ListLabel158">
+    <w:name w:val="ListLabel 158"/>
+    <w:qFormat/>
+    <w:rPr>
+      <w:rFonts w:cs="Courier New"/>
+    </w:rPr>
+  </w:style>
+  <w:style w:type="character" w:styleId="ListLabel159">
+    <w:name w:val="ListLabel 159"/>
+    <w:qFormat/>
+    <w:rPr>
+      <w:rFonts w:cs="Wingdings"/>
+    </w:rPr>
+  </w:style>
+  <w:style w:type="character" w:styleId="ListLabel160">
+    <w:name w:val="ListLabel 160"/>
+    <w:qFormat/>
+    <w:rPr>
+      <w:rFonts w:cs="Symbol"/>
+    </w:rPr>
+  </w:style>
+  <w:style w:type="character" w:styleId="ListLabel161">
+    <w:name w:val="ListLabel 161"/>
+    <w:qFormat/>
+    <w:rPr>
+      <w:rFonts w:cs="Courier New"/>
+    </w:rPr>
+  </w:style>
+  <w:style w:type="character" w:styleId="ListLabel162">
+    <w:name w:val="ListLabel 162"/>
+    <w:qFormat/>
+    <w:rPr>
+      <w:rFonts w:cs="Wingdings"/>
+    </w:rPr>
+  </w:style>
+  <w:style w:type="character" w:styleId="ListLabel163">
+    <w:name w:val="ListLabel 163"/>
+    <w:qFormat/>
+    <w:rPr>
+      <w:rFonts w:cs="Symbol"/>
+    </w:rPr>
+  </w:style>
+  <w:style w:type="character" w:styleId="ListLabel164">
+    <w:name w:val="ListLabel 164"/>
+    <w:qFormat/>
+    <w:rPr>
+      <w:rFonts w:cs="Courier New"/>
+    </w:rPr>
+  </w:style>
+  <w:style w:type="character" w:styleId="ListLabel165">
+    <w:name w:val="ListLabel 165"/>
+    <w:qFormat/>
+    <w:rPr>
+      <w:rFonts w:cs="Wingdings"/>
+    </w:rPr>
+  </w:style>
+  <w:style w:type="character" w:styleId="ListLabel166">
+    <w:name w:val="ListLabel 166"/>
+    <w:qFormat/>
+    <w:rPr>
+      <w:rFonts w:cs="OpenSymbol"/>
+    </w:rPr>
+  </w:style>
+  <w:style w:type="character" w:styleId="ListLabel167">
+    <w:name w:val="ListLabel 167"/>
+    <w:qFormat/>
+    <w:rPr>
+      <w:rFonts w:cs="OpenSymbol"/>
+    </w:rPr>
+  </w:style>
+  <w:style w:type="character" w:styleId="ListLabel168">
+    <w:name w:val="ListLabel 168"/>
+    <w:qFormat/>
+    <w:rPr>
+      <w:rFonts w:cs="OpenSymbol"/>
+    </w:rPr>
+  </w:style>
+  <w:style w:type="character" w:styleId="ListLabel169">
+    <w:name w:val="ListLabel 169"/>
+    <w:qFormat/>
+    <w:rPr>
+      <w:rFonts w:cs="OpenSymbol"/>
+    </w:rPr>
+  </w:style>
+  <w:style w:type="character" w:styleId="ListLabel170">
+    <w:name w:val="ListLabel 170"/>
+    <w:qFormat/>
+    <w:rPr>
+      <w:rFonts w:cs="OpenSymbol"/>
+    </w:rPr>
+  </w:style>
+  <w:style w:type="character" w:styleId="ListLabel171">
+    <w:name w:val="ListLabel 171"/>
+    <w:qFormat/>
+    <w:rPr>
+      <w:rFonts w:cs="OpenSymbol"/>
+    </w:rPr>
+  </w:style>
+  <w:style w:type="character" w:styleId="ListLabel172">
+    <w:name w:val="ListLabel 172"/>
+    <w:qFormat/>
+    <w:rPr>
+      <w:rFonts w:cs="OpenSymbol"/>
+    </w:rPr>
+  </w:style>
+  <w:style w:type="character" w:styleId="ListLabel173">
+    <w:name w:val="ListLabel 173"/>
+    <w:qFormat/>
+    <w:rPr>
+      <w:rFonts w:cs="OpenSymbol"/>
+    </w:rPr>
+  </w:style>
+  <w:style w:type="character" w:styleId="ListLabel174">
+    <w:name w:val="ListLabel 174"/>
+    <w:qFormat/>
+    <w:rPr>
+      <w:rFonts w:cs="OpenSymbol"/>
+    </w:rPr>
+  </w:style>
+  <w:style w:type="character" w:styleId="ListLabel175">
+    <w:name w:val="ListLabel 175"/>
+    <w:qFormat/>
+    <w:rPr>
+      <w:rFonts w:cs="Symbol"/>
+    </w:rPr>
+  </w:style>
+  <w:style w:type="character" w:styleId="ListLabel176">
+    <w:name w:val="ListLabel 176"/>
+    <w:qFormat/>
+    <w:rPr>
+      <w:rFonts w:cs="Courier New"/>
+    </w:rPr>
+  </w:style>
+  <w:style w:type="character" w:styleId="ListLabel177">
+    <w:name w:val="ListLabel 177"/>
+    <w:qFormat/>
+    <w:rPr>
+      <w:rFonts w:cs="Wingdings"/>
+    </w:rPr>
+  </w:style>
+  <w:style w:type="character" w:styleId="ListLabel178">
+    <w:name w:val="ListLabel 178"/>
+    <w:qFormat/>
+    <w:rPr>
+      <w:rFonts w:cs="Symbol"/>
+    </w:rPr>
+  </w:style>
+  <w:style w:type="character" w:styleId="ListLabel179">
+    <w:name w:val="ListLabel 179"/>
+    <w:qFormat/>
+    <w:rPr>
+      <w:rFonts w:cs="Courier New"/>
+    </w:rPr>
+  </w:style>
+  <w:style w:type="character" w:styleId="ListLabel180">
+    <w:name w:val="ListLabel 180"/>
+    <w:qFormat/>
+    <w:rPr>
+      <w:rFonts w:cs="Wingdings"/>
+    </w:rPr>
+  </w:style>
+  <w:style w:type="character" w:styleId="ListLabel181">
+    <w:name w:val="ListLabel 181"/>
+    <w:qFormat/>
+    <w:rPr>
+      <w:rFonts w:cs="Symbol"/>
+    </w:rPr>
+  </w:style>
+  <w:style w:type="character" w:styleId="ListLabel182">
+    <w:name w:val="ListLabel 182"/>
+    <w:qFormat/>
+    <w:rPr>
+      <w:rFonts w:cs="Courier New"/>
+    </w:rPr>
+  </w:style>
+  <w:style w:type="character" w:styleId="ListLabel183">
+    <w:name w:val="ListLabel 183"/>
+    <w:qFormat/>
+    <w:rPr>
+      <w:rFonts w:cs="Wingdings"/>
+    </w:rPr>
+  </w:style>
+  <w:style w:type="character" w:styleId="ListLabel184">
+    <w:name w:val="ListLabel 184"/>
+    <w:qFormat/>
+    <w:rPr>
+      <w:rFonts w:cs="Symbol"/>
+    </w:rPr>
+  </w:style>
+  <w:style w:type="character" w:styleId="ListLabel185">
+    <w:name w:val="ListLabel 185"/>
+    <w:qFormat/>
+    <w:rPr>
+      <w:rFonts w:cs="Courier New"/>
+    </w:rPr>
+  </w:style>
+  <w:style w:type="character" w:styleId="ListLabel186">
+    <w:name w:val="ListLabel 186"/>
+    <w:qFormat/>
+    <w:rPr>
+      <w:rFonts w:cs="Wingdings"/>
+    </w:rPr>
+  </w:style>
+  <w:style w:type="character" w:styleId="ListLabel187">
+    <w:name w:val="ListLabel 187"/>
+    <w:qFormat/>
+    <w:rPr>
+      <w:rFonts w:cs="Symbol"/>
+    </w:rPr>
+  </w:style>
+  <w:style w:type="character" w:styleId="ListLabel188">
+    <w:name w:val="ListLabel 188"/>
+    <w:qFormat/>
+    <w:rPr>
+      <w:rFonts w:cs="Courier New"/>
+    </w:rPr>
+  </w:style>
+  <w:style w:type="character" w:styleId="ListLabel189">
+    <w:name w:val="ListLabel 189"/>
+    <w:qFormat/>
+    <w:rPr>
+      <w:rFonts w:cs="Wingdings"/>
+    </w:rPr>
+  </w:style>
+  <w:style w:type="character" w:styleId="ListLabel190">
+    <w:name w:val="ListLabel 190"/>
+    <w:qFormat/>
+    <w:rPr>
+      <w:rFonts w:cs="Symbol"/>
+    </w:rPr>
+  </w:style>
+  <w:style w:type="character" w:styleId="ListLabel191">
+    <w:name w:val="ListLabel 191"/>
+    <w:qFormat/>
+    <w:rPr>
+      <w:rFonts w:cs="Courier New"/>
+    </w:rPr>
+  </w:style>
+  <w:style w:type="character" w:styleId="ListLabel192">
+    <w:name w:val="ListLabel 192"/>
+    <w:qFormat/>
+    <w:rPr>
+      <w:rFonts w:cs="Wingdings"/>
+    </w:rPr>
+  </w:style>
+  <w:style w:type="character" w:styleId="ListLabel193">
+    <w:name w:val="ListLabel 193"/>
+    <w:qFormat/>
+    <w:rPr>
+      <w:rFonts w:cs="OpenSymbol"/>
+    </w:rPr>
+  </w:style>
+  <w:style w:type="character" w:styleId="ListLabel194">
+    <w:name w:val="ListLabel 194"/>
+    <w:qFormat/>
+    <w:rPr>
+      <w:rFonts w:cs="OpenSymbol"/>
+    </w:rPr>
+  </w:style>
+  <w:style w:type="character" w:styleId="ListLabel195">
+    <w:name w:val="ListLabel 195"/>
+    <w:qFormat/>
+    <w:rPr>
+      <w:rFonts w:cs="OpenSymbol"/>
+    </w:rPr>
+  </w:style>
+  <w:style w:type="character" w:styleId="ListLabel196">
+    <w:name w:val="ListLabel 196"/>
+    <w:qFormat/>
+    <w:rPr>
+      <w:rFonts w:cs="OpenSymbol"/>
+    </w:rPr>
+  </w:style>
+  <w:style w:type="character" w:styleId="ListLabel197">
+    <w:name w:val="ListLabel 197"/>
+    <w:qFormat/>
+    <w:rPr>
+      <w:rFonts w:cs="OpenSymbol"/>
+    </w:rPr>
+  </w:style>
+  <w:style w:type="character" w:styleId="ListLabel198">
+    <w:name w:val="ListLabel 198"/>
+    <w:qFormat/>
+    <w:rPr>
+      <w:rFonts w:cs="OpenSymbol"/>
+    </w:rPr>
+  </w:style>
+  <w:style w:type="character" w:styleId="ListLabel199">
+    <w:name w:val="ListLabel 199"/>
+    <w:qFormat/>
+    <w:rPr>
+      <w:rFonts w:cs="OpenSymbol"/>
+    </w:rPr>
+  </w:style>
+  <w:style w:type="character" w:styleId="ListLabel200">
+    <w:name w:val="ListLabel 200"/>
+    <w:qFormat/>
+    <w:rPr>
+      <w:rFonts w:cs="OpenSymbol"/>
+    </w:rPr>
+  </w:style>
+  <w:style w:type="character" w:styleId="ListLabel201">
+    <w:name w:val="ListLabel 201"/>
+    <w:qFormat/>
+    <w:rPr>
+      <w:rFonts w:cs="OpenSymbol"/>
+    </w:rPr>
+  </w:style>
+  <w:style w:type="character" w:styleId="ListLabel202">
+    <w:name w:val="ListLabel 202"/>
+    <w:qFormat/>
+    <w:rPr>
+      <w:rFonts w:cs="Symbol"/>
+    </w:rPr>
+  </w:style>
+  <w:style w:type="character" w:styleId="ListLabel203">
+    <w:name w:val="ListLabel 203"/>
+    <w:qFormat/>
+    <w:rPr>
+      <w:rFonts w:cs="Courier New"/>
+    </w:rPr>
+  </w:style>
+  <w:style w:type="character" w:styleId="ListLabel204">
+    <w:name w:val="ListLabel 204"/>
+    <w:qFormat/>
+    <w:rPr>
+      <w:rFonts w:cs="Wingdings"/>
+    </w:rPr>
+  </w:style>
+  <w:style w:type="character" w:styleId="ListLabel205">
+    <w:name w:val="ListLabel 205"/>
+    <w:qFormat/>
+    <w:rPr>
+      <w:rFonts w:cs="Symbol"/>
+    </w:rPr>
+  </w:style>
+  <w:style w:type="character" w:styleId="ListLabel206">
+    <w:name w:val="ListLabel 206"/>
+    <w:qFormat/>
+    <w:rPr>
+      <w:rFonts w:cs="Courier New"/>
+    </w:rPr>
+  </w:style>
+  <w:style w:type="character" w:styleId="ListLabel207">
+    <w:name w:val="ListLabel 207"/>
+    <w:qFormat/>
+    <w:rPr>
+      <w:rFonts w:cs="Wingdings"/>
+    </w:rPr>
+  </w:style>
+  <w:style w:type="character" w:styleId="ListLabel208">
+    <w:name w:val="ListLabel 208"/>
+    <w:qFormat/>
+    <w:rPr>
+      <w:rFonts w:cs="Symbol"/>
+    </w:rPr>
+  </w:style>
+  <w:style w:type="character" w:styleId="ListLabel209">
+    <w:name w:val="ListLabel 209"/>
+    <w:qFormat/>
+    <w:rPr>
+      <w:rFonts w:cs="Courier New"/>
+    </w:rPr>
+  </w:style>
+  <w:style w:type="character" w:styleId="ListLabel210">
+    <w:name w:val="ListLabel 210"/>
+    <w:qFormat/>
+    <w:rPr>
+      <w:rFonts w:cs="Wingdings"/>
+    </w:rPr>
+  </w:style>
+  <w:style w:type="character" w:styleId="ListLabel211">
+    <w:name w:val="ListLabel 211"/>
+    <w:qFormat/>
+    <w:rPr>
+      <w:rFonts w:cs="Symbol"/>
+    </w:rPr>
+  </w:style>
+  <w:style w:type="character" w:styleId="ListLabel212">
+    <w:name w:val="ListLabel 212"/>
+    <w:qFormat/>
+    <w:rPr>
+      <w:rFonts w:cs="Courier New"/>
+    </w:rPr>
+  </w:style>
+  <w:style w:type="character" w:styleId="ListLabel213">
+    <w:name w:val="ListLabel 213"/>
+    <w:qFormat/>
+    <w:rPr>
+      <w:rFonts w:cs="Wingdings"/>
+    </w:rPr>
+  </w:style>
+  <w:style w:type="character" w:styleId="ListLabel214">
+    <w:name w:val="ListLabel 214"/>
+    <w:qFormat/>
+    <w:rPr>
+      <w:rFonts w:cs="Symbol"/>
+    </w:rPr>
+  </w:style>
+  <w:style w:type="character" w:styleId="ListLabel215">
+    <w:name w:val="ListLabel 215"/>
+    <w:qFormat/>
+    <w:rPr>
+      <w:rFonts w:cs="Courier New"/>
+    </w:rPr>
+  </w:style>
+  <w:style w:type="character" w:styleId="ListLabel216">
+    <w:name w:val="ListLabel 216"/>
+    <w:qFormat/>
+    <w:rPr>
+      <w:rFonts w:cs="Wingdings"/>
+    </w:rPr>
+  </w:style>
+  <w:style w:type="character" w:styleId="ListLabel217">
+    <w:name w:val="ListLabel 217"/>
+    <w:qFormat/>
+    <w:rPr>
+      <w:rFonts w:cs="Symbol"/>
+    </w:rPr>
+  </w:style>
+  <w:style w:type="character" w:styleId="ListLabel218">
+    <w:name w:val="ListLabel 218"/>
+    <w:qFormat/>
+    <w:rPr>
+      <w:rFonts w:cs="Courier New"/>
+    </w:rPr>
+  </w:style>
+  <w:style w:type="character" w:styleId="ListLabel219">
+    <w:name w:val="ListLabel 219"/>
+    <w:qFormat/>
+    <w:rPr>
+      <w:rFonts w:cs="Wingdings"/>
+    </w:rPr>
+  </w:style>
+  <w:style w:type="character" w:styleId="ListLabel220">
+    <w:name w:val="ListLabel 220"/>
+    <w:qFormat/>
+    <w:rPr>
+      <w:rFonts w:cs="OpenSymbol"/>
+    </w:rPr>
+  </w:style>
+  <w:style w:type="character" w:styleId="ListLabel221">
+    <w:name w:val="ListLabel 221"/>
+    <w:qFormat/>
+    <w:rPr>
+      <w:rFonts w:cs="OpenSymbol"/>
+    </w:rPr>
+  </w:style>
+  <w:style w:type="character" w:styleId="ListLabel222">
+    <w:name w:val="ListLabel 222"/>
+    <w:qFormat/>
+    <w:rPr>
+      <w:rFonts w:cs="OpenSymbol"/>
+    </w:rPr>
+  </w:style>
+  <w:style w:type="character" w:styleId="ListLabel223">
+    <w:name w:val="ListLabel 223"/>
+    <w:qFormat/>
+    <w:rPr>
+      <w:rFonts w:cs="OpenSymbol"/>
+    </w:rPr>
+  </w:style>
+  <w:style w:type="character" w:styleId="ListLabel224">
+    <w:name w:val="ListLabel 224"/>
+    <w:qFormat/>
+    <w:rPr>
+      <w:rFonts w:cs="OpenSymbol"/>
+    </w:rPr>
+  </w:style>
+  <w:style w:type="character" w:styleId="ListLabel225">
+    <w:name w:val="ListLabel 225"/>
+    <w:qFormat/>
+    <w:rPr>
+      <w:rFonts w:cs="OpenSymbol"/>
+    </w:rPr>
+  </w:style>
+  <w:style w:type="character" w:styleId="ListLabel226">
+    <w:name w:val="ListLabel 226"/>
+    <w:qFormat/>
+    <w:rPr>
+      <w:rFonts w:cs="OpenSymbol"/>
+    </w:rPr>
+  </w:style>
+  <w:style w:type="character" w:styleId="ListLabel227">
+    <w:name w:val="ListLabel 227"/>
+    <w:qFormat/>
+    <w:rPr>
+      <w:rFonts w:cs="OpenSymbol"/>
+    </w:rPr>
+  </w:style>
+  <w:style w:type="character" w:styleId="ListLabel228">
+    <w:name w:val="ListLabel 228"/>
+    <w:qFormat/>
+    <w:rPr>
+      <w:rFonts w:cs="OpenSymbol"/>
+    </w:rPr>
+  </w:style>
+  <w:style w:type="character" w:styleId="ListLabel229">
+    <w:name w:val="ListLabel 229"/>
+    <w:qFormat/>
+    <w:rPr>
+      <w:rFonts w:cs="Symbol"/>
+    </w:rPr>
+  </w:style>
+  <w:style w:type="character" w:styleId="ListLabel230">
+    <w:name w:val="ListLabel 230"/>
+    <w:qFormat/>
+    <w:rPr>
+      <w:rFonts w:cs="Courier New"/>
+    </w:rPr>
+  </w:style>
+  <w:style w:type="character" w:styleId="ListLabel231">
+    <w:name w:val="ListLabel 231"/>
+    <w:qFormat/>
+    <w:rPr>
+      <w:rFonts w:cs="Wingdings"/>
+    </w:rPr>
+  </w:style>
+  <w:style w:type="character" w:styleId="ListLabel232">
+    <w:name w:val="ListLabel 232"/>
+    <w:qFormat/>
+    <w:rPr>
+      <w:rFonts w:cs="Symbol"/>
+    </w:rPr>
+  </w:style>
+  <w:style w:type="character" w:styleId="ListLabel233">
+    <w:name w:val="ListLabel 233"/>
+    <w:qFormat/>
+    <w:rPr>
+      <w:rFonts w:cs="Courier New"/>
+    </w:rPr>
+  </w:style>
+  <w:style w:type="character" w:styleId="ListLabel234">
+    <w:name w:val="ListLabel 234"/>
+    <w:qFormat/>
+    <w:rPr>
+      <w:rFonts w:cs="Wingdings"/>
+    </w:rPr>
+  </w:style>
+  <w:style w:type="character" w:styleId="ListLabel235">
+    <w:name w:val="ListLabel 235"/>
+    <w:qFormat/>
+    <w:rPr>
+      <w:rFonts w:cs="Symbol"/>
+    </w:rPr>
+  </w:style>
+  <w:style w:type="character" w:styleId="ListLabel236">
+    <w:name w:val="ListLabel 236"/>
+    <w:qFormat/>
+    <w:rPr>
+      <w:rFonts w:cs="Courier New"/>
+    </w:rPr>
+  </w:style>
+  <w:style w:type="character" w:styleId="ListLabel237">
+    <w:name w:val="ListLabel 237"/>
+    <w:qFormat/>
+    <w:rPr>
+      <w:rFonts w:cs="Wingdings"/>
+    </w:rPr>
+  </w:style>
+  <w:style w:type="character" w:styleId="ListLabel238">
+    <w:name w:val="ListLabel 238"/>
+    <w:qFormat/>
+    <w:rPr>
+      <w:rFonts w:cs="Symbol"/>
+    </w:rPr>
+  </w:style>
+  <w:style w:type="character" w:styleId="ListLabel239">
+    <w:name w:val="ListLabel 239"/>
+    <w:qFormat/>
+    <w:rPr>
+      <w:rFonts w:cs="Courier New"/>
+    </w:rPr>
+  </w:style>
+  <w:style w:type="character" w:styleId="ListLabel240">
+    <w:name w:val="ListLabel 240"/>
+    <w:qFormat/>
+    <w:rPr>
+      <w:rFonts w:cs="Wingdings"/>
+    </w:rPr>
+  </w:style>
+  <w:style w:type="character" w:styleId="ListLabel241">
+    <w:name w:val="ListLabel 241"/>
+    <w:qFormat/>
+    <w:rPr>
+      <w:rFonts w:cs="Symbol"/>
+    </w:rPr>
+  </w:style>
+  <w:style w:type="character" w:styleId="ListLabel242">
+    <w:name w:val="ListLabel 242"/>
+    <w:qFormat/>
+    <w:rPr>
+      <w:rFonts w:cs="Courier New"/>
+    </w:rPr>
+  </w:style>
+  <w:style w:type="character" w:styleId="ListLabel243">
+    <w:name w:val="ListLabel 243"/>
+    <w:qFormat/>
+    <w:rPr>
+      <w:rFonts w:cs="Wingdings"/>
+    </w:rPr>
+  </w:style>
+  <w:style w:type="character" w:styleId="ListLabel244">
+    <w:name w:val="ListLabel 244"/>
+    <w:qFormat/>
+    <w:rPr>
+      <w:rFonts w:cs="Symbol"/>
+    </w:rPr>
+  </w:style>
+  <w:style w:type="character" w:styleId="ListLabel245">
+    <w:name w:val="ListLabel 245"/>
+    <w:qFormat/>
+    <w:rPr>
+      <w:rFonts w:cs="Courier New"/>
+    </w:rPr>
+  </w:style>
+  <w:style w:type="character" w:styleId="ListLabel246">
+    <w:name w:val="ListLabel 246"/>
+    <w:qFormat/>
+    <w:rPr>
+      <w:rFonts w:cs="Wingdings"/>
+    </w:rPr>
+  </w:style>
+  <w:style w:type="character" w:styleId="ListLabel247">
+    <w:name w:val="ListLabel 247"/>
+    <w:qFormat/>
+    <w:rPr>
+      <w:rFonts w:cs="OpenSymbol"/>
+    </w:rPr>
+  </w:style>
+  <w:style w:type="character" w:styleId="ListLabel248">
+    <w:name w:val="ListLabel 248"/>
+    <w:qFormat/>
+    <w:rPr>
+      <w:rFonts w:cs="OpenSymbol"/>
+    </w:rPr>
+  </w:style>
+  <w:style w:type="character" w:styleId="ListLabel249">
+    <w:name w:val="ListLabel 249"/>
+    <w:qFormat/>
+    <w:rPr>
+      <w:rFonts w:cs="OpenSymbol"/>
+    </w:rPr>
+  </w:style>
+  <w:style w:type="character" w:styleId="ListLabel250">
+    <w:name w:val="ListLabel 250"/>
+    <w:qFormat/>
+    <w:rPr>
+      <w:rFonts w:cs="OpenSymbol"/>
+    </w:rPr>
+  </w:style>
+  <w:style w:type="character" w:styleId="ListLabel251">
+    <w:name w:val="ListLabel 251"/>
+    <w:qFormat/>
+    <w:rPr>
+      <w:rFonts w:cs="OpenSymbol"/>
+    </w:rPr>
+  </w:style>
+  <w:style w:type="character" w:styleId="ListLabel252">
+    <w:name w:val="ListLabel 252"/>
+    <w:qFormat/>
+    <w:rPr>
+      <w:rFonts w:cs="OpenSymbol"/>
+    </w:rPr>
+  </w:style>
+  <w:style w:type="character" w:styleId="ListLabel253">
+    <w:name w:val="ListLabel 253"/>
+    <w:qFormat/>
+    <w:rPr>
+      <w:rFonts w:cs="OpenSymbol"/>
+    </w:rPr>
+  </w:style>
+  <w:style w:type="character" w:styleId="ListLabel254">
+    <w:name w:val="ListLabel 254"/>
+    <w:qFormat/>
+    <w:rPr>
+      <w:rFonts w:cs="OpenSymbol"/>
+    </w:rPr>
+  </w:style>
+  <w:style w:type="character" w:styleId="ListLabel255">
+    <w:name w:val="ListLabel 255"/>
+    <w:qFormat/>
+    <w:rPr>
+      <w:rFonts w:cs="OpenSymbol"/>
+    </w:rPr>
+  </w:style>
   <w:style w:type="paragraph" w:styleId="Heading">
     <w:name w:val="Heading"/>
     <w:basedOn w:val="Normal"/>

</xml_diff>

<commit_message>
Prepped for 1.3, preparing PnET
</commit_message>
<xml_diff>
--- a/deploy/installer/docs/Land Use vX.Y - User Guide.docx
+++ b/deploy/installer/docs/Land Use vX.Y - User Guide.docx
@@ -32,7 +32,7 @@
       </w:r>
       <w:r>
         <w:rPr/>
-        <w:t>v1.3</w:t>
+        <w:t>v2.0</w:t>
       </w:r>
     </w:p>
     <w:p>
@@ -264,7 +264,23 @@
       </w:pPr>
       <w:r>
         <w:rPr/>
-        <w:t>Last Revised:  September 8, 2017</w:t>
+        <w:t xml:space="preserve">Last Revised:  </w:t>
+      </w:r>
+      <w:r>
+        <w:rPr/>
+        <w:t>December</w:t>
+      </w:r>
+      <w:r>
+        <w:rPr/>
+        <w:t xml:space="preserve"> </w:t>
+      </w:r>
+      <w:r>
+        <w:rPr/>
+        <w:t>13</w:t>
+      </w:r>
+      <w:r>
+        <w:rPr/>
+        <w:t>, 2017</w:t>
       </w:r>
     </w:p>
     <w:p>
@@ -378,7 +394,7 @@
           <w:rPr>
             <w:rStyle w:val="IndexLink"/>
           </w:rPr>
-          <w:t>1.3.1Version 1.3</w:t>
+          <w:t>1.3.1Version 2.0</w:t>
           <w:tab/>
           <w:t>4</w:t>
         </w:r>
@@ -1085,7 +1101,7 @@
       <w:bookmarkEnd w:id="12"/>
       <w:r>
         <w:rPr/>
-        <w:t xml:space="preserve">Version 1.3 </w:t>
+        <w:t xml:space="preserve">Version 2.0 </w:t>
         <w:tab/>
       </w:r>
     </w:p>
@@ -1098,13 +1114,13 @@
         <w:rPr>
           <w:u w:val="single"/>
         </w:rPr>
-        <w:t>v1.3</w:t>
+        <w:t>v2.0</w:t>
       </w:r>
       <w:r>
         <w:rPr>
           <w:u w:val="none"/>
         </w:rPr>
-        <w:t xml:space="preserve"> - official release (August 2017) </w:t>
+        <w:t xml:space="preserve"> - official release (December 2017) </w:t>
         <w:tab/>
         <w:tab/>
         <w:tab/>
@@ -2366,15 +2382,7 @@
       </w:pPr>
       <w:r>
         <w:rPr/>
-        <w:t xml:space="preserve">This optional keyword will prevent establishment within all sites </w:t>
-      </w:r>
-      <w:r>
-        <w:rPr/>
-        <w:t>implementing this particular LandUse</w:t>
-      </w:r>
-      <w:r>
-        <w:rPr/>
-        <w:t>, designed for use with the RemoveTrees LandCoverChange.  However, any remaining cohorts on the site will continue to grow.  The concept is designed to mimic the effects of housing development when sites are fully or partially harvested and do not regenerate back to forest.</w:t>
+        <w:t>This optional keyword will prevent establishment within all sites implementing this particular LandUse, designed for use with the RemoveTrees LandCoverChange.  However, any remaining cohorts on the site will continue to grow.  The concept is designed to mimic the effects of housing development when sites are fully or partially harvested and do not regenerate back to forest.</w:t>
       </w:r>
     </w:p>
     <w:p>
@@ -3385,6 +3393,21 @@
         <w:tab/>
         <w:tab/>
         <w:t>RepeatHarvest? Yes</w:t>
+      </w:r>
+    </w:p>
+    <w:p>
+      <w:pPr>
+        <w:pStyle w:val="Textfilewide"/>
+        <w:rPr/>
+      </w:pPr>
+      <w:r>
+        <w:rPr/>
+        <w:tab/>
+        <w:tab/>
+      </w:r>
+      <w:r>
+        <w:rPr/>
+        <w:t>Plant PIST</w:t>
       </w:r>
     </w:p>
     <w:p>
@@ -3794,7 +3817,7 @@
     </w:r>
     <w:r>
       <w:rPr/>
-      <w:t>v1.3</w:t>
+      <w:t>v2.0</w:t>
       <w:tab/>
       <w:tab/>
       <w:t xml:space="preserve">LANDIS-II Extension – User Guide </w:t>
@@ -7229,6 +7252,384 @@
       <w:rFonts w:cs="OpenSymbol"/>
     </w:rPr>
   </w:style>
+  <w:style w:type="character" w:styleId="ListLabel256">
+    <w:name w:val="ListLabel 256"/>
+    <w:qFormat/>
+    <w:rPr>
+      <w:rFonts w:cs="Symbol"/>
+    </w:rPr>
+  </w:style>
+  <w:style w:type="character" w:styleId="ListLabel257">
+    <w:name w:val="ListLabel 257"/>
+    <w:qFormat/>
+    <w:rPr>
+      <w:rFonts w:cs="Courier New"/>
+    </w:rPr>
+  </w:style>
+  <w:style w:type="character" w:styleId="ListLabel258">
+    <w:name w:val="ListLabel 258"/>
+    <w:qFormat/>
+    <w:rPr>
+      <w:rFonts w:cs="Wingdings"/>
+    </w:rPr>
+  </w:style>
+  <w:style w:type="character" w:styleId="ListLabel259">
+    <w:name w:val="ListLabel 259"/>
+    <w:qFormat/>
+    <w:rPr>
+      <w:rFonts w:cs="Symbol"/>
+    </w:rPr>
+  </w:style>
+  <w:style w:type="character" w:styleId="ListLabel260">
+    <w:name w:val="ListLabel 260"/>
+    <w:qFormat/>
+    <w:rPr>
+      <w:rFonts w:cs="Courier New"/>
+    </w:rPr>
+  </w:style>
+  <w:style w:type="character" w:styleId="ListLabel261">
+    <w:name w:val="ListLabel 261"/>
+    <w:qFormat/>
+    <w:rPr>
+      <w:rFonts w:cs="Wingdings"/>
+    </w:rPr>
+  </w:style>
+  <w:style w:type="character" w:styleId="ListLabel262">
+    <w:name w:val="ListLabel 262"/>
+    <w:qFormat/>
+    <w:rPr>
+      <w:rFonts w:cs="Symbol"/>
+    </w:rPr>
+  </w:style>
+  <w:style w:type="character" w:styleId="ListLabel263">
+    <w:name w:val="ListLabel 263"/>
+    <w:qFormat/>
+    <w:rPr>
+      <w:rFonts w:cs="Courier New"/>
+    </w:rPr>
+  </w:style>
+  <w:style w:type="character" w:styleId="ListLabel264">
+    <w:name w:val="ListLabel 264"/>
+    <w:qFormat/>
+    <w:rPr>
+      <w:rFonts w:cs="Wingdings"/>
+    </w:rPr>
+  </w:style>
+  <w:style w:type="character" w:styleId="ListLabel265">
+    <w:name w:val="ListLabel 265"/>
+    <w:qFormat/>
+    <w:rPr>
+      <w:rFonts w:cs="Symbol"/>
+    </w:rPr>
+  </w:style>
+  <w:style w:type="character" w:styleId="ListLabel266">
+    <w:name w:val="ListLabel 266"/>
+    <w:qFormat/>
+    <w:rPr>
+      <w:rFonts w:cs="Courier New"/>
+    </w:rPr>
+  </w:style>
+  <w:style w:type="character" w:styleId="ListLabel267">
+    <w:name w:val="ListLabel 267"/>
+    <w:qFormat/>
+    <w:rPr>
+      <w:rFonts w:cs="Wingdings"/>
+    </w:rPr>
+  </w:style>
+  <w:style w:type="character" w:styleId="ListLabel268">
+    <w:name w:val="ListLabel 268"/>
+    <w:qFormat/>
+    <w:rPr>
+      <w:rFonts w:cs="Symbol"/>
+    </w:rPr>
+  </w:style>
+  <w:style w:type="character" w:styleId="ListLabel269">
+    <w:name w:val="ListLabel 269"/>
+    <w:qFormat/>
+    <w:rPr>
+      <w:rFonts w:cs="Courier New"/>
+    </w:rPr>
+  </w:style>
+  <w:style w:type="character" w:styleId="ListLabel270">
+    <w:name w:val="ListLabel 270"/>
+    <w:qFormat/>
+    <w:rPr>
+      <w:rFonts w:cs="Wingdings"/>
+    </w:rPr>
+  </w:style>
+  <w:style w:type="character" w:styleId="ListLabel271">
+    <w:name w:val="ListLabel 271"/>
+    <w:qFormat/>
+    <w:rPr>
+      <w:rFonts w:cs="Symbol"/>
+    </w:rPr>
+  </w:style>
+  <w:style w:type="character" w:styleId="ListLabel272">
+    <w:name w:val="ListLabel 272"/>
+    <w:qFormat/>
+    <w:rPr>
+      <w:rFonts w:cs="Courier New"/>
+    </w:rPr>
+  </w:style>
+  <w:style w:type="character" w:styleId="ListLabel273">
+    <w:name w:val="ListLabel 273"/>
+    <w:qFormat/>
+    <w:rPr>
+      <w:rFonts w:cs="Wingdings"/>
+    </w:rPr>
+  </w:style>
+  <w:style w:type="character" w:styleId="ListLabel274">
+    <w:name w:val="ListLabel 274"/>
+    <w:qFormat/>
+    <w:rPr>
+      <w:rFonts w:cs="OpenSymbol"/>
+    </w:rPr>
+  </w:style>
+  <w:style w:type="character" w:styleId="ListLabel275">
+    <w:name w:val="ListLabel 275"/>
+    <w:qFormat/>
+    <w:rPr>
+      <w:rFonts w:cs="OpenSymbol"/>
+    </w:rPr>
+  </w:style>
+  <w:style w:type="character" w:styleId="ListLabel276">
+    <w:name w:val="ListLabel 276"/>
+    <w:qFormat/>
+    <w:rPr>
+      <w:rFonts w:cs="OpenSymbol"/>
+    </w:rPr>
+  </w:style>
+  <w:style w:type="character" w:styleId="ListLabel277">
+    <w:name w:val="ListLabel 277"/>
+    <w:qFormat/>
+    <w:rPr>
+      <w:rFonts w:cs="OpenSymbol"/>
+    </w:rPr>
+  </w:style>
+  <w:style w:type="character" w:styleId="ListLabel278">
+    <w:name w:val="ListLabel 278"/>
+    <w:qFormat/>
+    <w:rPr>
+      <w:rFonts w:cs="OpenSymbol"/>
+    </w:rPr>
+  </w:style>
+  <w:style w:type="character" w:styleId="ListLabel279">
+    <w:name w:val="ListLabel 279"/>
+    <w:qFormat/>
+    <w:rPr>
+      <w:rFonts w:cs="OpenSymbol"/>
+    </w:rPr>
+  </w:style>
+  <w:style w:type="character" w:styleId="ListLabel280">
+    <w:name w:val="ListLabel 280"/>
+    <w:qFormat/>
+    <w:rPr>
+      <w:rFonts w:cs="OpenSymbol"/>
+    </w:rPr>
+  </w:style>
+  <w:style w:type="character" w:styleId="ListLabel281">
+    <w:name w:val="ListLabel 281"/>
+    <w:qFormat/>
+    <w:rPr>
+      <w:rFonts w:cs="OpenSymbol"/>
+    </w:rPr>
+  </w:style>
+  <w:style w:type="character" w:styleId="ListLabel282">
+    <w:name w:val="ListLabel 282"/>
+    <w:qFormat/>
+    <w:rPr>
+      <w:rFonts w:cs="OpenSymbol"/>
+    </w:rPr>
+  </w:style>
+  <w:style w:type="character" w:styleId="ListLabel283">
+    <w:name w:val="ListLabel 283"/>
+    <w:qFormat/>
+    <w:rPr>
+      <w:rFonts w:cs="Symbol"/>
+    </w:rPr>
+  </w:style>
+  <w:style w:type="character" w:styleId="ListLabel284">
+    <w:name w:val="ListLabel 284"/>
+    <w:qFormat/>
+    <w:rPr>
+      <w:rFonts w:cs="Courier New"/>
+    </w:rPr>
+  </w:style>
+  <w:style w:type="character" w:styleId="ListLabel285">
+    <w:name w:val="ListLabel 285"/>
+    <w:qFormat/>
+    <w:rPr>
+      <w:rFonts w:cs="Wingdings"/>
+    </w:rPr>
+  </w:style>
+  <w:style w:type="character" w:styleId="ListLabel286">
+    <w:name w:val="ListLabel 286"/>
+    <w:qFormat/>
+    <w:rPr>
+      <w:rFonts w:cs="Symbol"/>
+    </w:rPr>
+  </w:style>
+  <w:style w:type="character" w:styleId="ListLabel287">
+    <w:name w:val="ListLabel 287"/>
+    <w:qFormat/>
+    <w:rPr>
+      <w:rFonts w:cs="Courier New"/>
+    </w:rPr>
+  </w:style>
+  <w:style w:type="character" w:styleId="ListLabel288">
+    <w:name w:val="ListLabel 288"/>
+    <w:qFormat/>
+    <w:rPr>
+      <w:rFonts w:cs="Wingdings"/>
+    </w:rPr>
+  </w:style>
+  <w:style w:type="character" w:styleId="ListLabel289">
+    <w:name w:val="ListLabel 289"/>
+    <w:qFormat/>
+    <w:rPr>
+      <w:rFonts w:cs="Symbol"/>
+    </w:rPr>
+  </w:style>
+  <w:style w:type="character" w:styleId="ListLabel290">
+    <w:name w:val="ListLabel 290"/>
+    <w:qFormat/>
+    <w:rPr>
+      <w:rFonts w:cs="Courier New"/>
+    </w:rPr>
+  </w:style>
+  <w:style w:type="character" w:styleId="ListLabel291">
+    <w:name w:val="ListLabel 291"/>
+    <w:qFormat/>
+    <w:rPr>
+      <w:rFonts w:cs="Wingdings"/>
+    </w:rPr>
+  </w:style>
+  <w:style w:type="character" w:styleId="ListLabel292">
+    <w:name w:val="ListLabel 292"/>
+    <w:qFormat/>
+    <w:rPr>
+      <w:rFonts w:cs="Symbol"/>
+    </w:rPr>
+  </w:style>
+  <w:style w:type="character" w:styleId="ListLabel293">
+    <w:name w:val="ListLabel 293"/>
+    <w:qFormat/>
+    <w:rPr>
+      <w:rFonts w:cs="Courier New"/>
+    </w:rPr>
+  </w:style>
+  <w:style w:type="character" w:styleId="ListLabel294">
+    <w:name w:val="ListLabel 294"/>
+    <w:qFormat/>
+    <w:rPr>
+      <w:rFonts w:cs="Wingdings"/>
+    </w:rPr>
+  </w:style>
+  <w:style w:type="character" w:styleId="ListLabel295">
+    <w:name w:val="ListLabel 295"/>
+    <w:qFormat/>
+    <w:rPr>
+      <w:rFonts w:cs="Symbol"/>
+    </w:rPr>
+  </w:style>
+  <w:style w:type="character" w:styleId="ListLabel296">
+    <w:name w:val="ListLabel 296"/>
+    <w:qFormat/>
+    <w:rPr>
+      <w:rFonts w:cs="Courier New"/>
+    </w:rPr>
+  </w:style>
+  <w:style w:type="character" w:styleId="ListLabel297">
+    <w:name w:val="ListLabel 297"/>
+    <w:qFormat/>
+    <w:rPr>
+      <w:rFonts w:cs="Wingdings"/>
+    </w:rPr>
+  </w:style>
+  <w:style w:type="character" w:styleId="ListLabel298">
+    <w:name w:val="ListLabel 298"/>
+    <w:qFormat/>
+    <w:rPr>
+      <w:rFonts w:cs="Symbol"/>
+    </w:rPr>
+  </w:style>
+  <w:style w:type="character" w:styleId="ListLabel299">
+    <w:name w:val="ListLabel 299"/>
+    <w:qFormat/>
+    <w:rPr>
+      <w:rFonts w:cs="Courier New"/>
+    </w:rPr>
+  </w:style>
+  <w:style w:type="character" w:styleId="ListLabel300">
+    <w:name w:val="ListLabel 300"/>
+    <w:qFormat/>
+    <w:rPr>
+      <w:rFonts w:cs="Wingdings"/>
+    </w:rPr>
+  </w:style>
+  <w:style w:type="character" w:styleId="ListLabel301">
+    <w:name w:val="ListLabel 301"/>
+    <w:qFormat/>
+    <w:rPr>
+      <w:rFonts w:cs="OpenSymbol"/>
+    </w:rPr>
+  </w:style>
+  <w:style w:type="character" w:styleId="ListLabel302">
+    <w:name w:val="ListLabel 302"/>
+    <w:qFormat/>
+    <w:rPr>
+      <w:rFonts w:cs="OpenSymbol"/>
+    </w:rPr>
+  </w:style>
+  <w:style w:type="character" w:styleId="ListLabel303">
+    <w:name w:val="ListLabel 303"/>
+    <w:qFormat/>
+    <w:rPr>
+      <w:rFonts w:cs="OpenSymbol"/>
+    </w:rPr>
+  </w:style>
+  <w:style w:type="character" w:styleId="ListLabel304">
+    <w:name w:val="ListLabel 304"/>
+    <w:qFormat/>
+    <w:rPr>
+      <w:rFonts w:cs="OpenSymbol"/>
+    </w:rPr>
+  </w:style>
+  <w:style w:type="character" w:styleId="ListLabel305">
+    <w:name w:val="ListLabel 305"/>
+    <w:qFormat/>
+    <w:rPr>
+      <w:rFonts w:cs="OpenSymbol"/>
+    </w:rPr>
+  </w:style>
+  <w:style w:type="character" w:styleId="ListLabel306">
+    <w:name w:val="ListLabel 306"/>
+    <w:qFormat/>
+    <w:rPr>
+      <w:rFonts w:cs="OpenSymbol"/>
+    </w:rPr>
+  </w:style>
+  <w:style w:type="character" w:styleId="ListLabel307">
+    <w:name w:val="ListLabel 307"/>
+    <w:qFormat/>
+    <w:rPr>
+      <w:rFonts w:cs="OpenSymbol"/>
+    </w:rPr>
+  </w:style>
+  <w:style w:type="character" w:styleId="ListLabel308">
+    <w:name w:val="ListLabel 308"/>
+    <w:qFormat/>
+    <w:rPr>
+      <w:rFonts w:cs="OpenSymbol"/>
+    </w:rPr>
+  </w:style>
+  <w:style w:type="character" w:styleId="ListLabel309">
+    <w:name w:val="ListLabel 309"/>
+    <w:qFormat/>
+    <w:rPr>
+      <w:rFonts w:cs="OpenSymbol"/>
+    </w:rPr>
+  </w:style>
   <w:style w:type="paragraph" w:styleId="Heading">
     <w:name w:val="Heading"/>
     <w:basedOn w:val="Normal"/>

</xml_diff>

<commit_message>
Resolving issues with repeat harvesting, defoliation, and updating installation/library support
</commit_message>
<xml_diff>
--- a/deploy/installer/docs/Land Use vX.Y - User Guide.docx
+++ b/deploy/installer/docs/Land Use vX.Y - User Guide.docx
@@ -268,19 +268,15 @@
       </w:r>
       <w:r>
         <w:rPr/>
-        <w:t>December</w:t>
-      </w:r>
-      <w:r>
-        <w:rPr/>
-        <w:t xml:space="preserve"> </w:t>
-      </w:r>
-      <w:r>
-        <w:rPr/>
-        <w:t>13</w:t>
-      </w:r>
-      <w:r>
-        <w:rPr/>
-        <w:t>, 2017</w:t>
+        <w:t>May 10</w:t>
+      </w:r>
+      <w:r>
+        <w:rPr/>
+        <w:t>, 201</w:t>
+      </w:r>
+      <w:r>
+        <w:rPr/>
+        <w:t>8</w:t>
       </w:r>
     </w:p>
     <w:p>
@@ -316,7 +312,7 @@
       <w:hyperlink w:anchor="__RefHeading___Toc1092_2519970942">
         <w:r>
           <w:rPr>
-            <w:rStyle w:val="IndexLink"/>
+            <w:rStyle w:val="Style"/>
           </w:rPr>
           <w:t>1Introduction</w:t>
           <w:tab/>
@@ -335,7 +331,7 @@
       <w:hyperlink w:anchor="__RefHeading___Toc737_1060218858">
         <w:r>
           <w:rPr>
-            <w:rStyle w:val="IndexLink"/>
+            <w:rStyle w:val="Style"/>
           </w:rPr>
           <w:t>1.1Pause Functionality</w:t>
           <w:tab/>
@@ -351,12 +347,12 @@
         </w:tabs>
         <w:rPr/>
       </w:pPr>
-      <w:hyperlink w:anchor="__RefHeading___Toc1094_2519970942">
+      <w:hyperlink w:anchor="__RefHeading___Toc1888_1567564547">
         <w:r>
           <w:rPr>
-            <w:rStyle w:val="IndexLink"/>
+            <w:rStyle w:val="Style"/>
           </w:rPr>
-          <w:t>1.2Requirements</w:t>
+          <w:t>1.2Repeat Harvesting</w:t>
           <w:tab/>
           <w:t>2</w:t>
         </w:r>
@@ -370,12 +366,31 @@
         </w:tabs>
         <w:rPr/>
       </w:pPr>
+      <w:hyperlink w:anchor="__RefHeading___Toc1094_2519970942">
+        <w:r>
+          <w:rPr>
+            <w:rStyle w:val="Style"/>
+          </w:rPr>
+          <w:t>1.3Requirements</w:t>
+          <w:tab/>
+          <w:t>2</w:t>
+        </w:r>
+      </w:hyperlink>
+    </w:p>
+    <w:p>
+      <w:pPr>
+        <w:pStyle w:val="Contents2"/>
+        <w:tabs>
+          <w:tab w:val="right" w:pos="8986" w:leader="dot"/>
+        </w:tabs>
+        <w:rPr/>
+      </w:pPr>
       <w:hyperlink w:anchor="__RefHeading___Toc956_1133946149">
         <w:r>
           <w:rPr>
-            <w:rStyle w:val="IndexLink"/>
+            <w:rStyle w:val="Style"/>
           </w:rPr>
-          <w:t>1.3Revision History</w:t>
+          <w:t>1.4Revision History</w:t>
           <w:tab/>
           <w:t>4</w:t>
         </w:r>
@@ -392,9 +407,9 @@
       <w:hyperlink w:anchor="__RefHeading___Toc958_1133946149">
         <w:r>
           <w:rPr>
-            <w:rStyle w:val="IndexLink"/>
+            <w:rStyle w:val="Style"/>
           </w:rPr>
-          <w:t>1.3.1Version 2.0</w:t>
+          <w:t>1.4.1Version 2.0</w:t>
           <w:tab/>
           <w:t>4</w:t>
         </w:r>
@@ -411,9 +426,9 @@
       <w:hyperlink w:anchor="__RefHeading___Toc745_1060218858">
         <w:r>
           <w:rPr>
-            <w:rStyle w:val="IndexLink"/>
+            <w:rStyle w:val="Style"/>
           </w:rPr>
-          <w:t>1.3.2Version 1.2</w:t>
+          <w:t>1.4.2Version 1.2</w:t>
           <w:tab/>
           <w:t>4</w:t>
         </w:r>
@@ -430,9 +445,9 @@
       <w:hyperlink w:anchor="__RefHeading___Toc1098_2519970942">
         <w:r>
           <w:rPr>
-            <w:rStyle w:val="IndexLink"/>
+            <w:rStyle w:val="Style"/>
           </w:rPr>
-          <w:t>1.3.3Version 1.1</w:t>
+          <w:t>1.4.3Version 1.1</w:t>
           <w:tab/>
           <w:t>4</w:t>
         </w:r>
@@ -449,9 +464,9 @@
       <w:hyperlink w:anchor="__RefHeading___Toc1100_2519970942">
         <w:r>
           <w:rPr>
-            <w:rStyle w:val="IndexLink"/>
+            <w:rStyle w:val="Style"/>
           </w:rPr>
-          <w:t>1.3.4Version 1</w:t>
+          <w:t>1.4.4Version 1</w:t>
           <w:tab/>
           <w:t>4</w:t>
         </w:r>
@@ -468,9 +483,9 @@
       <w:hyperlink w:anchor="__RefHeading___Toc1102_2519970942">
         <w:r>
           <w:rPr>
-            <w:rStyle w:val="IndexLink"/>
+            <w:rStyle w:val="Style"/>
           </w:rPr>
-          <w:t>1.4Acknowledgements</w:t>
+          <w:t>1.5Acknowledgements</w:t>
           <w:tab/>
           <w:t>4</w:t>
         </w:r>
@@ -487,7 +502,7 @@
       <w:hyperlink w:anchor="__RefHeading___Toc1104_2519970942">
         <w:r>
           <w:rPr>
-            <w:rStyle w:val="IndexLink"/>
+            <w:rStyle w:val="Style"/>
           </w:rPr>
           <w:t>2Input Files</w:t>
           <w:tab/>
@@ -506,7 +521,7 @@
       <w:hyperlink w:anchor="__RefHeading___Toc1106_2519970942">
         <w:r>
           <w:rPr>
-            <w:rStyle w:val="IndexLink"/>
+            <w:rStyle w:val="Style"/>
           </w:rPr>
           <w:t>1.1Land Use Maps</w:t>
           <w:tab/>
@@ -525,7 +540,7 @@
       <w:hyperlink w:anchor="__RefHeading___Toc1108_2519970942">
         <w:r>
           <w:rPr>
-            <w:rStyle w:val="IndexLink"/>
+            <w:rStyle w:val="Style"/>
           </w:rPr>
           <w:t>1.1.1Land Use Change Events</w:t>
           <w:tab/>
@@ -544,7 +559,7 @@
       <w:hyperlink w:anchor="__RefHeading___Toc1110_2519970942">
         <w:r>
           <w:rPr>
-            <w:rStyle w:val="IndexLink"/>
+            <w:rStyle w:val="Style"/>
           </w:rPr>
           <w:t>1.2Input Parameters</w:t>
           <w:tab/>
@@ -563,7 +578,7 @@
       <w:hyperlink w:anchor="__RefHeading___Toc1112_2519970942">
         <w:r>
           <w:rPr>
-            <w:rStyle w:val="IndexLink"/>
+            <w:rStyle w:val="Style"/>
           </w:rPr>
           <w:t>1.2.1LandisData</w:t>
           <w:tab/>
@@ -582,7 +597,7 @@
       <w:hyperlink w:anchor="__RefHeading___Toc1114_2519970942">
         <w:r>
           <w:rPr>
-            <w:rStyle w:val="IndexLink"/>
+            <w:rStyle w:val="Style"/>
           </w:rPr>
           <w:t>1.2.2Timestep</w:t>
           <w:tab/>
@@ -601,7 +616,7 @@
       <w:hyperlink w:anchor="__RefHeading___Toc1116_2519970942">
         <w:r>
           <w:rPr>
-            <w:rStyle w:val="IndexLink"/>
+            <w:rStyle w:val="Style"/>
           </w:rPr>
           <w:t>1.2.3InputMaps</w:t>
           <w:tab/>
@@ -620,7 +635,7 @@
       <w:hyperlink w:anchor="__RefHeading___Toc1027_3159600073">
         <w:r>
           <w:rPr>
-            <w:rStyle w:val="IndexLink"/>
+            <w:rStyle w:val="Style"/>
           </w:rPr>
           <w:t>1.2.4 SiteLog</w:t>
           <w:tab/>
@@ -639,7 +654,7 @@
       <w:hyperlink w:anchor="__RefHeading___Toc1029_3159600073">
         <w:r>
           <w:rPr>
-            <w:rStyle w:val="IndexLink"/>
+            <w:rStyle w:val="Style"/>
           </w:rPr>
           <w:t>1.2.5ExternalExecutable</w:t>
           <w:tab/>
@@ -658,7 +673,7 @@
       <w:hyperlink w:anchor="__RefHeading___Toc1031_3159600073">
         <w:r>
           <w:rPr>
-            <w:rStyle w:val="IndexLink"/>
+            <w:rStyle w:val="Style"/>
           </w:rPr>
           <w:t>1.2.6ExternalScript</w:t>
           <w:tab/>
@@ -677,7 +692,7 @@
       <w:hyperlink w:anchor="__RefHeading___Toc1063_3159600073">
         <w:r>
           <w:rPr>
-            <w:rStyle w:val="IndexLink"/>
+            <w:rStyle w:val="Style"/>
           </w:rPr>
           <w:t>1.2.7ExternalCommand</w:t>
           <w:tab/>
@@ -696,7 +711,7 @@
       <w:hyperlink w:anchor="__RefHeading___Toc1098_3159600073">
         <w:r>
           <w:rPr>
-            <w:rStyle w:val="IndexLink"/>
+            <w:rStyle w:val="Style"/>
           </w:rPr>
           <w:t>1.2.8Land Uses</w:t>
           <w:tab/>
@@ -715,7 +730,7 @@
       <w:hyperlink w:anchor="__RefHeading___Toc1122_2519970942">
         <w:r>
           <w:rPr>
-            <w:rStyle w:val="IndexLink"/>
+            <w:rStyle w:val="Style"/>
           </w:rPr>
           <w:t>2Land Use Definitions</w:t>
           <w:tab/>
@@ -734,7 +749,7 @@
       <w:hyperlink w:anchor="__RefHeading___Toc1124_2519970942">
         <w:r>
           <w:rPr>
-            <w:rStyle w:val="IndexLink"/>
+            <w:rStyle w:val="Style"/>
           </w:rPr>
           <w:t>2.1LandUse</w:t>
           <w:tab/>
@@ -753,7 +768,7 @@
       <w:hyperlink w:anchor="__RefHeading___Toc1126_2519970942">
         <w:r>
           <w:rPr>
-            <w:rStyle w:val="IndexLink"/>
+            <w:rStyle w:val="Style"/>
           </w:rPr>
           <w:t>2.2MapCode</w:t>
           <w:tab/>
@@ -772,7 +787,7 @@
       <w:hyperlink w:anchor="__RefHeading___Toc2381_2042586617">
         <w:r>
           <w:rPr>
-            <w:rStyle w:val="IndexLink"/>
+            <w:rStyle w:val="Style"/>
           </w:rPr>
           <w:t>2.3PreventEstablishment</w:t>
           <w:tab/>
@@ -791,7 +806,7 @@
       <w:hyperlink w:anchor="__RefHeading___Toc1128_2519970942">
         <w:r>
           <w:rPr>
-            <w:rStyle w:val="IndexLink"/>
+            <w:rStyle w:val="Style"/>
           </w:rPr>
           <w:t>2.4AllowHarvest?</w:t>
           <w:tab/>
@@ -810,7 +825,7 @@
       <w:hyperlink w:anchor="__RefHeading___Toc1130_2519970942">
         <w:r>
           <w:rPr>
-            <w:rStyle w:val="IndexLink"/>
+            <w:rStyle w:val="Style"/>
           </w:rPr>
           <w:t>2.5LandCoverChange</w:t>
           <w:tab/>
@@ -829,7 +844,7 @@
       <w:hyperlink w:anchor="__RefHeading___Toc1132_2519970942">
         <w:r>
           <w:rPr>
-            <w:rStyle w:val="IndexLink"/>
+            <w:rStyle w:val="Style"/>
           </w:rPr>
           <w:t>2.6Parameters When Removing Trees</w:t>
           <w:tab/>
@@ -848,7 +863,7 @@
       <w:hyperlink w:anchor="__RefHeading___Toc1134_2519970942">
         <w:r>
           <w:rPr>
-            <w:rStyle w:val="IndexLink"/>
+            <w:rStyle w:val="Style"/>
           </w:rPr>
           <w:t>2.6.1Species List</w:t>
           <w:tab/>
@@ -867,7 +882,7 @@
       <w:hyperlink w:anchor="__RefHeading___Toc1136_2519970942">
         <w:r>
           <w:rPr>
-            <w:rStyle w:val="IndexLink"/>
+            <w:rStyle w:val="Style"/>
           </w:rPr>
           <w:t>2.6.2Plant</w:t>
           <w:tab/>
@@ -886,7 +901,7 @@
       <w:hyperlink w:anchor="__RefHeading___Toc782_1133946149">
         <w:r>
           <w:rPr>
-            <w:rStyle w:val="IndexLink"/>
+            <w:rStyle w:val="Style"/>
           </w:rPr>
           <w:t>2.7Parameters for InsectDefoliation</w:t>
           <w:tab/>
@@ -905,7 +920,7 @@
       <w:hyperlink w:anchor="__RefHeading___Toc1140_2519970942">
         <w:r>
           <w:rPr>
-            <w:rStyle w:val="IndexLink"/>
+            <w:rStyle w:val="Style"/>
           </w:rPr>
           <w:t>3Example Input File</w:t>
           <w:tab/>
@@ -925,10 +940,10 @@
         </w:numPr>
         <w:rPr/>
       </w:pPr>
-      <w:bookmarkStart w:id="2" w:name="__RefHeading___Toc1092_2519970942"/>
-      <w:bookmarkStart w:id="3" w:name="_Ref75418953"/>
-      <w:bookmarkStart w:id="4" w:name="_Toc445447570"/>
-      <w:bookmarkStart w:id="5" w:name="_Toc102232953"/>
+      <w:bookmarkStart w:id="2" w:name="_Toc102232953"/>
+      <w:bookmarkStart w:id="3" w:name="_Toc445447570"/>
+      <w:bookmarkStart w:id="4" w:name="_Ref75418953"/>
+      <w:bookmarkStart w:id="5" w:name="__RefHeading___Toc1092_2519970942"/>
       <w:bookmarkEnd w:id="2"/>
       <w:bookmarkEnd w:id="3"/>
       <w:bookmarkEnd w:id="4"/>
@@ -945,7 +960,15 @@
       </w:pPr>
       <w:r>
         <w:rPr/>
-        <w:t xml:space="preserve">This document describes the Land Use extension for the LANDIS-II model.  Users should read the </w:t>
+        <w:t xml:space="preserve">This document describes the Land Use extension </w:t>
+      </w:r>
+      <w:r>
+        <w:rPr/>
+        <w:t xml:space="preserve">(LU+) </w:t>
+      </w:r>
+      <w:r>
+        <w:rPr/>
+        <w:t xml:space="preserve">for the LANDIS-II model.  Users should read the </w:t>
       </w:r>
       <w:r>
         <w:rPr>
@@ -975,7 +998,7 @@
       </w:pPr>
       <w:r>
         <w:rPr/>
-        <w:t>This new extension allows users to incorporate a sequence of maps depicting changes in land use or land cover into LANDIS-II simulations. Maps can be developed manually in a Geographic Information System, or derived from an external program (e.g., Dynamica). Map values correspond to land use or land cover classes, and a change in map value at a site from one time step to the next indicates a change in land use or land cover.</w:t>
+        <w:t>This extension allows users to incorporate a sequence of maps depicting changes in land use or land cover into LANDIS-II simulations. Maps can be developed manually in a Geographic Information System, or derived from an external program (e.g., Dynamica). Map values correspond to land use or land cover classes, and a change in map value at a site from one time step to the next indicates a change in land use or land cover.</w:t>
       </w:r>
     </w:p>
     <w:p>
@@ -985,7 +1008,11 @@
       </w:pPr>
       <w:r>
         <w:rPr/>
-        <w:t>With the extension, the user can model how cohorts will be removed if a change in the land use or land cover results in forest loss or disturbance. In the input text file where map values are identified, the user specifies the species to be removed, species to be planted, or if establishment of new cohorts is prevented.</w:t>
+        <w:t>In LU+</w:t>
+      </w:r>
+      <w:r>
+        <w:rPr/>
+        <w:t>, the user can model how cohorts will be removed if a change in the land use or land cover results in forest loss or disturbance. In the input text file where map values are identified, the user specifies the species to be removed, species to be planted, or if establishment of new cohorts is prevented.</w:t>
       </w:r>
     </w:p>
     <w:p>
@@ -995,7 +1022,7 @@
       </w:pPr>
       <w:r>
         <w:rPr/>
-        <w:t>These capabilities can be used to simulate, for example, total removal of cohorts and prevention of establishment of new cohorts as a result of a site being converted from forest to developed land. In addition, users can also specify whether or not a change in land use or land cover removes a site from consideration for timber harvesting in subsequent time steps, for example, as in the case of a new conservation easement or forest preserve being established.</w:t>
+        <w:t>These capabilities can be used to simulate, for example, total removal of cohorts and prevention of establishment of new cohorts as a result of a site being converted from forest to developed land. In addition, users can also specify whether or not a change in land use or land cover removes a site from consideration for timber harvesting in subsequent time steps, as in the case of a new conservation easement or forest preserve being established.</w:t>
       </w:r>
     </w:p>
     <w:p>
@@ -1038,36 +1065,26 @@
         </w:numPr>
         <w:rPr/>
       </w:pPr>
-      <w:bookmarkStart w:id="8" w:name="__RefHeading___Toc1094_2519970942"/>
-      <w:bookmarkStart w:id="9" w:name="_Toc445447571"/>
+      <w:bookmarkStart w:id="8" w:name="__RefHeading___Toc1888_1567564547"/>
       <w:bookmarkEnd w:id="8"/>
-      <w:bookmarkEnd w:id="9"/>
-      <w:r>
-        <w:rPr/>
-        <w:t>Requirements</w:t>
-      </w:r>
-    </w:p>
-    <w:p>
-      <w:pPr>
-        <w:pStyle w:val="Textbody1"/>
-        <w:rPr/>
-      </w:pPr>
-      <w:r>
-        <w:rPr/>
-        <w:t>This extension is compatible with LANDIS-II version 6 series.  This extension requires Biomass Succession version 3.2+</w:t>
-      </w:r>
-      <w:r>
-        <w:rPr>
-          <w:rStyle w:val="FootnoteAnchor"/>
-        </w:rPr>
-        <w:footnoteReference w:id="2"/>
-      </w:r>
-      <w:r>
-        <w:rPr/>
-        <w:t xml:space="preserve"> and Biomass Harvest version 3+.  Output Biomass v2.1+ is required to output biomass maps.</w:t>
-      </w:r>
-      <w:r>
-        <w:br w:type="page"/>
+      <w:r>
+        <w:rPr/>
+        <w:t>Repeat Harvesting</w:t>
+      </w:r>
+    </w:p>
+    <w:p>
+      <w:pPr>
+        <w:pStyle w:val="Heading2"/>
+        <w:numPr>
+          <w:ilvl w:val="0"/>
+          <w:numId w:val="0"/>
+        </w:numPr>
+        <w:ind w:left="576" w:hanging="0"/>
+        <w:rPr/>
+      </w:pPr>
+      <w:r>
+        <w:rPr/>
+        <w:t>(new in v2.0) - Harvest or defoliationg of tree cohorts can now take place yearly, despite the time-step being used in the model (RepeatHarvest on), or only the year when the pixel switches to the given land use type (RepeatHarvest off).</w:t>
       </w:r>
     </w:p>
     <w:p>
@@ -1079,10 +1096,265 @@
         </w:numPr>
         <w:rPr/>
       </w:pPr>
-      <w:bookmarkStart w:id="10" w:name="__RefHeading___Toc956_1133946149"/>
+      <w:r>
+        <w:rPr/>
+        <w:t>Insect Defoliation</w:t>
+      </w:r>
+    </w:p>
+    <w:p>
+      <w:pPr>
+        <w:pStyle w:val="Heading2"/>
+        <w:numPr>
+          <w:ilvl w:val="0"/>
+          <w:numId w:val="0"/>
+        </w:numPr>
+        <w:ind w:left="576" w:hanging="0"/>
+        <w:rPr/>
+      </w:pPr>
+      <w:r>
+        <w:rPr/>
+        <w:t xml:space="preserve">(new in v2.0) Land use categories can now include a percent defoliation to be applied to cohorts of trees for simulating insect outbreaks or other causes of defoliation. </w:t>
+      </w:r>
+      <w:r>
+        <w:rPr>
+          <w:b/>
+          <w:bCs/>
+          <w:u w:val="single"/>
+        </w:rPr>
+        <w:t xml:space="preserve">This feature requires a specific version of the </w:t>
+      </w:r>
+      <w:r>
+        <w:rPr>
+          <w:b/>
+          <w:bCs/>
+          <w:u w:val="single"/>
+        </w:rPr>
+        <w:t>PnET</w:t>
+      </w:r>
+      <w:r>
+        <w:rPr>
+          <w:b/>
+          <w:bCs/>
+          <w:u w:val="single"/>
+        </w:rPr>
+        <w:t xml:space="preserve"> Succession extension (see below)</w:t>
+      </w:r>
+    </w:p>
+    <w:p>
+      <w:pPr>
+        <w:pStyle w:val="Heading2"/>
+        <w:numPr>
+          <w:ilvl w:val="1"/>
+          <w:numId w:val="2"/>
+        </w:numPr>
+        <w:rPr/>
+      </w:pPr>
+      <w:bookmarkStart w:id="9" w:name="_Toc445447571"/>
+      <w:bookmarkStart w:id="10" w:name="__RefHeading___Toc1094_2519970942"/>
+      <w:bookmarkEnd w:id="9"/>
+      <w:bookmarkEnd w:id="10"/>
+      <w:r>
+        <w:rPr/>
+        <w:t>Requirements</w:t>
+      </w:r>
+    </w:p>
+    <w:p>
+      <w:pPr>
+        <w:pStyle w:val="Textbody1"/>
+        <w:rPr/>
+      </w:pPr>
+      <w:r>
+        <w:rPr/>
+        <w:t xml:space="preserve">This extension is compatible with LANDIS-II version 6 series. </w:t>
+      </w:r>
+      <w:r>
+        <w:rPr/>
+        <w:t>The libraries required for proper functioning of our extension are included on the deployment page of our GitHub:</w:t>
+      </w:r>
+    </w:p>
+    <w:p>
+      <w:pPr>
+        <w:pStyle w:val="Textbody1"/>
+        <w:rPr/>
+      </w:pPr>
+      <w:hyperlink r:id="rId3">
+        <w:r>
+          <w:rPr>
+            <w:rStyle w:val="InternetLink"/>
+          </w:rPr>
+          <w:t>https://github.com/LANDIS-II-Foundation/Extension-Land-Use-Change/tree/master/deploy/libraries</w:t>
+        </w:r>
+      </w:hyperlink>
+    </w:p>
+    <w:p>
+      <w:pPr>
+        <w:pStyle w:val="Textbody1"/>
+        <w:rPr/>
+      </w:pPr>
+      <w:r>
+        <w:rPr/>
+        <w:t>Use of these libraries requires installation of the proper version, listed below (LANDIS-II core libraries not included, should be standard):</w:t>
+      </w:r>
+    </w:p>
+    <w:p>
+      <w:pPr>
+        <w:pStyle w:val="Textbody1"/>
+        <w:rPr/>
+      </w:pPr>
+      <w:r>
+        <w:rPr/>
+        <w:t>Extension BiomassHarvest: v3.2+</w:t>
+      </w:r>
+      <w:r>
+        <w:rPr/>
+        <w:t xml:space="preserve"> </w:t>
+      </w:r>
+    </w:p>
+    <w:p>
+      <w:pPr>
+        <w:pStyle w:val="Textbody1"/>
+        <w:rPr/>
+      </w:pPr>
+      <w:r>
+        <w:rPr/>
+        <w:t>Extension PnET-Succession: v2.1+</w:t>
+      </w:r>
+    </w:p>
+    <w:p>
+      <w:pPr>
+        <w:pStyle w:val="Textbody1"/>
+        <w:rPr/>
+      </w:pPr>
+      <w:r>
+        <w:rPr/>
+        <w:t>(Insect Defoliation) Extension PnET-Succession: v2.1.1 (exact)</w:t>
+      </w:r>
+    </w:p>
+    <w:p>
+      <w:pPr>
+        <w:pStyle w:val="Textbody1"/>
+        <w:rPr/>
+      </w:pPr>
+      <w:r>
+        <w:rPr/>
+        <w:t>(link goes here)</w:t>
+      </w:r>
+    </w:p>
+    <w:p>
+      <w:pPr>
+        <w:pStyle w:val="Textbody1"/>
+        <w:rPr/>
+      </w:pPr>
+      <w:r>
+        <w:rPr/>
+        <w:t>(InsectDefoliation) Extension Output-PnET: v2.1.1.1 (exact)</w:t>
+      </w:r>
+    </w:p>
+    <w:p>
+      <w:pPr>
+        <w:pStyle w:val="Textbody1"/>
+        <w:rPr/>
+      </w:pPr>
+      <w:r>
+        <w:rPr/>
+        <w:t>(link goes here)</w:t>
+      </w:r>
+    </w:p>
+    <w:p>
+      <w:pPr>
+        <w:pStyle w:val="Textbody1"/>
+        <w:rPr/>
+      </w:pPr>
+      <w:r>
+        <w:rPr/>
+        <w:t xml:space="preserve">Extension </w:t>
+      </w:r>
+      <w:r>
+        <w:rPr/>
+        <w:t>Biomass Succession version 3.2+</w:t>
+      </w:r>
+    </w:p>
+    <w:p>
+      <w:pPr>
+        <w:pStyle w:val="Textbody1"/>
+        <w:rPr/>
+      </w:pPr>
+      <w:r>
+        <w:rPr/>
+        <w:t xml:space="preserve">Extension </w:t>
+      </w:r>
+      <w:r>
+        <w:rPr/>
+        <w:t>Output Biomass v2.1+ is required to output biomass maps.</w:t>
+      </w:r>
+    </w:p>
+    <w:p>
+      <w:pPr>
+        <w:pStyle w:val="Textbody1"/>
+        <w:rPr/>
+      </w:pPr>
+      <w:r>
+        <w:rPr/>
+        <w:t xml:space="preserve">Library AgeOnlyCohorts </w:t>
+        <w:tab/>
+        <w:t>Assembly Version: v2.1.5520.27591</w:t>
+      </w:r>
+    </w:p>
+    <w:p>
+      <w:pPr>
+        <w:pStyle w:val="Textbody1"/>
+        <w:rPr/>
+      </w:pPr>
+      <w:r>
+        <w:rPr/>
+        <w:t>Library Biomass-v1.0.1</w:t>
+        <w:tab/>
+        <w:tab/>
+        <w:t>Assembly Version: 1.0.1.0</w:t>
+      </w:r>
+    </w:p>
+    <w:p>
+      <w:pPr>
+        <w:pStyle w:val="Textbody1"/>
+        <w:rPr/>
+      </w:pPr>
+      <w:r>
+        <w:rPr/>
+        <w:t>Library SiteHarvest-v1</w:t>
+        <w:tab/>
+        <w:tab/>
+        <w:t>Assembly Version: 1.0.6492.27595</w:t>
+      </w:r>
+    </w:p>
+    <w:p>
+      <w:pPr>
+        <w:pStyle w:val="Textbody1"/>
+        <w:rPr/>
+      </w:pPr>
+      <w:r>
+        <w:rPr/>
+        <w:t>Library Succesion-v5</w:t>
+        <w:tab/>
+        <w:tab/>
+        <w:t>Assembly Version: 5.0.6491.14006</w:t>
+      </w:r>
+      <w:r>
+        <w:br w:type="page"/>
+      </w:r>
+    </w:p>
+    <w:p>
+      <w:pPr>
+        <w:pStyle w:val="Heading2"/>
+        <w:numPr>
+          <w:ilvl w:val="1"/>
+          <w:numId w:val="2"/>
+        </w:numPr>
+        <w:rPr/>
+      </w:pPr>
       <w:bookmarkStart w:id="11" w:name="_Toc445447572"/>
-      <w:bookmarkEnd w:id="10"/>
+      <w:bookmarkStart w:id="12" w:name="__RefHeading___Toc956_1133946149"/>
       <w:bookmarkEnd w:id="11"/>
+      <w:bookmarkEnd w:id="12"/>
       <w:r>
         <w:rPr/>
         <w:t>Revision History</w:t>
@@ -1097,8 +1369,8 @@
         </w:numPr>
         <w:rPr/>
       </w:pPr>
-      <w:bookmarkStart w:id="12" w:name="__RefHeading___Toc958_1133946149"/>
-      <w:bookmarkEnd w:id="12"/>
+      <w:bookmarkStart w:id="13" w:name="__RefHeading___Toc958_1133946149"/>
+      <w:bookmarkEnd w:id="13"/>
       <w:r>
         <w:rPr/>
         <w:t xml:space="preserve">Version 2.0 </w:t>
@@ -1120,7 +1392,31 @@
         <w:rPr>
           <w:u w:val="none"/>
         </w:rPr>
-        <w:t xml:space="preserve"> - official release (December 2017) </w:t>
+        <w:t xml:space="preserve"> - official release (</w:t>
+      </w:r>
+      <w:r>
+        <w:rPr>
+          <w:u w:val="none"/>
+        </w:rPr>
+        <w:t>May</w:t>
+      </w:r>
+      <w:r>
+        <w:rPr>
+          <w:u w:val="none"/>
+        </w:rPr>
+        <w:t xml:space="preserve"> 201</w:t>
+      </w:r>
+      <w:r>
+        <w:rPr>
+          <w:u w:val="none"/>
+        </w:rPr>
+        <w:t>8</w:t>
+      </w:r>
+      <w:r>
+        <w:rPr>
+          <w:u w:val="none"/>
+        </w:rPr>
+        <w:t xml:space="preserve">) </w:t>
         <w:tab/>
         <w:tab/>
         <w:tab/>
@@ -1173,8 +1469,8 @@
         </w:numPr>
         <w:rPr/>
       </w:pPr>
-      <w:bookmarkStart w:id="13" w:name="__RefHeading___Toc745_1060218858"/>
-      <w:bookmarkEnd w:id="13"/>
+      <w:bookmarkStart w:id="14" w:name="__RefHeading___Toc745_1060218858"/>
+      <w:bookmarkEnd w:id="14"/>
       <w:r>
         <w:rPr/>
         <w:t xml:space="preserve">Version 1.2 </w:t>
@@ -1230,10 +1526,10 @@
         <w:ind w:left="864" w:hanging="864"/>
         <w:rPr/>
       </w:pPr>
-      <w:bookmarkStart w:id="14" w:name="__RefHeading___Toc1098_2519970942"/>
       <w:bookmarkStart w:id="15" w:name="_Toc445447573"/>
-      <w:bookmarkEnd w:id="14"/>
+      <w:bookmarkStart w:id="16" w:name="__RefHeading___Toc1098_2519970942"/>
       <w:bookmarkEnd w:id="15"/>
+      <w:bookmarkEnd w:id="16"/>
       <w:r>
         <w:rPr/>
         <w:t>Version 1.1</w:t>
@@ -1279,10 +1575,10 @@
         <w:ind w:left="864" w:hanging="864"/>
         <w:rPr/>
       </w:pPr>
-      <w:bookmarkStart w:id="16" w:name="__RefHeading___Toc1100_2519970942"/>
       <w:bookmarkStart w:id="17" w:name="_Toc445447574"/>
-      <w:bookmarkEnd w:id="16"/>
+      <w:bookmarkStart w:id="18" w:name="__RefHeading___Toc1100_2519970942"/>
       <w:bookmarkEnd w:id="17"/>
+      <w:bookmarkEnd w:id="18"/>
       <w:r>
         <w:rPr/>
         <w:t>Version 1</w:t>
@@ -1368,14 +1664,14 @@
         </w:numPr>
         <w:rPr/>
       </w:pPr>
-      <w:bookmarkStart w:id="18" w:name="__RefHeading___Toc1102_2519970942"/>
-      <w:bookmarkStart w:id="19" w:name="_Toc445447575"/>
+      <w:bookmarkStart w:id="19" w:name="_Toc113769710"/>
       <w:bookmarkStart w:id="20" w:name="_Toc113770926"/>
-      <w:bookmarkStart w:id="21" w:name="_Toc113769710"/>
-      <w:bookmarkEnd w:id="18"/>
+      <w:bookmarkStart w:id="21" w:name="_Toc445447575"/>
+      <w:bookmarkStart w:id="22" w:name="__RefHeading___Toc1102_2519970942"/>
       <w:bookmarkEnd w:id="19"/>
       <w:bookmarkEnd w:id="20"/>
       <w:bookmarkEnd w:id="21"/>
+      <w:bookmarkEnd w:id="22"/>
       <w:r>
         <w:rPr/>
         <w:t>Acknowledgements</w:t>
@@ -1400,18 +1696,18 @@
         </w:numPr>
         <w:rPr/>
       </w:pPr>
-      <w:bookmarkStart w:id="22" w:name="_Toc133934414"/>
-      <w:bookmarkStart w:id="23" w:name="_Toc102232959"/>
-      <w:bookmarkStart w:id="24" w:name="_Toc445447576"/>
-      <w:bookmarkStart w:id="25" w:name="__RefHeading___Toc1104_2519970942"/>
-      <w:bookmarkEnd w:id="25"/>
+      <w:bookmarkStart w:id="23" w:name="_Toc445447576"/>
+      <w:bookmarkStart w:id="24" w:name="_Toc102232959"/>
+      <w:bookmarkStart w:id="25" w:name="_Toc133934414"/>
+      <w:bookmarkStart w:id="26" w:name="__RefHeading___Toc1104_2519970942"/>
+      <w:bookmarkEnd w:id="26"/>
       <w:r>
         <w:rPr/>
         <w:t>Input File</w:t>
       </w:r>
-      <w:bookmarkEnd w:id="22"/>
       <w:bookmarkEnd w:id="23"/>
       <w:bookmarkEnd w:id="24"/>
+      <w:bookmarkEnd w:id="25"/>
       <w:r>
         <w:rPr/>
         <w:t>s</w:t>
@@ -1437,7 +1733,7 @@
         <w:fldChar w:fldCharType="separate"/>
       </w:r>
       <w:r>
-        <w:t>1.2</w:t>
+        <w:t>Error: Reference source not found</w:t>
       </w:r>
       <w:r>
         <w:fldChar w:fldCharType="end"/>
@@ -1456,15 +1752,25 @@
       <w:r>
         <w:fldChar w:fldCharType="separate"/>
       </w:r>
-      <w:r>
-        <w:t>1.1</w:t>
-      </w:r>
+      <w:r/>
       <w:r>
         <w:fldChar w:fldCharType="end"/>
       </w:r>
       <w:r>
         <w:rPr/>
         <w:t xml:space="preserve">). </w:t>
+      </w:r>
+      <w:r>
+        <w:rPr/>
+        <w:t>When using pause functionality, external scripts for a given programming language must be specified (see example R script at end of the documentation)</w:t>
+      </w:r>
+      <w:bookmarkStart w:id="27" w:name="_Ref297133449"/>
+      <w:bookmarkStart w:id="28" w:name="_Toc445447577"/>
+      <w:bookmarkEnd w:id="27"/>
+      <w:bookmarkEnd w:id="28"/>
+      <w:r>
+        <w:rPr/>
+        <w:t xml:space="preserve"> </w:t>
       </w:r>
     </w:p>
     <w:p>
@@ -1472,16 +1778,12 @@
         <w:pStyle w:val="Heading2"/>
         <w:numPr>
           <w:ilvl w:val="1"/>
-          <w:numId w:val="5"/>
+          <w:numId w:val="2"/>
         </w:numPr>
         <w:rPr/>
       </w:pPr>
-      <w:bookmarkStart w:id="26" w:name="__RefHeading___Toc1106_2519970942"/>
-      <w:bookmarkStart w:id="27" w:name="_Toc445447577"/>
-      <w:bookmarkStart w:id="28" w:name="_Ref297133449"/>
-      <w:bookmarkEnd w:id="26"/>
-      <w:bookmarkEnd w:id="27"/>
-      <w:bookmarkEnd w:id="28"/>
+      <w:bookmarkStart w:id="29" w:name="__RefHeading___Toc1106_2519970942"/>
+      <w:bookmarkEnd w:id="29"/>
       <w:r>
         <w:rPr/>
         <w:t>Land Use Maps</w:t>
@@ -1494,7 +1796,23 @@
       </w:pPr>
       <w:r>
         <w:rPr/>
-        <w:t xml:space="preserve">This extension requires a time-series of thematic raster maps.  The maps represent the land uses for active sites throughout the simulation.  One land-use map must be provided for each extension time step.  In the map for time step </w:t>
+        <w:t xml:space="preserve">This extension requires a time-series of thematic raster maps.  The maps represent the land uses for active sites throughout the simulation.  One land-use map must be provided for </w:t>
+      </w:r>
+      <w:r>
+        <w:rPr/>
+        <w:t xml:space="preserve">the first time step (0). Users can optionally supply maps for </w:t>
+      </w:r>
+      <w:r>
+        <w:rPr/>
+        <w:t xml:space="preserve">each extension time step, </w:t>
+      </w:r>
+      <w:r>
+        <w:rPr/>
+        <w:t>as well as using our Pause functionality to generate maps on-the-fly from model output at each timestep</w:t>
+      </w:r>
+      <w:r>
+        <w:rPr/>
+        <w:t xml:space="preserve">.  In the map for time step </w:t>
       </w:r>
       <w:r>
         <w:rPr>
@@ -1527,7 +1845,7 @@
         <w:fldChar w:fldCharType="separate"/>
       </w:r>
       <w:r>
-        <w:t>2.2</w:t>
+        <w:t>3.2</w:t>
       </w:r>
       <w:r>
         <w:fldChar w:fldCharType="end"/>
@@ -1567,7 +1885,7 @@
         <w:fldChar w:fldCharType="separate"/>
       </w:r>
       <w:r>
-        <w:t>1.2.3</w:t>
+        <w:t>2.2.3</w:t>
       </w:r>
       <w:r>
         <w:fldChar w:fldCharType="end"/>
@@ -1579,18 +1897,13 @@
     </w:p>
     <w:p>
       <w:pPr>
-        <w:pStyle w:val="Heading3"/>
+        <w:pStyle w:val="Textbody1"/>
         <w:numPr>
           <w:ilvl w:val="2"/>
-          <w:numId w:val="5"/>
+          <w:numId w:val="2"/>
         </w:numPr>
-        <w:ind w:left="864" w:hanging="864"/>
-        <w:rPr/>
-      </w:pPr>
-      <w:bookmarkStart w:id="29" w:name="__RefHeading___Toc1108_2519970942"/>
-      <w:bookmarkStart w:id="30" w:name="_Toc445447578"/>
-      <w:bookmarkEnd w:id="29"/>
-      <w:bookmarkEnd w:id="30"/>
+        <w:rPr/>
+      </w:pPr>
       <w:r>
         <w:rPr/>
         <w:t>Land Use Change Events</w:t>
@@ -1714,7 +2027,7 @@
         <w:fldChar w:fldCharType="separate"/>
       </w:r>
       <w:r>
-        <w:t>2.5</w:t>
+        <w:t>3.5</w:t>
       </w:r>
       <w:r>
         <w:fldChar w:fldCharType="end"/>
@@ -1739,16 +2052,12 @@
         <w:pStyle w:val="Heading2"/>
         <w:numPr>
           <w:ilvl w:val="1"/>
-          <w:numId w:val="5"/>
+          <w:numId w:val="2"/>
         </w:numPr>
         <w:rPr/>
       </w:pPr>
-      <w:bookmarkStart w:id="31" w:name="__RefHeading___Toc1110_2519970942"/>
-      <w:bookmarkStart w:id="32" w:name="_Toc445447579"/>
-      <w:bookmarkStart w:id="33" w:name="_Ref297133549"/>
-      <w:bookmarkEnd w:id="31"/>
-      <w:bookmarkEnd w:id="32"/>
-      <w:bookmarkEnd w:id="33"/>
+      <w:bookmarkStart w:id="30" w:name="__RefHeading___Toc1110_2519970942"/>
+      <w:bookmarkEnd w:id="30"/>
       <w:r>
         <w:rPr/>
         <w:t>Input Parameters</w:t>
@@ -1789,23 +2098,23 @@
         <w:pStyle w:val="Heading3"/>
         <w:numPr>
           <w:ilvl w:val="2"/>
-          <w:numId w:val="5"/>
+          <w:numId w:val="2"/>
         </w:numPr>
         <w:ind w:left="864" w:hanging="864"/>
         <w:rPr/>
       </w:pPr>
-      <w:bookmarkStart w:id="34" w:name="__RefHeading___Toc1112_2519970942"/>
+      <w:bookmarkStart w:id="31" w:name="_Toc445447580"/>
+      <w:bookmarkStart w:id="32" w:name="_Toc112235332"/>
+      <w:bookmarkStart w:id="33" w:name="_Toc133386213"/>
+      <w:bookmarkStart w:id="34" w:name="_Toc133907148"/>
       <w:bookmarkStart w:id="35" w:name="_Toc133934416"/>
-      <w:bookmarkStart w:id="36" w:name="_Toc133907148"/>
-      <w:bookmarkStart w:id="37" w:name="_Toc133386213"/>
-      <w:bookmarkStart w:id="38" w:name="_Toc112235332"/>
-      <w:bookmarkStart w:id="39" w:name="_Toc445447580"/>
+      <w:bookmarkStart w:id="36" w:name="__RefHeading___Toc1112_2519970942"/>
+      <w:bookmarkEnd w:id="31"/>
+      <w:bookmarkEnd w:id="32"/>
+      <w:bookmarkEnd w:id="33"/>
       <w:bookmarkEnd w:id="34"/>
       <w:bookmarkEnd w:id="35"/>
       <w:bookmarkEnd w:id="36"/>
-      <w:bookmarkEnd w:id="37"/>
-      <w:bookmarkEnd w:id="38"/>
-      <w:bookmarkEnd w:id="39"/>
       <w:r>
         <w:rPr/>
         <w:t>LandisData</w:t>
@@ -1837,15 +2146,15 @@
         <w:pStyle w:val="Heading3"/>
         <w:numPr>
           <w:ilvl w:val="2"/>
-          <w:numId w:val="5"/>
+          <w:numId w:val="2"/>
         </w:numPr>
         <w:ind w:left="864" w:hanging="864"/>
         <w:rPr/>
       </w:pPr>
-      <w:bookmarkStart w:id="40" w:name="__RefHeading___Toc1114_2519970942"/>
-      <w:bookmarkStart w:id="41" w:name="_Toc445447581"/>
-      <w:bookmarkEnd w:id="40"/>
-      <w:bookmarkEnd w:id="41"/>
+      <w:bookmarkStart w:id="37" w:name="_Toc445447581"/>
+      <w:bookmarkStart w:id="38" w:name="__RefHeading___Toc1114_2519970942"/>
+      <w:bookmarkEnd w:id="37"/>
+      <w:bookmarkEnd w:id="38"/>
       <w:r>
         <w:rPr/>
         <w:t>Timestep</w:t>
@@ -1886,17 +2195,17 @@
         <w:pStyle w:val="Heading3"/>
         <w:numPr>
           <w:ilvl w:val="2"/>
-          <w:numId w:val="5"/>
+          <w:numId w:val="2"/>
         </w:numPr>
         <w:ind w:left="864" w:hanging="864"/>
         <w:rPr/>
       </w:pPr>
-      <w:bookmarkStart w:id="42" w:name="__RefHeading___Toc1116_2519970942"/>
-      <w:bookmarkStart w:id="43" w:name="_Toc445447582"/>
-      <w:bookmarkStart w:id="44" w:name="_Ref297139255"/>
-      <w:bookmarkEnd w:id="42"/>
-      <w:bookmarkEnd w:id="43"/>
-      <w:bookmarkEnd w:id="44"/>
+      <w:bookmarkStart w:id="39" w:name="_Ref297139255"/>
+      <w:bookmarkStart w:id="40" w:name="_Toc445447582"/>
+      <w:bookmarkStart w:id="41" w:name="__RefHeading___Toc1116_2519970942"/>
+      <w:bookmarkEnd w:id="39"/>
+      <w:bookmarkEnd w:id="40"/>
+      <w:bookmarkEnd w:id="41"/>
       <w:r>
         <w:rPr/>
         <w:t>InputMaps</w:t>
@@ -1981,14 +2290,14 @@
         <w:pStyle w:val="Heading3"/>
         <w:numPr>
           <w:ilvl w:val="2"/>
-          <w:numId w:val="5"/>
+          <w:numId w:val="2"/>
         </w:numPr>
         <w:rPr/>
       </w:pPr>
-      <w:bookmarkStart w:id="45" w:name="__RefHeading___Toc1027_3159600073"/>
-      <w:bookmarkStart w:id="46" w:name="_Toc445447583"/>
-      <w:bookmarkEnd w:id="45"/>
-      <w:bookmarkEnd w:id="46"/>
+      <w:bookmarkStart w:id="42" w:name="_Toc445447583"/>
+      <w:bookmarkStart w:id="43" w:name="__RefHeading___Toc1027_3159600073"/>
+      <w:bookmarkEnd w:id="42"/>
+      <w:bookmarkEnd w:id="43"/>
       <w:r>
         <w:rPr/>
         <w:tab/>
@@ -2052,12 +2361,12 @@
         <w:pStyle w:val="Heading3"/>
         <w:numPr>
           <w:ilvl w:val="2"/>
-          <w:numId w:val="5"/>
+          <w:numId w:val="2"/>
         </w:numPr>
         <w:rPr/>
       </w:pPr>
-      <w:bookmarkStart w:id="47" w:name="__RefHeading___Toc1029_3159600073"/>
-      <w:bookmarkEnd w:id="47"/>
+      <w:bookmarkStart w:id="44" w:name="__RefHeading___Toc1029_3159600073"/>
+      <w:bookmarkEnd w:id="44"/>
       <w:r>
         <w:rPr/>
         <w:t>ExternalExecutable</w:t>
@@ -2073,16 +2382,24 @@
         <w:ind w:left="720" w:hanging="0"/>
         <w:rPr/>
       </w:pPr>
-      <w:bookmarkStart w:id="48" w:name="__RefHeading___Toc1393_2519970942"/>
-      <w:bookmarkStart w:id="49" w:name="_Toc445447584"/>
-      <w:bookmarkEnd w:id="48"/>
-      <w:bookmarkEnd w:id="49"/>
+      <w:bookmarkStart w:id="45" w:name="_Toc445447584"/>
+      <w:bookmarkStart w:id="46" w:name="__RefHeading___Toc1393_2519970942"/>
+      <w:bookmarkEnd w:id="45"/>
+      <w:bookmarkEnd w:id="46"/>
       <w:r>
         <w:rPr/>
         <w:tab/>
         <w:t xml:space="preserve">PATH to an executable (.exe) program for processing script files executed </w:t>
         <w:tab/>
-        <w:t>during pause functionality.</w:t>
+        <w:t xml:space="preserve">during pause functionality. </w:t>
+      </w:r>
+      <w:r>
+        <w:rPr/>
+        <w:t xml:space="preserve">Rscript.exe for example (see example R </w:t>
+        <w:tab/>
+        <w:t xml:space="preserve">script and scenario file at the the end of the documentation). This must be </w:t>
+        <w:tab/>
+        <w:t>specific to the programming language for the script file.</w:t>
       </w:r>
     </w:p>
     <w:p>
@@ -2104,12 +2421,12 @@
         <w:pStyle w:val="Heading3"/>
         <w:numPr>
           <w:ilvl w:val="2"/>
-          <w:numId w:val="5"/>
+          <w:numId w:val="2"/>
         </w:numPr>
         <w:rPr/>
       </w:pPr>
-      <w:bookmarkStart w:id="50" w:name="__RefHeading___Toc1031_3159600073"/>
-      <w:bookmarkEnd w:id="50"/>
+      <w:bookmarkStart w:id="47" w:name="__RefHeading___Toc1031_3159600073"/>
+      <w:bookmarkEnd w:id="47"/>
       <w:r>
         <w:rPr/>
         <w:t>ExternalScript</w:t>
@@ -2128,11 +2445,31 @@
       <w:r>
         <w:rPr/>
         <w:tab/>
-        <w:t xml:space="preserve">PATH to a script file e.g. Python (.py), R (.r), Matlab (.m) to be executed each </w:t>
-        <w:tab/>
-        <w:t xml:space="preserve">time step by the pause functionality. Errors will occur if script file does not </w:t>
-        <w:tab/>
-        <w:t>match executable.</w:t>
+        <w:t xml:space="preserve">PATH to a script file </w:t>
+      </w:r>
+      <w:r>
+        <w:rPr/>
+        <w:t>on the local machine</w:t>
+      </w:r>
+      <w:r>
+        <w:rPr/>
+        <w:t xml:space="preserve"> e.g. Python (.py), R (.r), Matlab (.m) to be executed each time step by the pause functionality. Errors will occur if script file does not match </w:t>
+      </w:r>
+      <w:r>
+        <w:rPr/>
+        <w:t xml:space="preserve">the progamming language given by the </w:t>
+      </w:r>
+      <w:r>
+        <w:rPr/>
+        <w:t xml:space="preserve">executable </w:t>
+      </w:r>
+      <w:r>
+        <w:rPr/>
+        <w:t>(.exe)</w:t>
+      </w:r>
+      <w:r>
+        <w:rPr/>
+        <w:t>.</w:t>
       </w:r>
     </w:p>
     <w:p>
@@ -2140,12 +2477,12 @@
         <w:pStyle w:val="Heading3"/>
         <w:numPr>
           <w:ilvl w:val="2"/>
-          <w:numId w:val="5"/>
+          <w:numId w:val="2"/>
         </w:numPr>
         <w:rPr/>
       </w:pPr>
-      <w:bookmarkStart w:id="51" w:name="__RefHeading___Toc1063_3159600073"/>
-      <w:bookmarkEnd w:id="51"/>
+      <w:bookmarkStart w:id="48" w:name="__RefHeading___Toc1063_3159600073"/>
+      <w:bookmarkEnd w:id="48"/>
       <w:r>
         <w:rPr/>
         <w:t>ExternalCommand</w:t>
@@ -2174,12 +2511,12 @@
         <w:pStyle w:val="Heading3"/>
         <w:numPr>
           <w:ilvl w:val="2"/>
-          <w:numId w:val="5"/>
+          <w:numId w:val="2"/>
         </w:numPr>
         <w:rPr/>
       </w:pPr>
-      <w:bookmarkStart w:id="52" w:name="__RefHeading___Toc1098_3159600073"/>
-      <w:bookmarkEnd w:id="52"/>
+      <w:bookmarkStart w:id="49" w:name="__RefHeading___Toc1098_3159600073"/>
+      <w:bookmarkEnd w:id="49"/>
       <w:r>
         <w:rPr/>
         <w:t>Land Uses</w:t>
@@ -2205,14 +2542,14 @@
         <w:pStyle w:val="Heading1"/>
         <w:numPr>
           <w:ilvl w:val="0"/>
-          <w:numId w:val="5"/>
+          <w:numId w:val="2"/>
         </w:numPr>
         <w:rPr/>
       </w:pPr>
-      <w:bookmarkStart w:id="53" w:name="__RefHeading___Toc1122_2519970942"/>
-      <w:bookmarkStart w:id="54" w:name="_Toc445447585"/>
-      <w:bookmarkEnd w:id="53"/>
-      <w:bookmarkEnd w:id="54"/>
+      <w:bookmarkStart w:id="50" w:name="_Toc445447585"/>
+      <w:bookmarkStart w:id="51" w:name="__RefHeading___Toc1122_2519970942"/>
+      <w:bookmarkEnd w:id="50"/>
+      <w:bookmarkEnd w:id="51"/>
       <w:r>
         <w:rPr/>
         <w:t>Land Use Definitions</w:t>
@@ -2238,7 +2575,7 @@
         <w:fldChar w:fldCharType="separate"/>
       </w:r>
       <w:r>
-        <w:t>1.2</w:t>
+        <w:t>Error: Reference source not found</w:t>
       </w:r>
       <w:r>
         <w:fldChar w:fldCharType="end"/>
@@ -2253,14 +2590,14 @@
         <w:pStyle w:val="Heading2"/>
         <w:numPr>
           <w:ilvl w:val="1"/>
-          <w:numId w:val="5"/>
+          <w:numId w:val="2"/>
         </w:numPr>
         <w:rPr/>
       </w:pPr>
-      <w:bookmarkStart w:id="55" w:name="__RefHeading___Toc1124_2519970942"/>
-      <w:bookmarkStart w:id="56" w:name="_Toc445447586"/>
-      <w:bookmarkEnd w:id="55"/>
-      <w:bookmarkEnd w:id="56"/>
+      <w:bookmarkStart w:id="52" w:name="_Toc445447586"/>
+      <w:bookmarkStart w:id="53" w:name="__RefHeading___Toc1124_2519970942"/>
+      <w:bookmarkEnd w:id="52"/>
+      <w:bookmarkEnd w:id="53"/>
       <w:r>
         <w:rPr/>
         <w:t>LandUse</w:t>
@@ -2303,20 +2640,20 @@
         <w:pStyle w:val="Heading2"/>
         <w:numPr>
           <w:ilvl w:val="1"/>
-          <w:numId w:val="5"/>
+          <w:numId w:val="2"/>
         </w:numPr>
         <w:rPr/>
       </w:pPr>
-      <w:bookmarkStart w:id="57" w:name="_Toc445447587"/>
-      <w:bookmarkStart w:id="58" w:name="_Ref297139209"/>
-      <w:bookmarkStart w:id="59" w:name="__RefHeading___Toc1126_2519970942"/>
-      <w:bookmarkEnd w:id="59"/>
+      <w:bookmarkStart w:id="54" w:name="_Ref297139209"/>
+      <w:bookmarkStart w:id="55" w:name="_Toc445447587"/>
+      <w:bookmarkStart w:id="56" w:name="__RefHeading___Toc1126_2519970942"/>
+      <w:bookmarkEnd w:id="56"/>
       <w:r>
         <w:rPr/>
         <w:t>MapCode</w:t>
       </w:r>
-      <w:bookmarkEnd w:id="57"/>
-      <w:bookmarkEnd w:id="58"/>
+      <w:bookmarkEnd w:id="54"/>
+      <w:bookmarkEnd w:id="55"/>
       <w:r>
         <w:rPr/>
         <w:t xml:space="preserve"> </w:t>
@@ -2351,7 +2688,11 @@
         <w:rPr/>
         <w:t>MapCode</w:t>
         <w:tab/>
-        <w:t>1,234</w:t>
+        <w:t xml:space="preserve">1, 234, </w:t>
+      </w:r>
+      <w:r>
+        <w:rPr/>
+        <w:t>7762 (smaller numbers simpler)</w:t>
       </w:r>
     </w:p>
     <w:p>
@@ -2359,12 +2700,12 @@
         <w:pStyle w:val="Heading2"/>
         <w:numPr>
           <w:ilvl w:val="1"/>
-          <w:numId w:val="5"/>
+          <w:numId w:val="2"/>
         </w:numPr>
         <w:rPr/>
       </w:pPr>
-      <w:bookmarkStart w:id="60" w:name="__RefHeading___Toc2381_2042586617"/>
-      <w:bookmarkEnd w:id="60"/>
+      <w:bookmarkStart w:id="57" w:name="__RefHeading___Toc2381_2042586617"/>
+      <w:bookmarkEnd w:id="57"/>
       <w:r>
         <w:rPr/>
         <w:t>PreventEstablishment</w:t>
@@ -2403,7 +2744,15 @@
       </w:r>
       <w:r>
         <w:rPr/>
-        <w:t xml:space="preserve"> once a land use with PreventEstablishment is assigned to a site, establishment can be re-enabled using the most recent version of the LANDIS Succession library, which contains a method EnableEstablishment in the Reproduction class, which takes an ActiveSite as an argument for enabling establishment.</w:t>
+        <w:t xml:space="preserve"> once a land use with PreventEstablishment is assigned to a site, establishment can be re-enabled using the most recent version of the LANDIS Succession </w:t>
+      </w:r>
+      <w:r>
+        <w:rPr/>
+        <w:t>(v5, see requirements section above)</w:t>
+      </w:r>
+      <w:r>
+        <w:rPr/>
+        <w:t xml:space="preserve"> library, which contains a method EnableEstablishment in the Reproduction class.</w:t>
       </w:r>
     </w:p>
     <w:p>
@@ -2411,14 +2760,14 @@
         <w:pStyle w:val="Heading2"/>
         <w:numPr>
           <w:ilvl w:val="1"/>
-          <w:numId w:val="5"/>
+          <w:numId w:val="2"/>
         </w:numPr>
         <w:rPr/>
       </w:pPr>
-      <w:bookmarkStart w:id="61" w:name="__RefHeading___Toc1128_2519970942"/>
-      <w:bookmarkStart w:id="62" w:name="_Toc445447588"/>
-      <w:bookmarkEnd w:id="61"/>
-      <w:bookmarkEnd w:id="62"/>
+      <w:bookmarkStart w:id="58" w:name="_Toc445447588"/>
+      <w:bookmarkStart w:id="59" w:name="__RefHeading___Toc1128_2519970942"/>
+      <w:bookmarkEnd w:id="58"/>
+      <w:bookmarkEnd w:id="59"/>
       <w:r>
         <w:rPr/>
         <w:t>AllowHarvest?</w:t>
@@ -2461,7 +2810,26 @@
       </w:r>
       <w:r>
         <w:rPr/>
-        <w:t>.</w:t>
+        <w:t xml:space="preserve">. </w:t>
+      </w:r>
+      <w:r>
+        <w:rPr/>
+        <w:t xml:space="preserve">The default value is </w:t>
+      </w:r>
+      <w:r>
+        <w:rPr>
+          <w:i/>
+          <w:iCs/>
+        </w:rPr>
+        <w:t>yes</w:t>
+      </w:r>
+      <w:r>
+        <w:rPr>
+          <w:i w:val="false"/>
+          <w:iCs w:val="false"/>
+          <w:u w:val="none"/>
+        </w:rPr>
+        <w:t>, so specification is only required when preventing harvest, as in the following example:</w:t>
       </w:r>
     </w:p>
     <w:p>
@@ -2484,6 +2852,30 @@
         <w:t>AllowHarvest?</w:t>
         <w:tab/>
         <w:t>no</w:t>
+      </w:r>
+    </w:p>
+    <w:p>
+      <w:pPr>
+        <w:pStyle w:val="Textinputfile"/>
+        <w:rPr/>
+      </w:pPr>
+      <w:r>
+        <w:rPr/>
+        <w:t>AllowHarvest?</w:t>
+        <w:tab/>
+        <w:t>No</w:t>
+      </w:r>
+    </w:p>
+    <w:p>
+      <w:pPr>
+        <w:pStyle w:val="Textinputfile"/>
+        <w:rPr/>
+      </w:pPr>
+      <w:r>
+        <w:rPr/>
+        <w:t>AllowHarvest?</w:t>
+        <w:tab/>
+        <w:t>n</w:t>
       </w:r>
     </w:p>
     <w:p>
@@ -2526,16 +2918,16 @@
         <w:pStyle w:val="Heading2"/>
         <w:numPr>
           <w:ilvl w:val="1"/>
-          <w:numId w:val="5"/>
+          <w:numId w:val="2"/>
         </w:numPr>
         <w:rPr/>
       </w:pPr>
-      <w:bookmarkStart w:id="63" w:name="_Toc445447589"/>
-      <w:bookmarkStart w:id="64" w:name="_Ref297139308"/>
-      <w:bookmarkStart w:id="65" w:name="__RefHeading___Toc1130_2519970942"/>
-      <w:bookmarkEnd w:id="63"/>
-      <w:bookmarkEnd w:id="64"/>
-      <w:bookmarkEnd w:id="65"/>
+      <w:bookmarkStart w:id="60" w:name="__RefHeading___Toc1130_2519970942"/>
+      <w:bookmarkStart w:id="61" w:name="_Ref297139308"/>
+      <w:bookmarkStart w:id="62" w:name="_Toc445447589"/>
+      <w:bookmarkEnd w:id="60"/>
+      <w:bookmarkEnd w:id="61"/>
+      <w:bookmarkEnd w:id="62"/>
       <w:r>
         <w:rPr/>
         <w:t>LandCoverChange</w:t>
@@ -2683,13 +3075,10 @@
     <w:p>
       <w:pPr>
         <w:pStyle w:val="Textbody1"/>
-        <w:ind w:left="1152" w:right="1008" w:hanging="0"/>
-        <w:rPr/>
-      </w:pPr>
-      <w:r>
-        <w:rPr/>
-        <w:t>2.4.1</w:t>
-        <w:tab/>
+        <w:rPr/>
+      </w:pPr>
+      <w:r>
+        <w:rPr/>
         <w:t>Repeat Harvests</w:t>
       </w:r>
     </w:p>
@@ -2768,14 +3157,14 @@
         <w:pStyle w:val="Heading2"/>
         <w:numPr>
           <w:ilvl w:val="1"/>
-          <w:numId w:val="5"/>
+          <w:numId w:val="2"/>
         </w:numPr>
         <w:rPr/>
       </w:pPr>
-      <w:bookmarkStart w:id="66" w:name="__RefHeading___Toc1132_2519970942"/>
-      <w:bookmarkStart w:id="67" w:name="_Toc445447590"/>
-      <w:bookmarkEnd w:id="66"/>
-      <w:bookmarkEnd w:id="67"/>
+      <w:bookmarkStart w:id="63" w:name="_Toc445447590"/>
+      <w:bookmarkStart w:id="64" w:name="__RefHeading___Toc1132_2519970942"/>
+      <w:bookmarkEnd w:id="63"/>
+      <w:bookmarkEnd w:id="64"/>
       <w:r>
         <w:rPr/>
         <w:t>Parameters When Removing Trees</w:t>
@@ -2808,15 +3197,15 @@
         <w:pStyle w:val="Heading3"/>
         <w:numPr>
           <w:ilvl w:val="2"/>
-          <w:numId w:val="5"/>
+          <w:numId w:val="2"/>
         </w:numPr>
         <w:ind w:left="864" w:hanging="864"/>
         <w:rPr/>
       </w:pPr>
-      <w:bookmarkStart w:id="68" w:name="__RefHeading___Toc1134_2519970942"/>
-      <w:bookmarkStart w:id="69" w:name="_Toc445447591"/>
-      <w:bookmarkEnd w:id="68"/>
-      <w:bookmarkEnd w:id="69"/>
+      <w:bookmarkStart w:id="65" w:name="_Toc445447591"/>
+      <w:bookmarkStart w:id="66" w:name="__RefHeading___Toc1134_2519970942"/>
+      <w:bookmarkEnd w:id="65"/>
+      <w:bookmarkEnd w:id="66"/>
       <w:r>
         <w:rPr/>
         <w:t>Species List</w:t>
@@ -2886,15 +3275,15 @@
         <w:pStyle w:val="Heading3"/>
         <w:numPr>
           <w:ilvl w:val="2"/>
-          <w:numId w:val="5"/>
+          <w:numId w:val="2"/>
         </w:numPr>
         <w:ind w:left="864" w:hanging="864"/>
         <w:rPr/>
       </w:pPr>
-      <w:bookmarkStart w:id="70" w:name="__RefHeading___Toc1136_2519970942"/>
-      <w:bookmarkStart w:id="71" w:name="_Toc445447592"/>
-      <w:bookmarkEnd w:id="70"/>
-      <w:bookmarkEnd w:id="71"/>
+      <w:bookmarkStart w:id="67" w:name="_Toc445447592"/>
+      <w:bookmarkStart w:id="68" w:name="__RefHeading___Toc1136_2519970942"/>
+      <w:bookmarkEnd w:id="67"/>
+      <w:bookmarkEnd w:id="68"/>
       <w:r>
         <w:rPr/>
         <w:t>Plant</w:t>
@@ -2942,8 +3331,8 @@
         <w:ind w:left="576" w:right="1008" w:hanging="0"/>
         <w:rPr/>
       </w:pPr>
-      <w:bookmarkStart w:id="72" w:name="__RefHeading___Toc782_1133946149"/>
-      <w:bookmarkEnd w:id="72"/>
+      <w:bookmarkStart w:id="69" w:name="__RefHeading___Toc782_1133946149"/>
+      <w:bookmarkEnd w:id="69"/>
       <w:r>
         <w:rPr/>
         <w:t>Parameters for InsectDefoliation</w:t>
@@ -3019,22 +3408,314 @@
         </w:numPr>
         <w:rPr/>
       </w:pPr>
-      <w:bookmarkStart w:id="73" w:name="__RefHeading___Toc1140_2519970942"/>
-      <w:bookmarkStart w:id="74" w:name="_Toc445447594"/>
+      <w:bookmarkStart w:id="70" w:name="_Toc445447594"/>
+      <w:bookmarkStart w:id="71" w:name="__RefHeading___Toc1140_2519970942"/>
+      <w:bookmarkEnd w:id="70"/>
+      <w:bookmarkEnd w:id="71"/>
+      <w:r>
+        <w:rPr/>
+        <w:t>Example Input File</w:t>
+      </w:r>
+    </w:p>
+    <w:p>
+      <w:pPr>
+        <w:pStyle w:val="Textbody1"/>
+        <w:rPr/>
+      </w:pPr>
+      <w:r>
+        <w:rPr/>
+      </w:r>
+    </w:p>
+    <w:p>
+      <w:pPr>
+        <w:pStyle w:val="Textfilewide"/>
+        <w:rPr/>
+      </w:pPr>
+      <w:r>
+        <w:rPr/>
+        <w:t>LandisData "Land Use"</w:t>
+      </w:r>
+    </w:p>
+    <w:p>
+      <w:pPr>
+        <w:pStyle w:val="Textfilewide"/>
+        <w:rPr/>
+      </w:pPr>
+      <w:r>
+        <w:rPr/>
+      </w:r>
+    </w:p>
+    <w:p>
+      <w:pPr>
+        <w:pStyle w:val="Textfilewide"/>
+        <w:rPr/>
+      </w:pPr>
+      <w:r>
+        <w:rPr/>
+        <w:t>Timestep   10</w:t>
+      </w:r>
+    </w:p>
+    <w:p>
+      <w:pPr>
+        <w:pStyle w:val="Textfilewide"/>
+        <w:rPr/>
+      </w:pPr>
+      <w:r>
+        <w:rPr/>
+        <w:t>InputMaps  land-use-{timestep}.img</w:t>
+      </w:r>
+    </w:p>
+    <w:p>
+      <w:pPr>
+        <w:pStyle w:val="Textfilewide"/>
+        <w:rPr/>
+      </w:pPr>
+      <w:r>
+        <w:rPr/>
+        <w:t>SiteLog    land-use/site-log.csv    &lt;&lt; optional: default = don't generate log</w:t>
+      </w:r>
+    </w:p>
+    <w:p>
+      <w:pPr>
+        <w:pStyle w:val="Textfilewide"/>
+        <w:rPr/>
+      </w:pPr>
+      <w:r>
+        <w:rPr/>
+      </w:r>
+    </w:p>
+    <w:p>
+      <w:pPr>
+        <w:pStyle w:val="Textfilewide"/>
+        <w:rPr/>
+      </w:pPr>
+      <w:r>
+        <w:rPr/>
+        <w:t>ExternalScript external_module.py</w:t>
+      </w:r>
+    </w:p>
+    <w:p>
+      <w:pPr>
+        <w:pStyle w:val="Textfilewide"/>
+        <w:rPr/>
+      </w:pPr>
+      <w:r>
+        <w:rPr/>
+        <w:t>ExternalExecutable C:/Python27/ArcGIS10.4/python.exe</w:t>
+      </w:r>
+    </w:p>
+    <w:p>
+      <w:pPr>
+        <w:pStyle w:val="Textfilewide"/>
+        <w:rPr/>
+      </w:pPr>
+      <w:r>
+        <w:rPr/>
+        <w:t>ExternalCommand "python external_module.py”</w:t>
+      </w:r>
+    </w:p>
+    <w:p>
+      <w:pPr>
+        <w:pStyle w:val="Textfilewide"/>
+        <w:rPr/>
+      </w:pPr>
+      <w:r>
+        <w:rPr/>
+      </w:r>
+    </w:p>
+    <w:p>
+      <w:pPr>
+        <w:pStyle w:val="Textfilewide"/>
+        <w:rPr/>
+      </w:pPr>
+      <w:r>
+        <w:rPr/>
+        <w:t>&gt;&gt;------------------------------------</w:t>
+      </w:r>
+    </w:p>
+    <w:p>
+      <w:pPr>
+        <w:pStyle w:val="Textfilewide"/>
+        <w:rPr/>
+      </w:pPr>
+      <w:r>
+        <w:rPr/>
+        <w:t>LandUse forest</w:t>
+      </w:r>
+    </w:p>
+    <w:p>
+      <w:pPr>
+        <w:pStyle w:val="Textfilewide"/>
+        <w:rPr/>
+      </w:pPr>
+      <w:r>
+        <w:rPr/>
+        <w:t>&gt;&gt;------------------------------------</w:t>
+      </w:r>
+    </w:p>
+    <w:p>
+      <w:pPr>
+        <w:pStyle w:val="Textfilewide"/>
+        <w:rPr/>
+      </w:pPr>
+      <w:r>
+        <w:rPr/>
+        <w:t>MapCode          1</w:t>
+      </w:r>
+    </w:p>
+    <w:p>
+      <w:pPr>
+        <w:pStyle w:val="Textfilewide"/>
+        <w:rPr/>
+      </w:pPr>
+      <w:r>
+        <w:rPr/>
+        <w:t>AllowHarvest?    yes</w:t>
+      </w:r>
+    </w:p>
+    <w:p>
+      <w:pPr>
+        <w:pStyle w:val="Textfilewide"/>
+        <w:rPr/>
+      </w:pPr>
+      <w:r>
+        <w:rPr/>
+        <w:t>LandCoverChange  NoChange</w:t>
+      </w:r>
+    </w:p>
+    <w:p>
+      <w:pPr>
+        <w:pStyle w:val="Textfilewide"/>
+        <w:rPr/>
+      </w:pPr>
+      <w:r>
+        <w:rPr/>
+      </w:r>
+    </w:p>
+    <w:p>
+      <w:pPr>
+        <w:pStyle w:val="Textfilewide"/>
+        <w:rPr/>
+      </w:pPr>
+      <w:r>
+        <w:rPr/>
+        <w:t>&gt;&gt;------------------------------------</w:t>
+      </w:r>
+    </w:p>
+    <w:p>
+      <w:pPr>
+        <w:pStyle w:val="Textfilewide"/>
+        <w:rPr/>
+      </w:pPr>
+      <w:r>
+        <w:rPr/>
+        <w:t>LandUse "Urban development"</w:t>
+      </w:r>
+    </w:p>
+    <w:p>
+      <w:pPr>
+        <w:pStyle w:val="Textfilewide"/>
+        <w:rPr/>
+      </w:pPr>
+      <w:r>
+        <w:rPr/>
+        <w:t>&gt;&gt;------------------------------------</w:t>
+      </w:r>
+    </w:p>
+    <w:p>
+      <w:pPr>
+        <w:pStyle w:val="Textfilewide"/>
+        <w:rPr/>
+      </w:pPr>
+      <w:r>
+        <w:rPr/>
+        <w:t>MapCode          2</w:t>
+      </w:r>
+    </w:p>
+    <w:p>
+      <w:pPr>
+        <w:pStyle w:val="Textfilewide"/>
+        <w:rPr/>
+      </w:pPr>
+      <w:r>
+        <w:rPr/>
+        <w:t>AllowHarvest?    No</w:t>
+      </w:r>
+    </w:p>
+    <w:p>
+      <w:pPr>
+        <w:pStyle w:val="Textfilewide"/>
+        <w:rPr/>
+      </w:pPr>
+      <w:r>
+        <w:rPr/>
+        <w:t>PreventEstablishment</w:t>
+      </w:r>
+    </w:p>
+    <w:p>
+      <w:pPr>
+        <w:pStyle w:val="Textfilewide"/>
+        <w:rPr/>
+      </w:pPr>
+      <w:bookmarkStart w:id="72" w:name="__DdeLink__959_1133946149"/>
+      <w:bookmarkEnd w:id="72"/>
+      <w:r>
+        <w:rPr/>
+        <w:t>LandCoverChange  RemoveTrees</w:t>
+      </w:r>
+    </w:p>
+    <w:p>
+      <w:pPr>
+        <w:pStyle w:val="Textfilewide"/>
+        <w:rPr/>
+      </w:pPr>
+      <w:r>
+        <w:rPr/>
+        <w:t>RepeatHarvest? Yes</w:t>
+      </w:r>
+    </w:p>
+    <w:p>
+      <w:pPr>
+        <w:pStyle w:val="Textfilewide"/>
+        <w:rPr/>
+      </w:pPr>
+      <w:r>
+        <w:rPr/>
+        <w:t xml:space="preserve">                   </w:t>
+      </w:r>
+      <w:r>
+        <w:rPr/>
+        <w:t>PIST 1-300(100%)</w:t>
+      </w:r>
+    </w:p>
+    <w:p>
+      <w:pPr>
+        <w:pStyle w:val="Textfilewide"/>
+        <w:rPr/>
+      </w:pPr>
+      <w:r>
+        <w:rPr/>
+        <w:t xml:space="preserve">                   </w:t>
+      </w:r>
+      <w:r>
+        <w:rPr/>
+        <w:t>TSCA 1-300(100%)</w:t>
+      </w:r>
+    </w:p>
+    <w:p>
+      <w:pPr>
+        <w:pStyle w:val="Textfilewide"/>
+        <w:rPr/>
+      </w:pPr>
+      <w:r>
+        <w:rPr/>
+        <w:t xml:space="preserve">                   </w:t>
+      </w:r>
+      <w:bookmarkStart w:id="73" w:name="__DdeLink__959_11339461491"/>
       <w:bookmarkEnd w:id="73"/>
-      <w:bookmarkEnd w:id="74"/>
-      <w:r>
-        <w:rPr/>
-        <w:t>Example Input File</w:t>
-      </w:r>
-    </w:p>
-    <w:p>
-      <w:pPr>
-        <w:pStyle w:val="Textbody1"/>
-        <w:rPr/>
-      </w:pPr>
-      <w:r>
-        <w:rPr/>
+      <w:r>
+        <w:rPr/>
+        <w:t>FAGR 1-300(100%)</w:t>
       </w:r>
     </w:p>
     <w:p>
@@ -3044,7 +3725,7 @@
       </w:pPr>
       <w:r>
         <w:rPr/>
-        <w:t>LandisData "Land Use"</w:t>
+        <w:t>LandCoverChange  InsectDefoliation</w:t>
       </w:r>
     </w:p>
     <w:p>
@@ -3054,6 +3735,7 @@
       </w:pPr>
       <w:r>
         <w:rPr/>
+        <w:t>RepeatHarvest? Yes</w:t>
       </w:r>
     </w:p>
     <w:p>
@@ -3063,7 +3745,11 @@
       </w:pPr>
       <w:r>
         <w:rPr/>
-        <w:t>Timestep   10</w:t>
+        <w:t xml:space="preserve">                   </w:t>
+      </w:r>
+      <w:r>
+        <w:rPr/>
+        <w:t>PIST 1-300(10%)</w:t>
       </w:r>
     </w:p>
     <w:p>
@@ -3073,7 +3759,11 @@
       </w:pPr>
       <w:r>
         <w:rPr/>
-        <w:t>InputMaps  land-use-{timestep}.img</w:t>
+        <w:t xml:space="preserve">                   </w:t>
+      </w:r>
+      <w:r>
+        <w:rPr/>
+        <w:t>TSCA 1-300(10%)</w:t>
       </w:r>
     </w:p>
     <w:p>
@@ -3083,7 +3773,11 @@
       </w:pPr>
       <w:r>
         <w:rPr/>
-        <w:t>SiteLog    land-use/site-log.csv    &lt;&lt; optional: default = don't generate log</w:t>
+        <w:t xml:space="preserve">                   </w:t>
+      </w:r>
+      <w:r>
+        <w:rPr/>
+        <w:t>FAGR 1-300(10%)</w:t>
       </w:r>
     </w:p>
     <w:p>
@@ -3093,6 +3787,9 @@
       </w:pPr>
       <w:r>
         <w:rPr/>
+        <w:tab/>
+        <w:tab/>
+        <w:t>Plant PIST</w:t>
       </w:r>
     </w:p>
     <w:p>
@@ -3102,7 +3799,6 @@
       </w:pPr>
       <w:r>
         <w:rPr/>
-        <w:t>ExternalScript external_module.py</w:t>
       </w:r>
     </w:p>
     <w:p>
@@ -3112,7 +3808,6 @@
       </w:pPr>
       <w:r>
         <w:rPr/>
-        <w:t>ExternalExecutable C:/Python27/ArcGIS10.4/python.exe</w:t>
       </w:r>
     </w:p>
     <w:p>
@@ -3122,7 +3817,7 @@
       </w:pPr>
       <w:r>
         <w:rPr/>
-        <w:t>ExternalCommand "python external_module.py”</w:t>
+        <w:t>&gt;&gt;------------------------------------</w:t>
       </w:r>
     </w:p>
     <w:p>
@@ -3132,6 +3827,7 @@
       </w:pPr>
       <w:r>
         <w:rPr/>
+        <w:t>LandUse "Garden"</w:t>
       </w:r>
     </w:p>
     <w:p>
@@ -3151,7 +3847,7 @@
       </w:pPr>
       <w:r>
         <w:rPr/>
-        <w:t>LandUse forest</w:t>
+        <w:t>MapCode          3</w:t>
       </w:r>
     </w:p>
     <w:p>
@@ -3161,7 +3857,7 @@
       </w:pPr>
       <w:r>
         <w:rPr/>
-        <w:t>&gt;&gt;------------------------------------</w:t>
+        <w:t>AllowHarvest?    no</w:t>
       </w:r>
     </w:p>
     <w:p>
@@ -3171,7 +3867,7 @@
       </w:pPr>
       <w:r>
         <w:rPr/>
-        <w:t>MapCode          1</w:t>
+        <w:t>LandCoverChange  RemoveTrees</w:t>
       </w:r>
     </w:p>
     <w:p>
@@ -3181,7 +3877,11 @@
       </w:pPr>
       <w:r>
         <w:rPr/>
-        <w:t>AllowHarvest?    yes</w:t>
+        <w:t xml:space="preserve">                   </w:t>
+      </w:r>
+      <w:r>
+        <w:rPr/>
+        <w:t>PIST 1-10(100%)</w:t>
       </w:r>
     </w:p>
     <w:p>
@@ -3191,132 +3891,8 @@
       </w:pPr>
       <w:r>
         <w:rPr/>
-        <w:t>LandCoverChange  NoChange</w:t>
-      </w:r>
-    </w:p>
-    <w:p>
-      <w:pPr>
-        <w:pStyle w:val="Textfilewide"/>
-        <w:rPr/>
-      </w:pPr>
-      <w:r>
-        <w:rPr/>
-      </w:r>
-    </w:p>
-    <w:p>
-      <w:pPr>
-        <w:pStyle w:val="Textfilewide"/>
-        <w:rPr/>
-      </w:pPr>
-      <w:r>
-        <w:rPr/>
-        <w:t>&gt;&gt;------------------------------------</w:t>
-      </w:r>
-    </w:p>
-    <w:p>
-      <w:pPr>
-        <w:pStyle w:val="Textfilewide"/>
-        <w:rPr/>
-      </w:pPr>
-      <w:r>
-        <w:rPr/>
-        <w:t>LandUse "Urban development"</w:t>
-      </w:r>
-    </w:p>
-    <w:p>
-      <w:pPr>
-        <w:pStyle w:val="Textfilewide"/>
-        <w:rPr/>
-      </w:pPr>
-      <w:r>
-        <w:rPr/>
-        <w:t>&gt;&gt;------------------------------------</w:t>
-      </w:r>
-    </w:p>
-    <w:p>
-      <w:pPr>
-        <w:pStyle w:val="Textfilewide"/>
-        <w:rPr/>
-      </w:pPr>
-      <w:r>
-        <w:rPr/>
-        <w:t>MapCode          2</w:t>
-      </w:r>
-    </w:p>
-    <w:p>
-      <w:pPr>
-        <w:pStyle w:val="Textfilewide"/>
-        <w:rPr/>
-      </w:pPr>
-      <w:r>
-        <w:rPr/>
-        <w:t>AllowHarvest?    No</w:t>
-      </w:r>
-    </w:p>
-    <w:p>
-      <w:pPr>
-        <w:pStyle w:val="Textfilewide"/>
-        <w:rPr/>
-      </w:pPr>
-      <w:r>
-        <w:rPr/>
-        <w:t>PreventEstablishment</w:t>
-      </w:r>
-    </w:p>
-    <w:p>
-      <w:pPr>
-        <w:pStyle w:val="Textfilewide"/>
-        <w:rPr/>
-      </w:pPr>
-      <w:bookmarkStart w:id="75" w:name="__DdeLink__959_1133946149"/>
-      <w:bookmarkEnd w:id="75"/>
-      <w:r>
-        <w:rPr/>
-        <w:t>LandCoverChange  RemoveTrees</w:t>
-      </w:r>
-    </w:p>
-    <w:p>
-      <w:pPr>
-        <w:pStyle w:val="Textfilewide"/>
-        <w:rPr/>
-      </w:pPr>
-      <w:r>
-        <w:rPr/>
-        <w:t xml:space="preserve">                   </w:t>
-      </w:r>
-      <w:r>
-        <w:rPr/>
-        <w:t>PIST 1-300(100%)</w:t>
-      </w:r>
-    </w:p>
-    <w:p>
-      <w:pPr>
-        <w:pStyle w:val="Textfilewide"/>
-        <w:rPr/>
-      </w:pPr>
-      <w:r>
-        <w:rPr/>
-        <w:t xml:space="preserve">                   </w:t>
-      </w:r>
-      <w:r>
-        <w:rPr/>
-        <w:t>TSCA 1-300(100%)</w:t>
-      </w:r>
-    </w:p>
-    <w:p>
-      <w:pPr>
-        <w:pStyle w:val="Textfilewide"/>
-        <w:rPr/>
-      </w:pPr>
-      <w:r>
-        <w:rPr/>
-        <w:t xml:space="preserve">                   </w:t>
-      </w:r>
-      <w:bookmarkStart w:id="76" w:name="__DdeLink__959_11339461491"/>
-      <w:bookmarkEnd w:id="76"/>
-      <w:r>
-        <w:rPr/>
-        <w:t>FAGR 1-300(100%)</w:t>
+        <w:tab/>
+        <w:t xml:space="preserve">                Plant PIST</w:t>
       </w:r>
     </w:p>
     <w:p>
@@ -3338,200 +3914,6 @@
       </w:pPr>
       <w:r>
         <w:rPr/>
-        <w:t>LandCoverChange  InsectDefoliation</w:t>
-      </w:r>
-    </w:p>
-    <w:p>
-      <w:pPr>
-        <w:pStyle w:val="Textfilewide"/>
-        <w:rPr/>
-      </w:pPr>
-      <w:r>
-        <w:rPr/>
-        <w:t xml:space="preserve">                   </w:t>
-      </w:r>
-      <w:r>
-        <w:rPr/>
-        <w:t>PIST 1-300(10%)</w:t>
-      </w:r>
-    </w:p>
-    <w:p>
-      <w:pPr>
-        <w:pStyle w:val="Textfilewide"/>
-        <w:rPr/>
-      </w:pPr>
-      <w:r>
-        <w:rPr/>
-        <w:t xml:space="preserve">                   </w:t>
-      </w:r>
-      <w:r>
-        <w:rPr/>
-        <w:t>TSCA 1-300(10%)</w:t>
-      </w:r>
-    </w:p>
-    <w:p>
-      <w:pPr>
-        <w:pStyle w:val="Textfilewide"/>
-        <w:rPr/>
-      </w:pPr>
-      <w:r>
-        <w:rPr/>
-        <w:t xml:space="preserve">                   </w:t>
-      </w:r>
-      <w:r>
-        <w:rPr/>
-        <w:t>FAGR 1-300(10%)</w:t>
-      </w:r>
-    </w:p>
-    <w:p>
-      <w:pPr>
-        <w:pStyle w:val="Textfilewide"/>
-        <w:rPr/>
-      </w:pPr>
-      <w:r>
-        <w:rPr/>
-        <w:tab/>
-        <w:tab/>
-        <w:t>RepeatHarvest? Yes</w:t>
-      </w:r>
-    </w:p>
-    <w:p>
-      <w:pPr>
-        <w:pStyle w:val="Textfilewide"/>
-        <w:rPr/>
-      </w:pPr>
-      <w:r>
-        <w:rPr/>
-        <w:tab/>
-        <w:tab/>
-      </w:r>
-      <w:r>
-        <w:rPr/>
-        <w:t>Plant PIST</w:t>
-      </w:r>
-    </w:p>
-    <w:p>
-      <w:pPr>
-        <w:pStyle w:val="Textfilewide"/>
-        <w:rPr/>
-      </w:pPr>
-      <w:r>
-        <w:rPr/>
-      </w:r>
-    </w:p>
-    <w:p>
-      <w:pPr>
-        <w:pStyle w:val="Textfilewide"/>
-        <w:rPr/>
-      </w:pPr>
-      <w:r>
-        <w:rPr/>
-      </w:r>
-    </w:p>
-    <w:p>
-      <w:pPr>
-        <w:pStyle w:val="Textfilewide"/>
-        <w:rPr/>
-      </w:pPr>
-      <w:r>
-        <w:rPr/>
-        <w:t>&gt;&gt;------------------------------------</w:t>
-      </w:r>
-    </w:p>
-    <w:p>
-      <w:pPr>
-        <w:pStyle w:val="Textfilewide"/>
-        <w:rPr/>
-      </w:pPr>
-      <w:r>
-        <w:rPr/>
-        <w:t>LandUse "Garden"</w:t>
-      </w:r>
-    </w:p>
-    <w:p>
-      <w:pPr>
-        <w:pStyle w:val="Textfilewide"/>
-        <w:rPr/>
-      </w:pPr>
-      <w:r>
-        <w:rPr/>
-        <w:t>&gt;&gt;------------------------------------</w:t>
-      </w:r>
-    </w:p>
-    <w:p>
-      <w:pPr>
-        <w:pStyle w:val="Textfilewide"/>
-        <w:rPr/>
-      </w:pPr>
-      <w:r>
-        <w:rPr/>
-        <w:t>MapCode          3</w:t>
-      </w:r>
-    </w:p>
-    <w:p>
-      <w:pPr>
-        <w:pStyle w:val="Textfilewide"/>
-        <w:rPr/>
-      </w:pPr>
-      <w:r>
-        <w:rPr/>
-        <w:t>AllowHarvest?    no</w:t>
-      </w:r>
-    </w:p>
-    <w:p>
-      <w:pPr>
-        <w:pStyle w:val="Textfilewide"/>
-        <w:rPr/>
-      </w:pPr>
-      <w:r>
-        <w:rPr/>
-        <w:t>LandCoverChange  RemoveTrees</w:t>
-      </w:r>
-    </w:p>
-    <w:p>
-      <w:pPr>
-        <w:pStyle w:val="Textfilewide"/>
-        <w:rPr/>
-      </w:pPr>
-      <w:r>
-        <w:rPr/>
-        <w:t xml:space="preserve">                   </w:t>
-      </w:r>
-      <w:r>
-        <w:rPr/>
-        <w:t>PIST 1-10(100%)</w:t>
-      </w:r>
-    </w:p>
-    <w:p>
-      <w:pPr>
-        <w:pStyle w:val="Textfilewide"/>
-        <w:rPr/>
-      </w:pPr>
-      <w:r>
-        <w:rPr/>
-        <w:tab/>
-        <w:t xml:space="preserve">                Plant PIST</w:t>
-      </w:r>
-    </w:p>
-    <w:p>
-      <w:pPr>
-        <w:pStyle w:val="Textfilewide"/>
-        <w:rPr/>
-      </w:pPr>
-      <w:r>
-        <w:rPr/>
-        <w:tab/>
-        <w:tab/>
-        <w:t>RepeatHarvest? Yes</w:t>
-      </w:r>
-    </w:p>
-    <w:p>
-      <w:pPr>
-        <w:pStyle w:val="Textfilewide"/>
-        <w:rPr/>
-      </w:pPr>
-      <w:r>
-        <w:rPr/>
         <w:t>LandCoverChange InsectDefoliation</w:t>
       </w:r>
     </w:p>
@@ -3638,11 +4020,8 @@
       </w:r>
     </w:p>
     <w:sectPr>
-      <w:headerReference w:type="default" r:id="rId3"/>
-      <w:footerReference w:type="default" r:id="rId4"/>
-      <w:footnotePr>
-        <w:numFmt w:val="upperLetter"/>
-      </w:footnotePr>
+      <w:headerReference w:type="default" r:id="rId4"/>
+      <w:footerReference w:type="default" r:id="rId5"/>
       <w:type w:val="nextPage"/>
       <w:pgSz w:w="12240" w:h="15840"/>
       <w:pgMar w:left="1627" w:right="1627" w:header="935" w:top="1627" w:footer="720" w:bottom="2707" w:gutter="0"/>
@@ -3706,66 +4085,6 @@
     </w:r>
   </w:p>
 </w:ftr>
-</file>
-
-<file path=word/footnotes.xml><?xml version="1.0" encoding="utf-8"?>
-<w:footnotes xmlns:o="urn:schemas-microsoft-com:office:office" xmlns:r="http://schemas.openxmlformats.org/officeDocument/2006/relationships" xmlns:v="urn:schemas-microsoft-com:vml" xmlns:w="http://schemas.openxmlformats.org/wordprocessingml/2006/main" xmlns:w10="urn:schemas-microsoft-com:office:word" xmlns:wp="http://schemas.openxmlformats.org/drawingml/2006/wordprocessingDrawing" xmlns:wps="http://schemas.microsoft.com/office/word/2010/wordprocessingShape" xmlns:wpg="http://schemas.microsoft.com/office/word/2010/wordprocessingGroup" xmlns:mc="http://schemas.openxmlformats.org/markup-compatibility/2006" xmlns:wp14="http://schemas.microsoft.com/office/word/2010/wordprocessingDrawing" xmlns:w14="http://schemas.microsoft.com/office/word/2010/wordml" mc:Ignorable="w14 wp14">
-  <w:footnote w:id="0" w:type="separator">
-    <w:p>
-      <w:r/>
-    </w:p>
-  </w:footnote>
-  <w:footnote w:id="1" w:type="continuationSeparator">
-    <w:p>
-      <w:r>
-        <w:continuationSeparator/>
-      </w:r>
-    </w:p>
-  </w:footnote>
-  <w:footnote w:id="2">
-    <w:p>
-      <w:pPr>
-        <w:pStyle w:val="Footnotetext"/>
-        <w:rPr/>
-      </w:pPr>
-      <w:r>
-        <w:rPr>
-          <w:rStyle w:val="Footnotereference"/>
-        </w:rPr>
-        <w:footnoteRef/>
-        <w:tab/>
-      </w:r>
-      <w:r>
-        <w:rPr/>
-        <w:t xml:space="preserve"> </w:t>
-      </w:r>
-      <w:r>
-        <w:rPr/>
-        <w:t xml:space="preserve">The notation “version </w:t>
-      </w:r>
-      <w:r>
-        <w:rPr>
-          <w:i/>
-        </w:rPr>
-        <w:t>X.Y+</w:t>
-      </w:r>
-      <w:r>
-        <w:rPr/>
-        <w:t xml:space="preserve">” means “version </w:t>
-      </w:r>
-      <w:r>
-        <w:rPr>
-          <w:i/>
-        </w:rPr>
-        <w:t>X.Y</w:t>
-      </w:r>
-      <w:r>
-        <w:rPr/>
-        <w:t xml:space="preserve"> or a later (newer) version”.</w:t>
-      </w:r>
-    </w:p>
-  </w:footnote>
-</w:footnotes>
 </file>
 
 <file path=word/header1.xml><?xml version="1.0" encoding="utf-8"?>
@@ -7630,6 +7949,195 @@
       <w:rFonts w:cs="OpenSymbol"/>
     </w:rPr>
   </w:style>
+  <w:style w:type="character" w:styleId="ListLabel310">
+    <w:name w:val="ListLabel 310"/>
+    <w:qFormat/>
+    <w:rPr>
+      <w:rFonts w:cs="Symbol"/>
+    </w:rPr>
+  </w:style>
+  <w:style w:type="character" w:styleId="ListLabel311">
+    <w:name w:val="ListLabel 311"/>
+    <w:qFormat/>
+    <w:rPr>
+      <w:rFonts w:cs="Courier New"/>
+    </w:rPr>
+  </w:style>
+  <w:style w:type="character" w:styleId="ListLabel312">
+    <w:name w:val="ListLabel 312"/>
+    <w:qFormat/>
+    <w:rPr>
+      <w:rFonts w:cs="Wingdings"/>
+    </w:rPr>
+  </w:style>
+  <w:style w:type="character" w:styleId="ListLabel313">
+    <w:name w:val="ListLabel 313"/>
+    <w:qFormat/>
+    <w:rPr>
+      <w:rFonts w:cs="Symbol"/>
+    </w:rPr>
+  </w:style>
+  <w:style w:type="character" w:styleId="ListLabel314">
+    <w:name w:val="ListLabel 314"/>
+    <w:qFormat/>
+    <w:rPr>
+      <w:rFonts w:cs="Courier New"/>
+    </w:rPr>
+  </w:style>
+  <w:style w:type="character" w:styleId="ListLabel315">
+    <w:name w:val="ListLabel 315"/>
+    <w:qFormat/>
+    <w:rPr>
+      <w:rFonts w:cs="Wingdings"/>
+    </w:rPr>
+  </w:style>
+  <w:style w:type="character" w:styleId="ListLabel316">
+    <w:name w:val="ListLabel 316"/>
+    <w:qFormat/>
+    <w:rPr>
+      <w:rFonts w:cs="Symbol"/>
+    </w:rPr>
+  </w:style>
+  <w:style w:type="character" w:styleId="ListLabel317">
+    <w:name w:val="ListLabel 317"/>
+    <w:qFormat/>
+    <w:rPr>
+      <w:rFonts w:cs="Courier New"/>
+    </w:rPr>
+  </w:style>
+  <w:style w:type="character" w:styleId="ListLabel318">
+    <w:name w:val="ListLabel 318"/>
+    <w:qFormat/>
+    <w:rPr>
+      <w:rFonts w:cs="Wingdings"/>
+    </w:rPr>
+  </w:style>
+  <w:style w:type="character" w:styleId="ListLabel319">
+    <w:name w:val="ListLabel 319"/>
+    <w:qFormat/>
+    <w:rPr>
+      <w:rFonts w:cs="Symbol"/>
+    </w:rPr>
+  </w:style>
+  <w:style w:type="character" w:styleId="ListLabel320">
+    <w:name w:val="ListLabel 320"/>
+    <w:qFormat/>
+    <w:rPr>
+      <w:rFonts w:cs="Courier New"/>
+    </w:rPr>
+  </w:style>
+  <w:style w:type="character" w:styleId="ListLabel321">
+    <w:name w:val="ListLabel 321"/>
+    <w:qFormat/>
+    <w:rPr>
+      <w:rFonts w:cs="Wingdings"/>
+    </w:rPr>
+  </w:style>
+  <w:style w:type="character" w:styleId="ListLabel322">
+    <w:name w:val="ListLabel 322"/>
+    <w:qFormat/>
+    <w:rPr>
+      <w:rFonts w:cs="Symbol"/>
+    </w:rPr>
+  </w:style>
+  <w:style w:type="character" w:styleId="ListLabel323">
+    <w:name w:val="ListLabel 323"/>
+    <w:qFormat/>
+    <w:rPr>
+      <w:rFonts w:cs="Courier New"/>
+    </w:rPr>
+  </w:style>
+  <w:style w:type="character" w:styleId="ListLabel324">
+    <w:name w:val="ListLabel 324"/>
+    <w:qFormat/>
+    <w:rPr>
+      <w:rFonts w:cs="Wingdings"/>
+    </w:rPr>
+  </w:style>
+  <w:style w:type="character" w:styleId="ListLabel325">
+    <w:name w:val="ListLabel 325"/>
+    <w:qFormat/>
+    <w:rPr>
+      <w:rFonts w:cs="Symbol"/>
+    </w:rPr>
+  </w:style>
+  <w:style w:type="character" w:styleId="ListLabel326">
+    <w:name w:val="ListLabel 326"/>
+    <w:qFormat/>
+    <w:rPr>
+      <w:rFonts w:cs="Courier New"/>
+    </w:rPr>
+  </w:style>
+  <w:style w:type="character" w:styleId="ListLabel327">
+    <w:name w:val="ListLabel 327"/>
+    <w:qFormat/>
+    <w:rPr>
+      <w:rFonts w:cs="Wingdings"/>
+    </w:rPr>
+  </w:style>
+  <w:style w:type="character" w:styleId="ListLabel328">
+    <w:name w:val="ListLabel 328"/>
+    <w:qFormat/>
+    <w:rPr>
+      <w:rFonts w:cs="OpenSymbol"/>
+    </w:rPr>
+  </w:style>
+  <w:style w:type="character" w:styleId="ListLabel329">
+    <w:name w:val="ListLabel 329"/>
+    <w:qFormat/>
+    <w:rPr>
+      <w:rFonts w:cs="OpenSymbol"/>
+    </w:rPr>
+  </w:style>
+  <w:style w:type="character" w:styleId="ListLabel330">
+    <w:name w:val="ListLabel 330"/>
+    <w:qFormat/>
+    <w:rPr>
+      <w:rFonts w:cs="OpenSymbol"/>
+    </w:rPr>
+  </w:style>
+  <w:style w:type="character" w:styleId="ListLabel331">
+    <w:name w:val="ListLabel 331"/>
+    <w:qFormat/>
+    <w:rPr>
+      <w:rFonts w:cs="OpenSymbol"/>
+    </w:rPr>
+  </w:style>
+  <w:style w:type="character" w:styleId="ListLabel332">
+    <w:name w:val="ListLabel 332"/>
+    <w:qFormat/>
+    <w:rPr>
+      <w:rFonts w:cs="OpenSymbol"/>
+    </w:rPr>
+  </w:style>
+  <w:style w:type="character" w:styleId="ListLabel333">
+    <w:name w:val="ListLabel 333"/>
+    <w:qFormat/>
+    <w:rPr>
+      <w:rFonts w:cs="OpenSymbol"/>
+    </w:rPr>
+  </w:style>
+  <w:style w:type="character" w:styleId="ListLabel334">
+    <w:name w:val="ListLabel 334"/>
+    <w:qFormat/>
+    <w:rPr>
+      <w:rFonts w:cs="OpenSymbol"/>
+    </w:rPr>
+  </w:style>
+  <w:style w:type="character" w:styleId="ListLabel335">
+    <w:name w:val="ListLabel 335"/>
+    <w:qFormat/>
+    <w:rPr>
+      <w:rFonts w:cs="OpenSymbol"/>
+    </w:rPr>
+  </w:style>
+  <w:style w:type="character" w:styleId="ListLabel336">
+    <w:name w:val="ListLabel 336"/>
+    <w:qFormat/>
+    <w:rPr>
+      <w:rFonts w:cs="OpenSymbol"/>
+    </w:rPr>
+  </w:style>
   <w:style w:type="paragraph" w:styleId="Heading">
     <w:name w:val="Heading"/>
     <w:basedOn w:val="Normal"/>

</xml_diff>

<commit_message>
Final commit for Landis 6.2. Preparing to merge for Core_v7
</commit_message>
<xml_diff>
--- a/deploy/installer/docs/Land Use vX.Y - User Guide.docx
+++ b/deploy/installer/docs/Land Use vX.Y - User Guide.docx
@@ -264,19 +264,7 @@
       </w:pPr>
       <w:r>
         <w:rPr/>
-        <w:t xml:space="preserve">Last Revised:  </w:t>
-      </w:r>
-      <w:r>
-        <w:rPr/>
-        <w:t>May 10</w:t>
-      </w:r>
-      <w:r>
-        <w:rPr/>
-        <w:t>, 201</w:t>
-      </w:r>
-      <w:r>
-        <w:rPr/>
-        <w:t>8</w:t>
+        <w:t>Last Revised:  May 10, 2018</w:t>
       </w:r>
     </w:p>
     <w:p>
@@ -312,7 +300,7 @@
       <w:hyperlink w:anchor="__RefHeading___Toc1092_2519970942">
         <w:r>
           <w:rPr>
-            <w:rStyle w:val="Style"/>
+            <w:rStyle w:val="IndexLink"/>
           </w:rPr>
           <w:t>1Introduction</w:t>
           <w:tab/>
@@ -331,7 +319,7 @@
       <w:hyperlink w:anchor="__RefHeading___Toc737_1060218858">
         <w:r>
           <w:rPr>
-            <w:rStyle w:val="Style"/>
+            <w:rStyle w:val="IndexLink"/>
           </w:rPr>
           <w:t>1.1Pause Functionality</w:t>
           <w:tab/>
@@ -350,7 +338,7 @@
       <w:hyperlink w:anchor="__RefHeading___Toc1888_1567564547">
         <w:r>
           <w:rPr>
-            <w:rStyle w:val="Style"/>
+            <w:rStyle w:val="IndexLink"/>
           </w:rPr>
           <w:t>1.2Repeat Harvesting</w:t>
           <w:tab/>
@@ -369,7 +357,7 @@
       <w:hyperlink w:anchor="__RefHeading___Toc1094_2519970942">
         <w:r>
           <w:rPr>
-            <w:rStyle w:val="Style"/>
+            <w:rStyle w:val="IndexLink"/>
           </w:rPr>
           <w:t>1.3Requirements</w:t>
           <w:tab/>
@@ -388,7 +376,7 @@
       <w:hyperlink w:anchor="__RefHeading___Toc956_1133946149">
         <w:r>
           <w:rPr>
-            <w:rStyle w:val="Style"/>
+            <w:rStyle w:val="IndexLink"/>
           </w:rPr>
           <w:t>1.4Revision History</w:t>
           <w:tab/>
@@ -407,7 +395,7 @@
       <w:hyperlink w:anchor="__RefHeading___Toc958_1133946149">
         <w:r>
           <w:rPr>
-            <w:rStyle w:val="Style"/>
+            <w:rStyle w:val="IndexLink"/>
           </w:rPr>
           <w:t>1.4.1Version 2.0</w:t>
           <w:tab/>
@@ -426,7 +414,7 @@
       <w:hyperlink w:anchor="__RefHeading___Toc745_1060218858">
         <w:r>
           <w:rPr>
-            <w:rStyle w:val="Style"/>
+            <w:rStyle w:val="IndexLink"/>
           </w:rPr>
           <w:t>1.4.2Version 1.2</w:t>
           <w:tab/>
@@ -445,7 +433,7 @@
       <w:hyperlink w:anchor="__RefHeading___Toc1098_2519970942">
         <w:r>
           <w:rPr>
-            <w:rStyle w:val="Style"/>
+            <w:rStyle w:val="IndexLink"/>
           </w:rPr>
           <w:t>1.4.3Version 1.1</w:t>
           <w:tab/>
@@ -464,7 +452,7 @@
       <w:hyperlink w:anchor="__RefHeading___Toc1100_2519970942">
         <w:r>
           <w:rPr>
-            <w:rStyle w:val="Style"/>
+            <w:rStyle w:val="IndexLink"/>
           </w:rPr>
           <w:t>1.4.4Version 1</w:t>
           <w:tab/>
@@ -483,7 +471,7 @@
       <w:hyperlink w:anchor="__RefHeading___Toc1102_2519970942">
         <w:r>
           <w:rPr>
-            <w:rStyle w:val="Style"/>
+            <w:rStyle w:val="IndexLink"/>
           </w:rPr>
           <w:t>1.5Acknowledgements</w:t>
           <w:tab/>
@@ -502,7 +490,7 @@
       <w:hyperlink w:anchor="__RefHeading___Toc1104_2519970942">
         <w:r>
           <w:rPr>
-            <w:rStyle w:val="Style"/>
+            <w:rStyle w:val="IndexLink"/>
           </w:rPr>
           <w:t>2Input Files</w:t>
           <w:tab/>
@@ -521,7 +509,7 @@
       <w:hyperlink w:anchor="__RefHeading___Toc1106_2519970942">
         <w:r>
           <w:rPr>
-            <w:rStyle w:val="Style"/>
+            <w:rStyle w:val="IndexLink"/>
           </w:rPr>
           <w:t>1.1Land Use Maps</w:t>
           <w:tab/>
@@ -540,7 +528,7 @@
       <w:hyperlink w:anchor="__RefHeading___Toc1108_2519970942">
         <w:r>
           <w:rPr>
-            <w:rStyle w:val="Style"/>
+            <w:rStyle w:val="IndexLink"/>
           </w:rPr>
           <w:t>1.1.1Land Use Change Events</w:t>
           <w:tab/>
@@ -559,7 +547,7 @@
       <w:hyperlink w:anchor="__RefHeading___Toc1110_2519970942">
         <w:r>
           <w:rPr>
-            <w:rStyle w:val="Style"/>
+            <w:rStyle w:val="IndexLink"/>
           </w:rPr>
           <w:t>1.2Input Parameters</w:t>
           <w:tab/>
@@ -578,7 +566,7 @@
       <w:hyperlink w:anchor="__RefHeading___Toc1112_2519970942">
         <w:r>
           <w:rPr>
-            <w:rStyle w:val="Style"/>
+            <w:rStyle w:val="IndexLink"/>
           </w:rPr>
           <w:t>1.2.1LandisData</w:t>
           <w:tab/>
@@ -597,7 +585,7 @@
       <w:hyperlink w:anchor="__RefHeading___Toc1114_2519970942">
         <w:r>
           <w:rPr>
-            <w:rStyle w:val="Style"/>
+            <w:rStyle w:val="IndexLink"/>
           </w:rPr>
           <w:t>1.2.2Timestep</w:t>
           <w:tab/>
@@ -616,7 +604,7 @@
       <w:hyperlink w:anchor="__RefHeading___Toc1116_2519970942">
         <w:r>
           <w:rPr>
-            <w:rStyle w:val="Style"/>
+            <w:rStyle w:val="IndexLink"/>
           </w:rPr>
           <w:t>1.2.3InputMaps</w:t>
           <w:tab/>
@@ -635,7 +623,7 @@
       <w:hyperlink w:anchor="__RefHeading___Toc1027_3159600073">
         <w:r>
           <w:rPr>
-            <w:rStyle w:val="Style"/>
+            <w:rStyle w:val="IndexLink"/>
           </w:rPr>
           <w:t>1.2.4 SiteLog</w:t>
           <w:tab/>
@@ -654,7 +642,7 @@
       <w:hyperlink w:anchor="__RefHeading___Toc1029_3159600073">
         <w:r>
           <w:rPr>
-            <w:rStyle w:val="Style"/>
+            <w:rStyle w:val="IndexLink"/>
           </w:rPr>
           <w:t>1.2.5ExternalExecutable</w:t>
           <w:tab/>
@@ -673,7 +661,7 @@
       <w:hyperlink w:anchor="__RefHeading___Toc1031_3159600073">
         <w:r>
           <w:rPr>
-            <w:rStyle w:val="Style"/>
+            <w:rStyle w:val="IndexLink"/>
           </w:rPr>
           <w:t>1.2.6ExternalScript</w:t>
           <w:tab/>
@@ -692,7 +680,7 @@
       <w:hyperlink w:anchor="__RefHeading___Toc1063_3159600073">
         <w:r>
           <w:rPr>
-            <w:rStyle w:val="Style"/>
+            <w:rStyle w:val="IndexLink"/>
           </w:rPr>
           <w:t>1.2.7ExternalCommand</w:t>
           <w:tab/>
@@ -711,7 +699,7 @@
       <w:hyperlink w:anchor="__RefHeading___Toc1098_3159600073">
         <w:r>
           <w:rPr>
-            <w:rStyle w:val="Style"/>
+            <w:rStyle w:val="IndexLink"/>
           </w:rPr>
           <w:t>1.2.8Land Uses</w:t>
           <w:tab/>
@@ -730,7 +718,7 @@
       <w:hyperlink w:anchor="__RefHeading___Toc1122_2519970942">
         <w:r>
           <w:rPr>
-            <w:rStyle w:val="Style"/>
+            <w:rStyle w:val="IndexLink"/>
           </w:rPr>
           <w:t>2Land Use Definitions</w:t>
           <w:tab/>
@@ -749,7 +737,7 @@
       <w:hyperlink w:anchor="__RefHeading___Toc1124_2519970942">
         <w:r>
           <w:rPr>
-            <w:rStyle w:val="Style"/>
+            <w:rStyle w:val="IndexLink"/>
           </w:rPr>
           <w:t>2.1LandUse</w:t>
           <w:tab/>
@@ -768,7 +756,7 @@
       <w:hyperlink w:anchor="__RefHeading___Toc1126_2519970942">
         <w:r>
           <w:rPr>
-            <w:rStyle w:val="Style"/>
+            <w:rStyle w:val="IndexLink"/>
           </w:rPr>
           <w:t>2.2MapCode</w:t>
           <w:tab/>
@@ -787,7 +775,7 @@
       <w:hyperlink w:anchor="__RefHeading___Toc2381_2042586617">
         <w:r>
           <w:rPr>
-            <w:rStyle w:val="Style"/>
+            <w:rStyle w:val="IndexLink"/>
           </w:rPr>
           <w:t>2.3PreventEstablishment</w:t>
           <w:tab/>
@@ -806,7 +794,7 @@
       <w:hyperlink w:anchor="__RefHeading___Toc1128_2519970942">
         <w:r>
           <w:rPr>
-            <w:rStyle w:val="Style"/>
+            <w:rStyle w:val="IndexLink"/>
           </w:rPr>
           <w:t>2.4AllowHarvest?</w:t>
           <w:tab/>
@@ -825,7 +813,7 @@
       <w:hyperlink w:anchor="__RefHeading___Toc1130_2519970942">
         <w:r>
           <w:rPr>
-            <w:rStyle w:val="Style"/>
+            <w:rStyle w:val="IndexLink"/>
           </w:rPr>
           <w:t>2.5LandCoverChange</w:t>
           <w:tab/>
@@ -844,7 +832,7 @@
       <w:hyperlink w:anchor="__RefHeading___Toc1132_2519970942">
         <w:r>
           <w:rPr>
-            <w:rStyle w:val="Style"/>
+            <w:rStyle w:val="IndexLink"/>
           </w:rPr>
           <w:t>2.6Parameters When Removing Trees</w:t>
           <w:tab/>
@@ -863,7 +851,7 @@
       <w:hyperlink w:anchor="__RefHeading___Toc1134_2519970942">
         <w:r>
           <w:rPr>
-            <w:rStyle w:val="Style"/>
+            <w:rStyle w:val="IndexLink"/>
           </w:rPr>
           <w:t>2.6.1Species List</w:t>
           <w:tab/>
@@ -882,7 +870,7 @@
       <w:hyperlink w:anchor="__RefHeading___Toc1136_2519970942">
         <w:r>
           <w:rPr>
-            <w:rStyle w:val="Style"/>
+            <w:rStyle w:val="IndexLink"/>
           </w:rPr>
           <w:t>2.6.2Plant</w:t>
           <w:tab/>
@@ -901,7 +889,7 @@
       <w:hyperlink w:anchor="__RefHeading___Toc782_1133946149">
         <w:r>
           <w:rPr>
-            <w:rStyle w:val="Style"/>
+            <w:rStyle w:val="IndexLink"/>
           </w:rPr>
           <w:t>2.7Parameters for InsectDefoliation</w:t>
           <w:tab/>
@@ -920,7 +908,7 @@
       <w:hyperlink w:anchor="__RefHeading___Toc1140_2519970942">
         <w:r>
           <w:rPr>
-            <w:rStyle w:val="Style"/>
+            <w:rStyle w:val="IndexLink"/>
           </w:rPr>
           <w:t>3Example Input File</w:t>
           <w:tab/>
@@ -940,10 +928,10 @@
         </w:numPr>
         <w:rPr/>
       </w:pPr>
-      <w:bookmarkStart w:id="2" w:name="_Toc102232953"/>
-      <w:bookmarkStart w:id="3" w:name="_Toc445447570"/>
-      <w:bookmarkStart w:id="4" w:name="_Ref75418953"/>
-      <w:bookmarkStart w:id="5" w:name="__RefHeading___Toc1092_2519970942"/>
+      <w:bookmarkStart w:id="2" w:name="__RefHeading___Toc1092_2519970942"/>
+      <w:bookmarkStart w:id="3" w:name="_Ref75418953"/>
+      <w:bookmarkStart w:id="4" w:name="_Toc445447570"/>
+      <w:bookmarkStart w:id="5" w:name="_Toc102232953"/>
       <w:bookmarkEnd w:id="2"/>
       <w:bookmarkEnd w:id="3"/>
       <w:bookmarkEnd w:id="4"/>
@@ -960,15 +948,7 @@
       </w:pPr>
       <w:r>
         <w:rPr/>
-        <w:t xml:space="preserve">This document describes the Land Use extension </w:t>
-      </w:r>
-      <w:r>
-        <w:rPr/>
-        <w:t xml:space="preserve">(LU+) </w:t>
-      </w:r>
-      <w:r>
-        <w:rPr/>
-        <w:t xml:space="preserve">for the LANDIS-II model.  Users should read the </w:t>
+        <w:t xml:space="preserve">This document describes the Land Use extension (LU+) for the LANDIS-II model.  Users should read the </w:t>
       </w:r>
       <w:r>
         <w:rPr>
@@ -1008,11 +988,7 @@
       </w:pPr>
       <w:r>
         <w:rPr/>
-        <w:t>In LU+</w:t>
-      </w:r>
-      <w:r>
-        <w:rPr/>
-        <w:t>, the user can model how cohorts will be removed if a change in the land use or land cover results in forest loss or disturbance. In the input text file where map values are identified, the user specifies the species to be removed, species to be planted, or if establishment of new cohorts is prevented.</w:t>
+        <w:t>In LU+, the user can model how cohorts will be removed if a change in the land use or land cover results in forest loss or disturbance. In the input text file where map values are identified, the user specifies the species to be removed, species to be planted, or if establishment of new cohorts is prevented.</w:t>
       </w:r>
     </w:p>
     <w:p>
@@ -1023,6 +999,46 @@
       <w:r>
         <w:rPr/>
         <w:t>These capabilities can be used to simulate, for example, total removal of cohorts and prevention of establishment of new cohorts as a result of a site being converted from forest to developed land. In addition, users can also specify whether or not a change in land use or land cover removes a site from consideration for timber harvesting in subsequent time steps, as in the case of a new conservation easement or forest preserve being established.</w:t>
+      </w:r>
+    </w:p>
+    <w:p>
+      <w:pPr>
+        <w:pStyle w:val="Textbody1"/>
+        <w:rPr>
+          <w:b/>
+          <w:b/>
+          <w:bCs/>
+        </w:rPr>
+      </w:pPr>
+      <w:r>
+        <w:rPr>
+          <w:b/>
+          <w:bCs/>
+        </w:rPr>
+        <w:t xml:space="preserve">Important note: </w:t>
+      </w:r>
+      <w:r>
+        <w:rPr>
+          <w:b w:val="false"/>
+          <w:bCs w:val="false"/>
+        </w:rPr>
+        <w:t xml:space="preserve">Land-Use Change is designed to operate with other extensions in a modular way within the framework of LANDIS-II. </w:t>
+      </w:r>
+      <w:r>
+        <w:rPr>
+          <w:b w:val="false"/>
+          <w:bCs w:val="false"/>
+          <w:u w:val="single"/>
+        </w:rPr>
+        <w:t>However, the order in which extensions are specified in the “scenario” input file to LANDIS-II may affect the outcome of simulation experiments.</w:t>
+      </w:r>
+      <w:r>
+        <w:rPr>
+          <w:b w:val="false"/>
+          <w:bCs w:val="false"/>
+          <w:u w:val="none"/>
+        </w:rPr>
+        <w:t xml:space="preserve"> For example, when implementing both the Biomass Harvest and the Land Use Change extension, both contain functionality for removing cohorts of trees from a landscape. Changing the order in which these extensions are specified in the “scenario” file changes the order that the logic is applied in the simulation, which can affect the outcome of simulations. </w:t>
       </w:r>
     </w:p>
     <w:p>
@@ -1084,7 +1100,15 @@
       </w:pPr>
       <w:r>
         <w:rPr/>
-        <w:t>(new in v2.0) - Harvest or defoliationg of tree cohorts can now take place yearly, despite the time-step being used in the model (RepeatHarvest on), or only the year when the pixel switches to the given land use type (RepeatHarvest off).</w:t>
+        <w:t xml:space="preserve">(new in v2.0) - Harvest or </w:t>
+      </w:r>
+      <w:r>
+        <w:rPr/>
+        <w:t>defoliating</w:t>
+      </w:r>
+      <w:r>
+        <w:rPr/>
+        <w:t xml:space="preserve"> of tree cohorts can now take place yearly, despite the time-step being used in the model (RepeatHarvest on), or only the year when the pixel switches to the given land use type (RepeatHarvest off).</w:t>
       </w:r>
     </w:p>
     <w:p>
@@ -1116,12 +1140,16 @@
         <w:t xml:space="preserve">(new in v2.0) Land use categories can now include a percent defoliation to be applied to cohorts of trees for simulating insect outbreaks or other causes of defoliation. </w:t>
       </w:r>
       <w:r>
+        <w:rPr/>
+        <w:t xml:space="preserve">Different age cohorts of the same species can be defoliated in different proportions. </w:t>
+      </w:r>
+      <w:r>
         <w:rPr>
           <w:b/>
           <w:bCs/>
           <w:u w:val="single"/>
         </w:rPr>
-        <w:t xml:space="preserve">This feature requires a specific version of the </w:t>
+        <w:t>InsectDefoliation</w:t>
       </w:r>
       <w:r>
         <w:rPr>
@@ -1129,15 +1157,7 @@
           <w:bCs/>
           <w:u w:val="single"/>
         </w:rPr>
-        <w:t>PnET</w:t>
-      </w:r>
-      <w:r>
-        <w:rPr>
-          <w:b/>
-          <w:bCs/>
-          <w:u w:val="single"/>
-        </w:rPr>
-        <w:t xml:space="preserve"> Succession extension (see below)</w:t>
+        <w:t xml:space="preserve"> requires a specific version of the PnET Succession extension (see below)</w:t>
       </w:r>
     </w:p>
     <w:p>
@@ -1149,8 +1169,8 @@
         </w:numPr>
         <w:rPr/>
       </w:pPr>
-      <w:bookmarkStart w:id="9" w:name="_Toc445447571"/>
-      <w:bookmarkStart w:id="10" w:name="__RefHeading___Toc1094_2519970942"/>
+      <w:bookmarkStart w:id="9" w:name="__RefHeading___Toc1094_2519970942"/>
+      <w:bookmarkStart w:id="10" w:name="_Toc445447571"/>
       <w:bookmarkEnd w:id="9"/>
       <w:bookmarkEnd w:id="10"/>
       <w:r>
@@ -1165,11 +1185,7 @@
       </w:pPr>
       <w:r>
         <w:rPr/>
-        <w:t xml:space="preserve">This extension is compatible with LANDIS-II version 6 series. </w:t>
-      </w:r>
-      <w:r>
-        <w:rPr/>
-        <w:t>The libraries required for proper functioning of our extension are included on the deployment page of our GitHub:</w:t>
+        <w:t>This extension is compatible with LANDIS-II version 6 series. The libraries required for proper functioning of our extension are included on the deployment page of our GitHub:</w:t>
       </w:r>
     </w:p>
     <w:p>
@@ -1203,11 +1219,7 @@
       </w:pPr>
       <w:r>
         <w:rPr/>
-        <w:t>Extension BiomassHarvest: v3.2+</w:t>
-      </w:r>
-      <w:r>
-        <w:rPr/>
-        <w:t xml:space="preserve"> </w:t>
+        <w:t xml:space="preserve">Extension BiomassHarvest: v3.2+ </w:t>
       </w:r>
     </w:p>
     <w:p>
@@ -1227,7 +1239,15 @@
       </w:pPr>
       <w:r>
         <w:rPr/>
-        <w:t>(Insect Defoliation) Extension PnET-Succession: v2.1.1 (exact)</w:t>
+        <w:t>(Insect Defoliation) Extension PnET-Succession: v2.</w:t>
+      </w:r>
+      <w:r>
+        <w:rPr/>
+        <w:t>2</w:t>
+      </w:r>
+      <w:r>
+        <w:rPr/>
+        <w:t xml:space="preserve"> (exact)</w:t>
       </w:r>
     </w:p>
     <w:p>
@@ -1237,7 +1257,7 @@
       </w:pPr>
       <w:r>
         <w:rPr/>
-        <w:t>(link goes here)</w:t>
+        <w:t>https://github.com/LANDIS-II-Foundation/Extension-PnET-Succession/tree/LUv2.0</w:t>
       </w:r>
     </w:p>
     <w:p>
@@ -1247,7 +1267,15 @@
       </w:pPr>
       <w:r>
         <w:rPr/>
-        <w:t>(InsectDefoliation) Extension Output-PnET: v2.1.1.1 (exact)</w:t>
+        <w:t>(InsectDefoliation) Extension Output-PnET: v2.</w:t>
+      </w:r>
+      <w:r>
+        <w:rPr/>
+        <w:t>2</w:t>
+      </w:r>
+      <w:r>
+        <w:rPr/>
+        <w:t xml:space="preserve"> (exact)</w:t>
       </w:r>
     </w:p>
     <w:p>
@@ -1257,7 +1285,7 @@
       </w:pPr>
       <w:r>
         <w:rPr/>
-        <w:t>(link goes here)</w:t>
+        <w:t>https://github.com/LANDIS-II-Foundation/Extension-Output-Biomass-PnET/tree/LANDIS_6.2_LU_2.0</w:t>
       </w:r>
     </w:p>
     <w:p>
@@ -1267,11 +1295,7 @@
       </w:pPr>
       <w:r>
         <w:rPr/>
-        <w:t xml:space="preserve">Extension </w:t>
-      </w:r>
-      <w:r>
-        <w:rPr/>
-        <w:t>Biomass Succession version 3.2+</w:t>
+        <w:t>Extension Biomass Succession version 3.2+</w:t>
       </w:r>
     </w:p>
     <w:p>
@@ -1281,11 +1305,7 @@
       </w:pPr>
       <w:r>
         <w:rPr/>
-        <w:t xml:space="preserve">Extension </w:t>
-      </w:r>
-      <w:r>
-        <w:rPr/>
-        <w:t>Output Biomass v2.1+ is required to output biomass maps.</w:t>
+        <w:t>Extension Output Biomass v2.1+ is required to output biomass maps.</w:t>
       </w:r>
     </w:p>
     <w:p>
@@ -1351,8 +1371,8 @@
         </w:numPr>
         <w:rPr/>
       </w:pPr>
-      <w:bookmarkStart w:id="11" w:name="_Toc445447572"/>
-      <w:bookmarkStart w:id="12" w:name="__RefHeading___Toc956_1133946149"/>
+      <w:bookmarkStart w:id="11" w:name="__RefHeading___Toc956_1133946149"/>
+      <w:bookmarkStart w:id="12" w:name="_Toc445447572"/>
       <w:bookmarkEnd w:id="11"/>
       <w:bookmarkEnd w:id="12"/>
       <w:r>
@@ -1392,31 +1412,7 @@
         <w:rPr>
           <w:u w:val="none"/>
         </w:rPr>
-        <w:t xml:space="preserve"> - official release (</w:t>
-      </w:r>
-      <w:r>
-        <w:rPr>
-          <w:u w:val="none"/>
-        </w:rPr>
-        <w:t>May</w:t>
-      </w:r>
-      <w:r>
-        <w:rPr>
-          <w:u w:val="none"/>
-        </w:rPr>
-        <w:t xml:space="preserve"> 201</w:t>
-      </w:r>
-      <w:r>
-        <w:rPr>
-          <w:u w:val="none"/>
-        </w:rPr>
-        <w:t>8</w:t>
-      </w:r>
-      <w:r>
-        <w:rPr>
-          <w:u w:val="none"/>
-        </w:rPr>
-        <w:t xml:space="preserve">) </w:t>
+        <w:t xml:space="preserve"> - official release (May 2018) </w:t>
         <w:tab/>
         <w:tab/>
         <w:tab/>
@@ -1526,8 +1522,8 @@
         <w:ind w:left="864" w:hanging="864"/>
         <w:rPr/>
       </w:pPr>
-      <w:bookmarkStart w:id="15" w:name="_Toc445447573"/>
-      <w:bookmarkStart w:id="16" w:name="__RefHeading___Toc1098_2519970942"/>
+      <w:bookmarkStart w:id="15" w:name="__RefHeading___Toc1098_2519970942"/>
+      <w:bookmarkStart w:id="16" w:name="_Toc445447573"/>
       <w:bookmarkEnd w:id="15"/>
       <w:bookmarkEnd w:id="16"/>
       <w:r>
@@ -1575,8 +1571,8 @@
         <w:ind w:left="864" w:hanging="864"/>
         <w:rPr/>
       </w:pPr>
-      <w:bookmarkStart w:id="17" w:name="_Toc445447574"/>
-      <w:bookmarkStart w:id="18" w:name="__RefHeading___Toc1100_2519970942"/>
+      <w:bookmarkStart w:id="17" w:name="__RefHeading___Toc1100_2519970942"/>
+      <w:bookmarkStart w:id="18" w:name="_Toc445447574"/>
       <w:bookmarkEnd w:id="17"/>
       <w:bookmarkEnd w:id="18"/>
       <w:r>
@@ -1664,10 +1660,10 @@
         </w:numPr>
         <w:rPr/>
       </w:pPr>
-      <w:bookmarkStart w:id="19" w:name="_Toc113769710"/>
-      <w:bookmarkStart w:id="20" w:name="_Toc113770926"/>
-      <w:bookmarkStart w:id="21" w:name="_Toc445447575"/>
-      <w:bookmarkStart w:id="22" w:name="__RefHeading___Toc1102_2519970942"/>
+      <w:bookmarkStart w:id="19" w:name="__RefHeading___Toc1102_2519970942"/>
+      <w:bookmarkStart w:id="20" w:name="_Toc445447575"/>
+      <w:bookmarkStart w:id="21" w:name="_Toc113770926"/>
+      <w:bookmarkStart w:id="22" w:name="_Toc113769710"/>
       <w:bookmarkEnd w:id="19"/>
       <w:bookmarkEnd w:id="20"/>
       <w:bookmarkEnd w:id="21"/>
@@ -1696,9 +1692,9 @@
         </w:numPr>
         <w:rPr/>
       </w:pPr>
-      <w:bookmarkStart w:id="23" w:name="_Toc445447576"/>
+      <w:bookmarkStart w:id="23" w:name="_Toc133934414"/>
       <w:bookmarkStart w:id="24" w:name="_Toc102232959"/>
-      <w:bookmarkStart w:id="25" w:name="_Toc133934414"/>
+      <w:bookmarkStart w:id="25" w:name="_Toc445447576"/>
       <w:bookmarkStart w:id="26" w:name="__RefHeading___Toc1104_2519970942"/>
       <w:bookmarkEnd w:id="26"/>
       <w:r>
@@ -1758,14 +1754,10 @@
       </w:r>
       <w:r>
         <w:rPr/>
-        <w:t xml:space="preserve">). </w:t>
-      </w:r>
-      <w:r>
-        <w:rPr/>
-        <w:t>When using pause functionality, external scripts for a given programming language must be specified (see example R script at end of the documentation)</w:t>
-      </w:r>
-      <w:bookmarkStart w:id="27" w:name="_Ref297133449"/>
-      <w:bookmarkStart w:id="28" w:name="_Toc445447577"/>
+        <w:t>). When using pause functionality, external scripts for a given programming language must be specified (see example R script at end of the documentation)</w:t>
+      </w:r>
+      <w:bookmarkStart w:id="27" w:name="_Toc445447577"/>
+      <w:bookmarkStart w:id="28" w:name="_Ref297133449"/>
       <w:bookmarkEnd w:id="27"/>
       <w:bookmarkEnd w:id="28"/>
       <w:r>
@@ -1796,23 +1788,7 @@
       </w:pPr>
       <w:r>
         <w:rPr/>
-        <w:t xml:space="preserve">This extension requires a time-series of thematic raster maps.  The maps represent the land uses for active sites throughout the simulation.  One land-use map must be provided for </w:t>
-      </w:r>
-      <w:r>
-        <w:rPr/>
-        <w:t xml:space="preserve">the first time step (0). Users can optionally supply maps for </w:t>
-      </w:r>
-      <w:r>
-        <w:rPr/>
-        <w:t xml:space="preserve">each extension time step, </w:t>
-      </w:r>
-      <w:r>
-        <w:rPr/>
-        <w:t>as well as using our Pause functionality to generate maps on-the-fly from model output at each timestep</w:t>
-      </w:r>
-      <w:r>
-        <w:rPr/>
-        <w:t xml:space="preserve">.  In the map for time step </w:t>
+        <w:t xml:space="preserve">This extension requires a time-series of thematic raster maps.  The maps represent the land uses for active sites throughout the simulation.  One land-use map must be provided for the first time step (0). Users can optionally supply maps for each extension time step, as well as using our Pause functionality to generate maps on-the-fly from model output at each timestep.  In the map for time step </w:t>
       </w:r>
       <w:r>
         <w:rPr>
@@ -2103,12 +2079,12 @@
         <w:ind w:left="864" w:hanging="864"/>
         <w:rPr/>
       </w:pPr>
-      <w:bookmarkStart w:id="31" w:name="_Toc445447580"/>
-      <w:bookmarkStart w:id="32" w:name="_Toc112235332"/>
-      <w:bookmarkStart w:id="33" w:name="_Toc133386213"/>
-      <w:bookmarkStart w:id="34" w:name="_Toc133907148"/>
-      <w:bookmarkStart w:id="35" w:name="_Toc133934416"/>
-      <w:bookmarkStart w:id="36" w:name="__RefHeading___Toc1112_2519970942"/>
+      <w:bookmarkStart w:id="31" w:name="__RefHeading___Toc1112_2519970942"/>
+      <w:bookmarkStart w:id="32" w:name="_Toc133934416"/>
+      <w:bookmarkStart w:id="33" w:name="_Toc133907148"/>
+      <w:bookmarkStart w:id="34" w:name="_Toc133386213"/>
+      <w:bookmarkStart w:id="35" w:name="_Toc112235332"/>
+      <w:bookmarkStart w:id="36" w:name="_Toc445447580"/>
       <w:bookmarkEnd w:id="31"/>
       <w:bookmarkEnd w:id="32"/>
       <w:bookmarkEnd w:id="33"/>
@@ -2151,8 +2127,8 @@
         <w:ind w:left="864" w:hanging="864"/>
         <w:rPr/>
       </w:pPr>
-      <w:bookmarkStart w:id="37" w:name="_Toc445447581"/>
-      <w:bookmarkStart w:id="38" w:name="__RefHeading___Toc1114_2519970942"/>
+      <w:bookmarkStart w:id="37" w:name="__RefHeading___Toc1114_2519970942"/>
+      <w:bookmarkStart w:id="38" w:name="_Toc445447581"/>
       <w:bookmarkEnd w:id="37"/>
       <w:bookmarkEnd w:id="38"/>
       <w:r>
@@ -2200,9 +2176,9 @@
         <w:ind w:left="864" w:hanging="864"/>
         <w:rPr/>
       </w:pPr>
-      <w:bookmarkStart w:id="39" w:name="_Ref297139255"/>
+      <w:bookmarkStart w:id="39" w:name="__RefHeading___Toc1116_2519970942"/>
       <w:bookmarkStart w:id="40" w:name="_Toc445447582"/>
-      <w:bookmarkStart w:id="41" w:name="__RefHeading___Toc1116_2519970942"/>
+      <w:bookmarkStart w:id="41" w:name="_Ref297139255"/>
       <w:bookmarkEnd w:id="39"/>
       <w:bookmarkEnd w:id="40"/>
       <w:bookmarkEnd w:id="41"/>
@@ -2294,8 +2270,8 @@
         </w:numPr>
         <w:rPr/>
       </w:pPr>
-      <w:bookmarkStart w:id="42" w:name="_Toc445447583"/>
-      <w:bookmarkStart w:id="43" w:name="__RefHeading___Toc1027_3159600073"/>
+      <w:bookmarkStart w:id="42" w:name="__RefHeading___Toc1027_3159600073"/>
+      <w:bookmarkStart w:id="43" w:name="_Toc445447583"/>
       <w:bookmarkEnd w:id="42"/>
       <w:bookmarkEnd w:id="43"/>
       <w:r>
@@ -2382,8 +2358,8 @@
         <w:ind w:left="720" w:hanging="0"/>
         <w:rPr/>
       </w:pPr>
-      <w:bookmarkStart w:id="45" w:name="_Toc445447584"/>
-      <w:bookmarkStart w:id="46" w:name="__RefHeading___Toc1393_2519970942"/>
+      <w:bookmarkStart w:id="45" w:name="__RefHeading___Toc1393_2519970942"/>
+      <w:bookmarkStart w:id="46" w:name="_Toc445447584"/>
       <w:bookmarkEnd w:id="45"/>
       <w:bookmarkEnd w:id="46"/>
       <w:r>
@@ -2391,11 +2367,7 @@
         <w:tab/>
         <w:t xml:space="preserve">PATH to an executable (.exe) program for processing script files executed </w:t>
         <w:tab/>
-        <w:t xml:space="preserve">during pause functionality. </w:t>
-      </w:r>
-      <w:r>
-        <w:rPr/>
-        <w:t xml:space="preserve">Rscript.exe for example (see example R </w:t>
+        <w:t xml:space="preserve">during pause functionality. Rscript.exe for example (see example R </w:t>
         <w:tab/>
         <w:t xml:space="preserve">script and scenario file at the the end of the documentation). This must be </w:t>
         <w:tab/>
@@ -2445,31 +2417,7 @@
       <w:r>
         <w:rPr/>
         <w:tab/>
-        <w:t xml:space="preserve">PATH to a script file </w:t>
-      </w:r>
-      <w:r>
-        <w:rPr/>
-        <w:t>on the local machine</w:t>
-      </w:r>
-      <w:r>
-        <w:rPr/>
-        <w:t xml:space="preserve"> e.g. Python (.py), R (.r), Matlab (.m) to be executed each time step by the pause functionality. Errors will occur if script file does not match </w:t>
-      </w:r>
-      <w:r>
-        <w:rPr/>
-        <w:t xml:space="preserve">the progamming language given by the </w:t>
-      </w:r>
-      <w:r>
-        <w:rPr/>
-        <w:t xml:space="preserve">executable </w:t>
-      </w:r>
-      <w:r>
-        <w:rPr/>
-        <w:t>(.exe)</w:t>
-      </w:r>
-      <w:r>
-        <w:rPr/>
-        <w:t>.</w:t>
+        <w:t>PATH to a script file on the local machine e.g. Python (.py), R (.r), Matlab (.m) to be executed each time step by the pause functionality. Errors will occur if script file does not match the progamming language given by the executable (.exe).</w:t>
       </w:r>
     </w:p>
     <w:p>
@@ -2546,8 +2494,8 @@
         </w:numPr>
         <w:rPr/>
       </w:pPr>
-      <w:bookmarkStart w:id="50" w:name="_Toc445447585"/>
-      <w:bookmarkStart w:id="51" w:name="__RefHeading___Toc1122_2519970942"/>
+      <w:bookmarkStart w:id="50" w:name="__RefHeading___Toc1122_2519970942"/>
+      <w:bookmarkStart w:id="51" w:name="_Toc445447585"/>
       <w:bookmarkEnd w:id="50"/>
       <w:bookmarkEnd w:id="51"/>
       <w:r>
@@ -2594,8 +2542,8 @@
         </w:numPr>
         <w:rPr/>
       </w:pPr>
-      <w:bookmarkStart w:id="52" w:name="_Toc445447586"/>
-      <w:bookmarkStart w:id="53" w:name="__RefHeading___Toc1124_2519970942"/>
+      <w:bookmarkStart w:id="52" w:name="__RefHeading___Toc1124_2519970942"/>
+      <w:bookmarkStart w:id="53" w:name="_Toc445447586"/>
       <w:bookmarkEnd w:id="52"/>
       <w:bookmarkEnd w:id="53"/>
       <w:r>
@@ -2644,8 +2592,8 @@
         </w:numPr>
         <w:rPr/>
       </w:pPr>
-      <w:bookmarkStart w:id="54" w:name="_Ref297139209"/>
-      <w:bookmarkStart w:id="55" w:name="_Toc445447587"/>
+      <w:bookmarkStart w:id="54" w:name="_Toc445447587"/>
+      <w:bookmarkStart w:id="55" w:name="_Ref297139209"/>
       <w:bookmarkStart w:id="56" w:name="__RefHeading___Toc1126_2519970942"/>
       <w:bookmarkEnd w:id="56"/>
       <w:r>
@@ -2688,11 +2636,7 @@
         <w:rPr/>
         <w:t>MapCode</w:t>
         <w:tab/>
-        <w:t xml:space="preserve">1, 234, </w:t>
-      </w:r>
-      <w:r>
-        <w:rPr/>
-        <w:t>7762 (smaller numbers simpler)</w:t>
+        <w:t>1, 234, 7762 (smaller numbers simpler)</w:t>
       </w:r>
     </w:p>
     <w:p>
@@ -2744,15 +2688,7 @@
       </w:r>
       <w:r>
         <w:rPr/>
-        <w:t xml:space="preserve"> once a land use with PreventEstablishment is assigned to a site, establishment can be re-enabled using the most recent version of the LANDIS Succession </w:t>
-      </w:r>
-      <w:r>
-        <w:rPr/>
-        <w:t>(v5, see requirements section above)</w:t>
-      </w:r>
-      <w:r>
-        <w:rPr/>
-        <w:t xml:space="preserve"> library, which contains a method EnableEstablishment in the Reproduction class.</w:t>
+        <w:t xml:space="preserve"> once a land use with PreventEstablishment is assigned to a site, establishment can be re-enabled using the most recent version of the LANDIS Succession (v5, see requirements section above) library, which contains a method EnableEstablishment in the Reproduction class.</w:t>
       </w:r>
     </w:p>
     <w:p>
@@ -2764,8 +2700,8 @@
         </w:numPr>
         <w:rPr/>
       </w:pPr>
-      <w:bookmarkStart w:id="58" w:name="_Toc445447588"/>
-      <w:bookmarkStart w:id="59" w:name="__RefHeading___Toc1128_2519970942"/>
+      <w:bookmarkStart w:id="58" w:name="__RefHeading___Toc1128_2519970942"/>
+      <w:bookmarkStart w:id="59" w:name="_Toc445447588"/>
       <w:bookmarkEnd w:id="58"/>
       <w:bookmarkEnd w:id="59"/>
       <w:r>
@@ -2810,11 +2746,7 @@
       </w:r>
       <w:r>
         <w:rPr/>
-        <w:t xml:space="preserve">. </w:t>
-      </w:r>
-      <w:r>
-        <w:rPr/>
-        <w:t xml:space="preserve">The default value is </w:t>
+        <w:t xml:space="preserve">. The default value is </w:t>
       </w:r>
       <w:r>
         <w:rPr>
@@ -2922,9 +2854,9 @@
         </w:numPr>
         <w:rPr/>
       </w:pPr>
-      <w:bookmarkStart w:id="60" w:name="__RefHeading___Toc1130_2519970942"/>
+      <w:bookmarkStart w:id="60" w:name="_Toc445447589"/>
       <w:bookmarkStart w:id="61" w:name="_Ref297139308"/>
-      <w:bookmarkStart w:id="62" w:name="_Toc445447589"/>
+      <w:bookmarkStart w:id="62" w:name="__RefHeading___Toc1130_2519970942"/>
       <w:bookmarkEnd w:id="60"/>
       <w:bookmarkEnd w:id="61"/>
       <w:bookmarkEnd w:id="62"/>
@@ -3161,8 +3093,8 @@
         </w:numPr>
         <w:rPr/>
       </w:pPr>
-      <w:bookmarkStart w:id="63" w:name="_Toc445447590"/>
-      <w:bookmarkStart w:id="64" w:name="__RefHeading___Toc1132_2519970942"/>
+      <w:bookmarkStart w:id="63" w:name="__RefHeading___Toc1132_2519970942"/>
+      <w:bookmarkStart w:id="64" w:name="_Toc445447590"/>
       <w:bookmarkEnd w:id="63"/>
       <w:bookmarkEnd w:id="64"/>
       <w:r>
@@ -3202,8 +3134,8 @@
         <w:ind w:left="864" w:hanging="864"/>
         <w:rPr/>
       </w:pPr>
-      <w:bookmarkStart w:id="65" w:name="_Toc445447591"/>
-      <w:bookmarkStart w:id="66" w:name="__RefHeading___Toc1134_2519970942"/>
+      <w:bookmarkStart w:id="65" w:name="__RefHeading___Toc1134_2519970942"/>
+      <w:bookmarkStart w:id="66" w:name="_Toc445447591"/>
       <w:bookmarkEnd w:id="65"/>
       <w:bookmarkEnd w:id="66"/>
       <w:r>
@@ -3280,8 +3212,8 @@
         <w:ind w:left="864" w:hanging="864"/>
         <w:rPr/>
       </w:pPr>
-      <w:bookmarkStart w:id="67" w:name="_Toc445447592"/>
-      <w:bookmarkStart w:id="68" w:name="__RefHeading___Toc1136_2519970942"/>
+      <w:bookmarkStart w:id="67" w:name="__RefHeading___Toc1136_2519970942"/>
+      <w:bookmarkStart w:id="68" w:name="_Toc445447592"/>
       <w:bookmarkEnd w:id="67"/>
       <w:bookmarkEnd w:id="68"/>
       <w:r>
@@ -3408,8 +3340,8 @@
         </w:numPr>
         <w:rPr/>
       </w:pPr>
-      <w:bookmarkStart w:id="70" w:name="_Toc445447594"/>
-      <w:bookmarkStart w:id="71" w:name="__RefHeading___Toc1140_2519970942"/>
+      <w:bookmarkStart w:id="70" w:name="__RefHeading___Toc1140_2519970942"/>
+      <w:bookmarkStart w:id="71" w:name="_Toc445447594"/>
       <w:bookmarkEnd w:id="70"/>
       <w:bookmarkEnd w:id="71"/>
       <w:r>
@@ -4072,7 +4004,7 @@
       <w:fldChar w:fldCharType="separate"/>
     </w:r>
     <w:r>
-      <w:t>12</w:t>
+      <w:t>13</w:t>
     </w:r>
     <w:r>
       <w:fldChar w:fldCharType="end"/>
@@ -8138,6 +8070,195 @@
       <w:rFonts w:cs="OpenSymbol"/>
     </w:rPr>
   </w:style>
+  <w:style w:type="character" w:styleId="ListLabel337">
+    <w:name w:val="ListLabel 337"/>
+    <w:qFormat/>
+    <w:rPr>
+      <w:rFonts w:cs="Symbol"/>
+    </w:rPr>
+  </w:style>
+  <w:style w:type="character" w:styleId="ListLabel338">
+    <w:name w:val="ListLabel 338"/>
+    <w:qFormat/>
+    <w:rPr>
+      <w:rFonts w:cs="Courier New"/>
+    </w:rPr>
+  </w:style>
+  <w:style w:type="character" w:styleId="ListLabel339">
+    <w:name w:val="ListLabel 339"/>
+    <w:qFormat/>
+    <w:rPr>
+      <w:rFonts w:cs="Wingdings"/>
+    </w:rPr>
+  </w:style>
+  <w:style w:type="character" w:styleId="ListLabel340">
+    <w:name w:val="ListLabel 340"/>
+    <w:qFormat/>
+    <w:rPr>
+      <w:rFonts w:cs="Symbol"/>
+    </w:rPr>
+  </w:style>
+  <w:style w:type="character" w:styleId="ListLabel341">
+    <w:name w:val="ListLabel 341"/>
+    <w:qFormat/>
+    <w:rPr>
+      <w:rFonts w:cs="Courier New"/>
+    </w:rPr>
+  </w:style>
+  <w:style w:type="character" w:styleId="ListLabel342">
+    <w:name w:val="ListLabel 342"/>
+    <w:qFormat/>
+    <w:rPr>
+      <w:rFonts w:cs="Wingdings"/>
+    </w:rPr>
+  </w:style>
+  <w:style w:type="character" w:styleId="ListLabel343">
+    <w:name w:val="ListLabel 343"/>
+    <w:qFormat/>
+    <w:rPr>
+      <w:rFonts w:cs="Symbol"/>
+    </w:rPr>
+  </w:style>
+  <w:style w:type="character" w:styleId="ListLabel344">
+    <w:name w:val="ListLabel 344"/>
+    <w:qFormat/>
+    <w:rPr>
+      <w:rFonts w:cs="Courier New"/>
+    </w:rPr>
+  </w:style>
+  <w:style w:type="character" w:styleId="ListLabel345">
+    <w:name w:val="ListLabel 345"/>
+    <w:qFormat/>
+    <w:rPr>
+      <w:rFonts w:cs="Wingdings"/>
+    </w:rPr>
+  </w:style>
+  <w:style w:type="character" w:styleId="ListLabel346">
+    <w:name w:val="ListLabel 346"/>
+    <w:qFormat/>
+    <w:rPr>
+      <w:rFonts w:cs="Symbol"/>
+    </w:rPr>
+  </w:style>
+  <w:style w:type="character" w:styleId="ListLabel347">
+    <w:name w:val="ListLabel 347"/>
+    <w:qFormat/>
+    <w:rPr>
+      <w:rFonts w:cs="Courier New"/>
+    </w:rPr>
+  </w:style>
+  <w:style w:type="character" w:styleId="ListLabel348">
+    <w:name w:val="ListLabel 348"/>
+    <w:qFormat/>
+    <w:rPr>
+      <w:rFonts w:cs="Wingdings"/>
+    </w:rPr>
+  </w:style>
+  <w:style w:type="character" w:styleId="ListLabel349">
+    <w:name w:val="ListLabel 349"/>
+    <w:qFormat/>
+    <w:rPr>
+      <w:rFonts w:cs="Symbol"/>
+    </w:rPr>
+  </w:style>
+  <w:style w:type="character" w:styleId="ListLabel350">
+    <w:name w:val="ListLabel 350"/>
+    <w:qFormat/>
+    <w:rPr>
+      <w:rFonts w:cs="Courier New"/>
+    </w:rPr>
+  </w:style>
+  <w:style w:type="character" w:styleId="ListLabel351">
+    <w:name w:val="ListLabel 351"/>
+    <w:qFormat/>
+    <w:rPr>
+      <w:rFonts w:cs="Wingdings"/>
+    </w:rPr>
+  </w:style>
+  <w:style w:type="character" w:styleId="ListLabel352">
+    <w:name w:val="ListLabel 352"/>
+    <w:qFormat/>
+    <w:rPr>
+      <w:rFonts w:cs="Symbol"/>
+    </w:rPr>
+  </w:style>
+  <w:style w:type="character" w:styleId="ListLabel353">
+    <w:name w:val="ListLabel 353"/>
+    <w:qFormat/>
+    <w:rPr>
+      <w:rFonts w:cs="Courier New"/>
+    </w:rPr>
+  </w:style>
+  <w:style w:type="character" w:styleId="ListLabel354">
+    <w:name w:val="ListLabel 354"/>
+    <w:qFormat/>
+    <w:rPr>
+      <w:rFonts w:cs="Wingdings"/>
+    </w:rPr>
+  </w:style>
+  <w:style w:type="character" w:styleId="ListLabel355">
+    <w:name w:val="ListLabel 355"/>
+    <w:qFormat/>
+    <w:rPr>
+      <w:rFonts w:cs="OpenSymbol"/>
+    </w:rPr>
+  </w:style>
+  <w:style w:type="character" w:styleId="ListLabel356">
+    <w:name w:val="ListLabel 356"/>
+    <w:qFormat/>
+    <w:rPr>
+      <w:rFonts w:cs="OpenSymbol"/>
+    </w:rPr>
+  </w:style>
+  <w:style w:type="character" w:styleId="ListLabel357">
+    <w:name w:val="ListLabel 357"/>
+    <w:qFormat/>
+    <w:rPr>
+      <w:rFonts w:cs="OpenSymbol"/>
+    </w:rPr>
+  </w:style>
+  <w:style w:type="character" w:styleId="ListLabel358">
+    <w:name w:val="ListLabel 358"/>
+    <w:qFormat/>
+    <w:rPr>
+      <w:rFonts w:cs="OpenSymbol"/>
+    </w:rPr>
+  </w:style>
+  <w:style w:type="character" w:styleId="ListLabel359">
+    <w:name w:val="ListLabel 359"/>
+    <w:qFormat/>
+    <w:rPr>
+      <w:rFonts w:cs="OpenSymbol"/>
+    </w:rPr>
+  </w:style>
+  <w:style w:type="character" w:styleId="ListLabel360">
+    <w:name w:val="ListLabel 360"/>
+    <w:qFormat/>
+    <w:rPr>
+      <w:rFonts w:cs="OpenSymbol"/>
+    </w:rPr>
+  </w:style>
+  <w:style w:type="character" w:styleId="ListLabel361">
+    <w:name w:val="ListLabel 361"/>
+    <w:qFormat/>
+    <w:rPr>
+      <w:rFonts w:cs="OpenSymbol"/>
+    </w:rPr>
+  </w:style>
+  <w:style w:type="character" w:styleId="ListLabel362">
+    <w:name w:val="ListLabel 362"/>
+    <w:qFormat/>
+    <w:rPr>
+      <w:rFonts w:cs="OpenSymbol"/>
+    </w:rPr>
+  </w:style>
+  <w:style w:type="character" w:styleId="ListLabel363">
+    <w:name w:val="ListLabel 363"/>
+    <w:qFormat/>
+    <w:rPr>
+      <w:rFonts w:cs="OpenSymbol"/>
+    </w:rPr>
+  </w:style>
   <w:style w:type="paragraph" w:styleId="Heading">
     <w:name w:val="Heading"/>
     <w:basedOn w:val="Normal"/>

</xml_diff>